<commit_message>
Added files / updated
</commit_message>
<xml_diff>
--- a/Requirements Specification.docx
+++ b/Requirements Specification.docx
@@ -352,13 +352,13 @@
         </w:rPr>
         <w:t>RS)</w:t>
       </w:r>
-      <w:bookmarkEnd w:id="0"/>
       <w:bookmarkEnd w:id="1"/>
       <w:bookmarkEnd w:id="2"/>
       <w:bookmarkEnd w:id="3"/>
       <w:bookmarkEnd w:id="4"/>
       <w:bookmarkEnd w:id="5"/>
       <w:bookmarkEnd w:id="6"/>
+      <w:bookmarkEnd w:id="0"/>
     </w:p>
     <w:p>
       <w:pPr>
@@ -4907,7 +4907,6 @@
         <w:rPr>
           <w:lang w:val="en-IE"/>
         </w:rPr>
-        <w:lastRenderedPageBreak/>
         <w:t xml:space="preserve">The </w:t>
       </w:r>
       <w:r>
@@ -4942,6 +4941,7 @@
           <w:noProof/>
           <w:lang w:val="en-IE" w:eastAsia="en-IE"/>
         </w:rPr>
+        <w:lastRenderedPageBreak/>
         <w:drawing>
           <wp:inline distT="0" distB="0" distL="0" distR="0" wp14:anchorId="2C823366" wp14:editId="19FA9F08">
             <wp:extent cx="5267325" cy="2757852"/>
@@ -5137,33 +5137,27 @@
         <w:rPr>
           <w:lang w:val="en-IE"/>
         </w:rPr>
-        <w:t xml:space="preserve"> In SM, how adverts are </w:t>
-      </w:r>
+        <w:t xml:space="preserve"> In SM, how adverts are handled needs to be seriously considered and not take away from the experience of the SN.</w:t>
+      </w:r>
+    </w:p>
+    <w:p>
+      <w:pPr>
+        <w:rPr>
+          <w:lang w:val="en-IE"/>
+        </w:rPr>
+      </w:pPr>
+    </w:p>
+    <w:p>
+      <w:pPr>
+        <w:rPr>
+          <w:lang w:val="en-IE"/>
+        </w:rPr>
+      </w:pPr>
       <w:r>
         <w:rPr>
           <w:lang w:val="en-IE"/>
         </w:rPr>
         <w:lastRenderedPageBreak/>
-        <w:t>handled needs to be seriously considered and not take away from the experience of the SN.</w:t>
-      </w:r>
-    </w:p>
-    <w:p>
-      <w:pPr>
-        <w:rPr>
-          <w:lang w:val="en-IE"/>
-        </w:rPr>
-      </w:pPr>
-    </w:p>
-    <w:p>
-      <w:pPr>
-        <w:rPr>
-          <w:lang w:val="en-IE"/>
-        </w:rPr>
-      </w:pPr>
-      <w:r>
-        <w:rPr>
-          <w:lang w:val="en-IE"/>
-        </w:rPr>
         <w:t xml:space="preserve">The </w:t>
       </w:r>
       <w:r>
@@ -5350,7 +5344,6 @@
         <w:rPr>
           <w:lang w:val="en-IE"/>
         </w:rPr>
-        <w:lastRenderedPageBreak/>
         <w:t>Privacy and copyright are important factors, but they seem to be slightly less important than security.</w:t>
       </w:r>
       <w:r>
@@ -5440,6 +5433,7 @@
           <w:noProof/>
           <w:lang w:val="en-IE" w:eastAsia="en-IE"/>
         </w:rPr>
+        <w:lastRenderedPageBreak/>
         <w:drawing>
           <wp:inline distT="0" distB="0" distL="0" distR="0" wp14:anchorId="718CD657" wp14:editId="4307ACC2">
             <wp:extent cx="5248275" cy="2639090"/>
@@ -5540,7 +5534,6 @@
           <w:noProof/>
           <w:lang w:val="en-IE" w:eastAsia="en-IE"/>
         </w:rPr>
-        <w:lastRenderedPageBreak/>
         <w:drawing>
           <wp:inline distT="0" distB="0" distL="0" distR="0" wp14:anchorId="187B70B6" wp14:editId="529FAE9D">
             <wp:extent cx="4981766" cy="2505075"/>
@@ -5648,6 +5641,7 @@
           <w:noProof/>
           <w:lang w:val="en-IE" w:eastAsia="en-IE"/>
         </w:rPr>
+        <w:lastRenderedPageBreak/>
         <w:drawing>
           <wp:inline distT="0" distB="0" distL="0" distR="0" wp14:anchorId="52FA953A" wp14:editId="723BA3E4">
             <wp:extent cx="5562600" cy="2797148"/>
@@ -5701,59 +5695,260 @@
         <w:rPr>
           <w:lang w:val="en-IE"/>
         </w:rPr>
-        <w:t xml:space="preserve">In SM, approval for new profiles, media, etc. seems to be important and will be implemented. The reviews on tattoo artists is a good idea, but I feel that would need to come from the likes of Google Maps, or Yelp or a similar source. I don’t </w:t>
-      </w:r>
+        <w:t>In SM, approval for new profiles, media, etc. seems to be important and will be implemented. The reviews on tattoo artists is a good idea, but I feel that would need to come from the likes of Google Maps, or Yelp or a similar source. I don’t think it would be beneficial to create a mini-rating site within SM on its initial release. Maybe on a future release.</w:t>
+      </w:r>
+    </w:p>
+    <w:p>
+      <w:pPr>
+        <w:pStyle w:val="Heading1"/>
+        <w:rPr>
+          <w:lang w:val="en-IE"/>
+        </w:rPr>
+      </w:pPr>
+      <w:bookmarkStart w:id="41" w:name="_Toc531533362"/>
+      <w:r>
+        <w:rPr>
+          <w:lang w:val="en-IE"/>
+        </w:rPr>
+        <w:t>Current Process</w:t>
+      </w:r>
+      <w:bookmarkEnd w:id="41"/>
+    </w:p>
+    <w:p>
+      <w:pPr>
+        <w:rPr>
+          <w:lang w:val="en-IE"/>
+        </w:rPr>
+      </w:pPr>
+      <w:r>
+        <w:rPr>
+          <w:lang w:val="en-IE"/>
+        </w:rPr>
+        <w:t xml:space="preserve">It’s </w:t>
+      </w:r>
+      <w:r>
+        <w:rPr>
+          <w:lang w:val="en-IE"/>
+        </w:rPr>
+        <w:t>well known</w:t>
+      </w:r>
+      <w:r>
+        <w:rPr>
+          <w:lang w:val="en-IE"/>
+        </w:rPr>
+        <w:t xml:space="preserve"> that there’s many social networking sites available online, with Facebook, Instagram, Snapchat and Twitter being some of the major platforms. These platforms try to be different to each other, but retain some similarity, for example with Stories on Facebook-owned platforms and Snapchat.</w:t>
+      </w:r>
+    </w:p>
+    <w:p>
+      <w:pPr>
+        <w:rPr>
+          <w:lang w:val="en-IE"/>
+        </w:rPr>
+      </w:pPr>
+    </w:p>
+    <w:p>
+      <w:pPr>
+        <w:rPr>
+          <w:lang w:val="en-IE"/>
+        </w:rPr>
+      </w:pPr>
+      <w:r>
+        <w:rPr>
+          <w:lang w:val="en-IE"/>
+        </w:rPr>
+        <w:t>A new platform called Ti</w:t>
+      </w:r>
+      <w:r>
+        <w:rPr>
+          <w:lang w:val="en-IE"/>
+        </w:rPr>
+        <w:t>kTok was launched in 2016, but over the summer and autumn of 2018, it</w:t>
+      </w:r>
+      <w:r>
+        <w:rPr>
+          <w:lang w:val="en-IE"/>
+        </w:rPr>
+        <w:t xml:space="preserve"> </w:t>
+      </w:r>
+      <w:r>
+        <w:rPr>
+          <w:lang w:val="en-IE"/>
+        </w:rPr>
+        <w:t xml:space="preserve">had been </w:t>
+      </w:r>
+      <w:r>
+        <w:rPr>
+          <w:lang w:val="en-IE"/>
+        </w:rPr>
+        <w:t>gaining popularity. TikTok is a video platform where users can create 15-second-long videos of the users lip-syncing to music or online videos</w:t>
+      </w:r>
+      <w:r>
+        <w:rPr>
+          <w:lang w:val="en-IE"/>
+        </w:rPr>
+        <w:t>, comedians and such.</w:t>
+      </w:r>
+      <w:r>
+        <w:rPr>
+          <w:lang w:val="en-IE"/>
+        </w:rPr>
+        <w:t xml:space="preserve"> </w:t>
+      </w:r>
+    </w:p>
+    <w:p>
+      <w:pPr>
+        <w:rPr>
+          <w:lang w:val="en-IE"/>
+        </w:rPr>
+      </w:pPr>
+    </w:p>
+    <w:p>
+      <w:pPr>
+        <w:rPr>
+          <w:lang w:val="en-IE"/>
+        </w:rPr>
+      </w:pPr>
+      <w:r>
+        <w:rPr>
+          <w:lang w:val="en-IE"/>
+        </w:rPr>
+        <w:t>However, its weakness is that the platform has received criticism for not monitoring its user’s content resulting in bullying and harass</w:t>
+      </w:r>
+      <w:r>
+        <w:rPr>
+          <w:lang w:val="en-IE"/>
+        </w:rPr>
+        <w:t>ment</w:t>
+      </w:r>
+      <w:r>
+        <w:rPr>
+          <w:lang w:val="en-IE"/>
+        </w:rPr>
+        <w:t xml:space="preserve"> </w:t>
+      </w:r>
+      <w:r>
+        <w:rPr>
+          <w:lang w:val="en-IE"/>
+        </w:rPr>
+        <w:t>on the platform</w:t>
+      </w:r>
+      <w:r>
+        <w:rPr>
+          <w:lang w:val="en-IE"/>
+        </w:rPr>
+        <w:t xml:space="preserve">. Within Facebook and Twitter, this is one of their strong points. </w:t>
+      </w:r>
+      <w:sdt>
+        <w:sdtPr>
+          <w:rPr>
+            <w:lang w:val="en-IE"/>
+          </w:rPr>
+          <w:id w:val="-103430337"/>
+          <w:citation/>
+        </w:sdtPr>
+        <w:sdtContent>
+          <w:r>
+            <w:rPr>
+              <w:lang w:val="en-IE"/>
+            </w:rPr>
+            <w:fldChar w:fldCharType="begin"/>
+          </w:r>
+          <w:r>
+            <w:rPr>
+              <w:lang w:val="en-GB"/>
+            </w:rPr>
+            <w:instrText xml:space="preserve"> CITATION Rac18 \l 2057 </w:instrText>
+          </w:r>
+          <w:r>
+            <w:rPr>
+              <w:lang w:val="en-IE"/>
+            </w:rPr>
+            <w:fldChar w:fldCharType="separate"/>
+          </w:r>
+          <w:r>
+            <w:rPr>
+              <w:noProof/>
+              <w:lang w:val="en-GB"/>
+            </w:rPr>
+            <w:t>(Krishna, 2018)</w:t>
+          </w:r>
+          <w:r>
+            <w:rPr>
+              <w:lang w:val="en-IE"/>
+            </w:rPr>
+            <w:fldChar w:fldCharType="end"/>
+          </w:r>
+        </w:sdtContent>
+      </w:sdt>
+    </w:p>
+    <w:p>
+      <w:pPr>
+        <w:rPr>
+          <w:lang w:val="en-IE"/>
+        </w:rPr>
+      </w:pPr>
+    </w:p>
+    <w:p>
+      <w:pPr>
+        <w:rPr>
+          <w:lang w:val="en-IE"/>
+        </w:rPr>
+      </w:pPr>
+      <w:r>
+        <w:rPr>
+          <w:lang w:val="en-IE"/>
+        </w:rPr>
+        <w:t>It was found that there is only one social networking platform dedicating to modified people, which is Inked-Up.com</w:t>
+      </w:r>
+      <w:r>
+        <w:rPr>
+          <w:lang w:val="en-IE"/>
+        </w:rPr>
+        <w:t xml:space="preserve">. However, this is self-identified as a “queer body mod community”, meaning that it is specifically for a very small niche. After registering with the site, one realises that the chat room is empty. With its thousands of uses, this is a negative sign. One can visualise a tumbleweed within the site. The site itself looks tacky, and out-of-date, seemingly not updated in a long while. It also seems uploading photos from users are becoming more scarce and sporadic. The social network is failing. </w:t>
+      </w:r>
+    </w:p>
+    <w:p>
+      <w:pPr>
+        <w:rPr>
+          <w:lang w:val="en-IE"/>
+        </w:rPr>
+      </w:pPr>
+    </w:p>
+    <w:p>
+      <w:pPr>
+        <w:rPr>
+          <w:lang w:val="en-IE"/>
+        </w:rPr>
+      </w:pPr>
+      <w:r>
+        <w:rPr>
+          <w:lang w:val="en-IE"/>
+        </w:rPr>
+        <w:t>With reading some of the comments and reviews from the users, the users have said that the site is “boring” and that “something needs to be done” to update it.</w:t>
+      </w:r>
+    </w:p>
+    <w:p>
+      <w:pPr>
+        <w:rPr>
+          <w:lang w:val="en-IE"/>
+        </w:rPr>
+      </w:pPr>
+      <w:bookmarkStart w:id="42" w:name="_GoBack"/>
+      <w:bookmarkEnd w:id="42"/>
+    </w:p>
+    <w:p>
+      <w:pPr>
+        <w:pStyle w:val="Heading1"/>
+        <w:rPr>
+          <w:lang w:val="en-IE"/>
+        </w:rPr>
+      </w:pPr>
+      <w:bookmarkStart w:id="43" w:name="_Toc531533363"/>
       <w:r>
         <w:rPr>
           <w:lang w:val="en-IE"/>
         </w:rPr>
         <w:lastRenderedPageBreak/>
-        <w:t>think it would be beneficial to create a mini-rating site within SM on its initial release. Maybe on a future release.</w:t>
-      </w:r>
-    </w:p>
-    <w:p>
-      <w:pPr>
-        <w:pStyle w:val="Heading1"/>
-        <w:rPr>
-          <w:lang w:val="en-IE"/>
-        </w:rPr>
-      </w:pPr>
-      <w:bookmarkStart w:id="41" w:name="_Toc531533362"/>
-      <w:r>
-        <w:rPr>
-          <w:lang w:val="en-IE"/>
-        </w:rPr>
-        <w:t>Current Process</w:t>
-      </w:r>
-      <w:bookmarkEnd w:id="41"/>
-    </w:p>
-    <w:p>
-      <w:pPr>
-        <w:rPr>
-          <w:color w:val="FF0000"/>
-          <w:lang w:val="en-IE"/>
-        </w:rPr>
-      </w:pPr>
-      <w:r>
-        <w:rPr>
-          <w:color w:val="FF0000"/>
-          <w:lang w:val="en-IE"/>
-        </w:rPr>
-        <w:t>Explain what’s currently out there</w:t>
-      </w:r>
-    </w:p>
-    <w:p>
-      <w:pPr>
-        <w:pStyle w:val="Heading1"/>
-        <w:rPr>
-          <w:lang w:val="en-IE"/>
-        </w:rPr>
-      </w:pPr>
-      <w:bookmarkStart w:id="42" w:name="_Toc531533363"/>
-      <w:r>
-        <w:rPr>
-          <w:lang w:val="en-IE"/>
-        </w:rPr>
         <w:t>Requirements S</w:t>
       </w:r>
       <w:r>
@@ -5762,7 +5957,7 @@
         </w:rPr>
         <w:t>pecification</w:t>
       </w:r>
-      <w:bookmarkEnd w:id="42"/>
+      <w:bookmarkEnd w:id="43"/>
     </w:p>
     <w:p>
       <w:pPr>
@@ -5775,14 +5970,14 @@
           <w:lang w:val="en-IE"/>
         </w:rPr>
       </w:pPr>
-      <w:bookmarkStart w:id="43" w:name="_Toc531533364"/>
+      <w:bookmarkStart w:id="44" w:name="_Toc531533364"/>
       <w:r>
         <w:rPr>
           <w:lang w:val="en-IE"/>
         </w:rPr>
         <w:t>Functional requirements</w:t>
       </w:r>
-      <w:bookmarkEnd w:id="43"/>
+      <w:bookmarkEnd w:id="44"/>
     </w:p>
     <w:p>
       <w:pPr>
@@ -5821,14 +6016,14 @@
           <w:lang w:val="en-IE"/>
         </w:rPr>
       </w:pPr>
-      <w:bookmarkStart w:id="44" w:name="_Toc531533365"/>
+      <w:bookmarkStart w:id="45" w:name="_Toc531533365"/>
       <w:r>
         <w:rPr>
           <w:lang w:val="en-IE"/>
         </w:rPr>
         <w:t>Use Case Diagram</w:t>
       </w:r>
-      <w:bookmarkEnd w:id="44"/>
+      <w:bookmarkEnd w:id="45"/>
     </w:p>
     <w:p>
       <w:pPr>
@@ -5861,7 +6056,7 @@
             <v:path o:extrusionok="f" gradientshapeok="t" o:connecttype="rect"/>
             <o:lock v:ext="edit" aspectratio="t"/>
           </v:shapetype>
-          <v:shape id="_x0000_i1242" type="#_x0000_t75" style="width:289.5pt;height:268.5pt">
+          <v:shape id="_x0000_i1025" type="#_x0000_t75" style="width:289.5pt;height:268.5pt">
             <v:imagedata r:id="rId16" o:title="usecases"/>
           </v:shape>
         </w:pict>
@@ -5891,7 +6086,7 @@
           <w:lang w:val="en-IE"/>
         </w:rPr>
       </w:pPr>
-      <w:bookmarkStart w:id="45" w:name="_Toc531533366"/>
+      <w:bookmarkStart w:id="46" w:name="_Toc531533366"/>
       <w:r>
         <w:rPr>
           <w:lang w:val="en-IE"/>
@@ -5910,7 +6105,7 @@
         </w:rPr>
         <w:t>Create/Edit Profile</w:t>
       </w:r>
-      <w:bookmarkEnd w:id="45"/>
+      <w:bookmarkEnd w:id="46"/>
     </w:p>
     <w:p>
       <w:pPr>
@@ -5964,14 +6159,7 @@
         <w:rPr>
           <w:lang w:val="en-IE"/>
         </w:rPr>
-        <w:t xml:space="preserve">s will be able to register an account and if they have one already, </w:t>
-      </w:r>
-      <w:r>
-        <w:rPr>
-          <w:lang w:val="en-IE"/>
-        </w:rPr>
-        <w:lastRenderedPageBreak/>
-        <w:t xml:space="preserve">they can login. </w:t>
+        <w:t xml:space="preserve">s will be able to register an account and if they have one already, they can login. </w:t>
       </w:r>
       <w:r>
         <w:rPr>
@@ -6013,6 +6201,7 @@
         <w:rPr>
           <w:lang w:val="en-IE"/>
         </w:rPr>
+        <w:lastRenderedPageBreak/>
         <w:t xml:space="preserve">Use Case </w:t>
       </w:r>
     </w:p>
@@ -6248,7 +6437,7 @@
           <w:lang w:val="en-IE" w:eastAsia="en-IE"/>
         </w:rPr>
         <w:pict>
-          <v:shape id="_x0000_i1240" type="#_x0000_t75" style="width:360.75pt;height:285.75pt">
+          <v:shape id="_x0000_i1026" type="#_x0000_t75" style="width:360.75pt;height:285.75pt">
             <v:imagedata r:id="rId17" o:title="use"/>
           </v:shape>
         </w:pict>
@@ -6373,115 +6562,115 @@
         <w:rPr>
           <w:lang w:val="en-IE"/>
         </w:rPr>
+        <w:t>The Log</w:t>
+      </w:r>
+      <w:r>
+        <w:rPr>
+          <w:lang w:val="en-IE"/>
+        </w:rPr>
+        <w:t xml:space="preserve">in screen is shown to the </w:t>
+      </w:r>
+      <w:r>
+        <w:rPr>
+          <w:lang w:val="en-IE"/>
+        </w:rPr>
+        <w:t>User</w:t>
+      </w:r>
+      <w:r>
+        <w:rPr>
+          <w:lang w:val="en-IE"/>
+        </w:rPr>
+        <w:t>.</w:t>
+      </w:r>
+    </w:p>
+    <w:p>
+      <w:pPr>
+        <w:pStyle w:val="ListParagraph"/>
+        <w:numPr>
+          <w:ilvl w:val="0"/>
+          <w:numId w:val="10"/>
+        </w:numPr>
+        <w:rPr>
+          <w:lang w:val="en-IE"/>
+        </w:rPr>
+      </w:pPr>
+      <w:r>
+        <w:rPr>
+          <w:lang w:val="en-IE"/>
+        </w:rPr>
+        <w:t>A registration link is displayed on the s</w:t>
+      </w:r>
+      <w:r>
+        <w:rPr>
+          <w:lang w:val="en-IE"/>
+        </w:rPr>
+        <w:t xml:space="preserve">creen. </w:t>
+      </w:r>
+    </w:p>
+    <w:p>
+      <w:pPr>
+        <w:pStyle w:val="ListParagraph"/>
+        <w:numPr>
+          <w:ilvl w:val="0"/>
+          <w:numId w:val="10"/>
+        </w:numPr>
+        <w:rPr>
+          <w:lang w:val="en-IE"/>
+        </w:rPr>
+      </w:pPr>
+      <w:r>
+        <w:rPr>
+          <w:lang w:val="en-IE"/>
+        </w:rPr>
+        <w:t>A Facebook login button</w:t>
+      </w:r>
+      <w:r>
+        <w:rPr>
+          <w:lang w:val="en-IE"/>
+        </w:rPr>
+        <w:t xml:space="preserve"> is also availab</w:t>
+      </w:r>
+      <w:r>
+        <w:rPr>
+          <w:lang w:val="en-IE"/>
+        </w:rPr>
+        <w:t xml:space="preserve">le, so </w:t>
+      </w:r>
+      <w:r>
+        <w:rPr>
+          <w:lang w:val="en-IE"/>
+        </w:rPr>
+        <w:t>User</w:t>
+      </w:r>
+      <w:r>
+        <w:rPr>
+          <w:lang w:val="en-IE"/>
+        </w:rPr>
+        <w:t>s can login using their Facebook account</w:t>
+      </w:r>
+      <w:r>
+        <w:rPr>
+          <w:lang w:val="en-IE"/>
+        </w:rPr>
+        <w:t>.</w:t>
+      </w:r>
+    </w:p>
+    <w:p>
+      <w:pPr>
+        <w:pStyle w:val="ListParagraph"/>
+        <w:numPr>
+          <w:ilvl w:val="0"/>
+          <w:numId w:val="10"/>
+        </w:numPr>
+        <w:rPr>
+          <w:lang w:val="en-IE"/>
+        </w:rPr>
+      </w:pPr>
+      <w:r>
+        <w:rPr>
+          <w:lang w:val="en-IE"/>
+        </w:rPr>
         <w:lastRenderedPageBreak/>
-        <w:t>The Log</w:t>
-      </w:r>
-      <w:r>
-        <w:rPr>
-          <w:lang w:val="en-IE"/>
-        </w:rPr>
-        <w:t xml:space="preserve">in screen is shown to the </w:t>
-      </w:r>
-      <w:r>
-        <w:rPr>
-          <w:lang w:val="en-IE"/>
-        </w:rPr>
-        <w:t>User</w:t>
-      </w:r>
-      <w:r>
-        <w:rPr>
-          <w:lang w:val="en-IE"/>
-        </w:rPr>
-        <w:t>.</w:t>
-      </w:r>
-    </w:p>
-    <w:p>
-      <w:pPr>
-        <w:pStyle w:val="ListParagraph"/>
-        <w:numPr>
-          <w:ilvl w:val="0"/>
-          <w:numId w:val="10"/>
-        </w:numPr>
-        <w:rPr>
-          <w:lang w:val="en-IE"/>
-        </w:rPr>
-      </w:pPr>
-      <w:r>
-        <w:rPr>
-          <w:lang w:val="en-IE"/>
-        </w:rPr>
-        <w:t>A registration link is displayed on the s</w:t>
-      </w:r>
-      <w:r>
-        <w:rPr>
-          <w:lang w:val="en-IE"/>
-        </w:rPr>
-        <w:t xml:space="preserve">creen. </w:t>
-      </w:r>
-    </w:p>
-    <w:p>
-      <w:pPr>
-        <w:pStyle w:val="ListParagraph"/>
-        <w:numPr>
-          <w:ilvl w:val="0"/>
-          <w:numId w:val="10"/>
-        </w:numPr>
-        <w:rPr>
-          <w:lang w:val="en-IE"/>
-        </w:rPr>
-      </w:pPr>
-      <w:r>
-        <w:rPr>
-          <w:lang w:val="en-IE"/>
-        </w:rPr>
-        <w:t>A Facebook login button</w:t>
-      </w:r>
-      <w:r>
-        <w:rPr>
-          <w:lang w:val="en-IE"/>
-        </w:rPr>
-        <w:t xml:space="preserve"> is also availab</w:t>
-      </w:r>
-      <w:r>
-        <w:rPr>
-          <w:lang w:val="en-IE"/>
-        </w:rPr>
-        <w:t xml:space="preserve">le, so </w:t>
-      </w:r>
-      <w:r>
-        <w:rPr>
-          <w:lang w:val="en-IE"/>
-        </w:rPr>
-        <w:t>User</w:t>
-      </w:r>
-      <w:r>
-        <w:rPr>
-          <w:lang w:val="en-IE"/>
-        </w:rPr>
-        <w:t>s can login using their Facebook account</w:t>
-      </w:r>
-      <w:r>
-        <w:rPr>
-          <w:lang w:val="en-IE"/>
-        </w:rPr>
-        <w:t>.</w:t>
-      </w:r>
-    </w:p>
-    <w:p>
-      <w:pPr>
-        <w:pStyle w:val="ListParagraph"/>
-        <w:numPr>
-          <w:ilvl w:val="0"/>
-          <w:numId w:val="10"/>
-        </w:numPr>
-        <w:rPr>
-          <w:lang w:val="en-IE"/>
-        </w:rPr>
-      </w:pPr>
-      <w:r>
-        <w:rPr>
-          <w:lang w:val="en-IE"/>
-        </w:rPr>
         <w:t xml:space="preserve">A token and unique </w:t>
       </w:r>
       <w:r>
@@ -7537,7 +7726,6 @@
         <w:rPr>
           <w:lang w:val="en-IE"/>
         </w:rPr>
-        <w:lastRenderedPageBreak/>
         <w:t>&lt;Returns to number 6 in Main Flow&gt;</w:t>
       </w:r>
     </w:p>
@@ -7708,6 +7896,7 @@
         <w:rPr>
           <w:lang w:val="en-IE"/>
         </w:rPr>
+        <w:lastRenderedPageBreak/>
         <w:t xml:space="preserve">The </w:t>
       </w:r>
       <w:r>
@@ -8793,214 +8982,214 @@
         <w:rPr>
           <w:lang w:val="en-IE"/>
         </w:rPr>
+        <w:t xml:space="preserve">The </w:t>
+      </w:r>
+      <w:r>
+        <w:rPr>
+          <w:lang w:val="en-IE"/>
+        </w:rPr>
+        <w:t>User</w:t>
+      </w:r>
+      <w:r>
+        <w:rPr>
+          <w:lang w:val="en-IE"/>
+        </w:rPr>
+        <w:t xml:space="preserve"> selects continue.</w:t>
+      </w:r>
+    </w:p>
+    <w:p>
+      <w:pPr>
+        <w:pStyle w:val="A"/>
+        <w:numPr>
+          <w:ilvl w:val="0"/>
+          <w:numId w:val="0"/>
+        </w:numPr>
+        <w:ind w:left="930" w:firstLine="363"/>
+        <w:rPr>
+          <w:lang w:val="en-IE"/>
+        </w:rPr>
+      </w:pPr>
+      <w:r>
+        <w:rPr>
+          <w:lang w:val="en-IE"/>
+        </w:rPr>
+        <w:t xml:space="preserve">&lt;Returns to number </w:t>
+      </w:r>
+      <w:r>
+        <w:rPr>
+          <w:lang w:val="en-IE"/>
+        </w:rPr>
+        <w:t>7</w:t>
+      </w:r>
+      <w:r>
+        <w:rPr>
+          <w:lang w:val="en-IE"/>
+        </w:rPr>
+        <w:t xml:space="preserve"> in </w:t>
+      </w:r>
+      <w:r>
+        <w:rPr>
+          <w:lang w:val="en-IE"/>
+        </w:rPr>
+        <w:t>Main flow</w:t>
+      </w:r>
+      <w:r>
+        <w:rPr>
+          <w:lang w:val="en-IE"/>
+        </w:rPr>
+        <w:t>&gt;</w:t>
+      </w:r>
+    </w:p>
+    <w:p>
+      <w:pPr>
+        <w:pStyle w:val="A"/>
+        <w:numPr>
+          <w:ilvl w:val="0"/>
+          <w:numId w:val="0"/>
+        </w:numPr>
+        <w:ind w:left="930" w:firstLine="363"/>
+        <w:rPr>
+          <w:lang w:val="en-IE"/>
+        </w:rPr>
+      </w:pPr>
+    </w:p>
+    <w:p>
+      <w:pPr>
+        <w:ind w:left="576"/>
+        <w:rPr>
+          <w:b/>
+          <w:lang w:val="en-IE"/>
+        </w:rPr>
+      </w:pPr>
+      <w:r>
+        <w:rPr>
+          <w:b/>
+          <w:lang w:val="en-IE"/>
+        </w:rPr>
+        <w:t>Exceptional flow</w:t>
+      </w:r>
+    </w:p>
+    <w:p>
+      <w:pPr>
+        <w:pStyle w:val="A"/>
+        <w:numPr>
+          <w:ilvl w:val="0"/>
+          <w:numId w:val="0"/>
+        </w:numPr>
+        <w:ind w:left="933" w:hanging="357"/>
+        <w:rPr>
+          <w:lang w:val="en-IE"/>
+        </w:rPr>
+      </w:pPr>
+      <w:r>
+        <w:rPr>
+          <w:lang w:val="en-IE"/>
+        </w:rPr>
+        <w:t>E</w:t>
+      </w:r>
+      <w:proofErr w:type="gramStart"/>
+      <w:r>
+        <w:rPr>
+          <w:lang w:val="en-IE"/>
+        </w:rPr>
+        <w:t>1 :</w:t>
+      </w:r>
+      <w:proofErr w:type="gramEnd"/>
+      <w:r>
+        <w:rPr>
+          <w:lang w:val="en-IE"/>
+        </w:rPr>
+        <w:t xml:space="preserve"> </w:t>
+      </w:r>
+      <w:r>
+        <w:rPr>
+          <w:lang w:val="en-IE"/>
+        </w:rPr>
+        <w:t>System</w:t>
+      </w:r>
+      <w:r>
+        <w:rPr>
+          <w:lang w:val="en-IE"/>
+        </w:rPr>
+        <w:t xml:space="preserve"> cannot connect to Firebase</w:t>
+      </w:r>
+    </w:p>
+    <w:p>
+      <w:pPr>
+        <w:pStyle w:val="A"/>
+        <w:numPr>
+          <w:ilvl w:val="0"/>
+          <w:numId w:val="9"/>
+        </w:numPr>
+        <w:rPr>
+          <w:lang w:val="en-IE"/>
+        </w:rPr>
+      </w:pPr>
+      <w:r>
+        <w:rPr>
+          <w:lang w:val="en-IE"/>
+        </w:rPr>
+        <w:t xml:space="preserve">The </w:t>
+      </w:r>
+      <w:r>
+        <w:rPr>
+          <w:lang w:val="en-IE"/>
+        </w:rPr>
+        <w:t>System</w:t>
+      </w:r>
+      <w:r>
+        <w:rPr>
+          <w:lang w:val="en-IE"/>
+        </w:rPr>
+        <w:t xml:space="preserve"> cannot connect to Firebase Authentication and Firebase Database.</w:t>
+      </w:r>
+    </w:p>
+    <w:p>
+      <w:pPr>
+        <w:pStyle w:val="A"/>
+        <w:numPr>
+          <w:ilvl w:val="0"/>
+          <w:numId w:val="9"/>
+        </w:numPr>
+        <w:rPr>
+          <w:lang w:val="en-IE"/>
+        </w:rPr>
+      </w:pPr>
+      <w:r>
+        <w:rPr>
+          <w:lang w:val="en-IE"/>
+        </w:rPr>
+        <w:t xml:space="preserve">The </w:t>
+      </w:r>
+      <w:r>
+        <w:rPr>
+          <w:lang w:val="en-IE"/>
+        </w:rPr>
+        <w:t>System</w:t>
+      </w:r>
+      <w:r>
+        <w:rPr>
+          <w:lang w:val="en-IE"/>
+        </w:rPr>
+        <w:t xml:space="preserve"> displays that technical difficulties are occurring.</w:t>
+      </w:r>
+    </w:p>
+    <w:p>
+      <w:pPr>
+        <w:pStyle w:val="A"/>
+        <w:numPr>
+          <w:ilvl w:val="0"/>
+          <w:numId w:val="9"/>
+        </w:numPr>
+        <w:rPr>
+          <w:lang w:val="en-IE"/>
+        </w:rPr>
+      </w:pPr>
+      <w:r>
+        <w:rPr>
+          <w:lang w:val="en-IE"/>
+        </w:rPr>
         <w:lastRenderedPageBreak/>
-        <w:t xml:space="preserve">The </w:t>
-      </w:r>
-      <w:r>
-        <w:rPr>
-          <w:lang w:val="en-IE"/>
-        </w:rPr>
-        <w:t>User</w:t>
-      </w:r>
-      <w:r>
-        <w:rPr>
-          <w:lang w:val="en-IE"/>
-        </w:rPr>
-        <w:t xml:space="preserve"> selects continue.</w:t>
-      </w:r>
-    </w:p>
-    <w:p>
-      <w:pPr>
-        <w:pStyle w:val="A"/>
-        <w:numPr>
-          <w:ilvl w:val="0"/>
-          <w:numId w:val="0"/>
-        </w:numPr>
-        <w:ind w:left="930" w:firstLine="363"/>
-        <w:rPr>
-          <w:lang w:val="en-IE"/>
-        </w:rPr>
-      </w:pPr>
-      <w:r>
-        <w:rPr>
-          <w:lang w:val="en-IE"/>
-        </w:rPr>
-        <w:t xml:space="preserve">&lt;Returns to number </w:t>
-      </w:r>
-      <w:r>
-        <w:rPr>
-          <w:lang w:val="en-IE"/>
-        </w:rPr>
-        <w:t>7</w:t>
-      </w:r>
-      <w:r>
-        <w:rPr>
-          <w:lang w:val="en-IE"/>
-        </w:rPr>
-        <w:t xml:space="preserve"> in </w:t>
-      </w:r>
-      <w:r>
-        <w:rPr>
-          <w:lang w:val="en-IE"/>
-        </w:rPr>
-        <w:t>Main flow</w:t>
-      </w:r>
-      <w:r>
-        <w:rPr>
-          <w:lang w:val="en-IE"/>
-        </w:rPr>
-        <w:t>&gt;</w:t>
-      </w:r>
-    </w:p>
-    <w:p>
-      <w:pPr>
-        <w:pStyle w:val="A"/>
-        <w:numPr>
-          <w:ilvl w:val="0"/>
-          <w:numId w:val="0"/>
-        </w:numPr>
-        <w:ind w:left="930" w:firstLine="363"/>
-        <w:rPr>
-          <w:lang w:val="en-IE"/>
-        </w:rPr>
-      </w:pPr>
-    </w:p>
-    <w:p>
-      <w:pPr>
-        <w:ind w:left="576"/>
-        <w:rPr>
-          <w:b/>
-          <w:lang w:val="en-IE"/>
-        </w:rPr>
-      </w:pPr>
-      <w:r>
-        <w:rPr>
-          <w:b/>
-          <w:lang w:val="en-IE"/>
-        </w:rPr>
-        <w:t>Exceptional flow</w:t>
-      </w:r>
-    </w:p>
-    <w:p>
-      <w:pPr>
-        <w:pStyle w:val="A"/>
-        <w:numPr>
-          <w:ilvl w:val="0"/>
-          <w:numId w:val="0"/>
-        </w:numPr>
-        <w:ind w:left="933" w:hanging="357"/>
-        <w:rPr>
-          <w:lang w:val="en-IE"/>
-        </w:rPr>
-      </w:pPr>
-      <w:r>
-        <w:rPr>
-          <w:lang w:val="en-IE"/>
-        </w:rPr>
-        <w:t>E</w:t>
-      </w:r>
-      <w:proofErr w:type="gramStart"/>
-      <w:r>
-        <w:rPr>
-          <w:lang w:val="en-IE"/>
-        </w:rPr>
-        <w:t>1 :</w:t>
-      </w:r>
-      <w:proofErr w:type="gramEnd"/>
-      <w:r>
-        <w:rPr>
-          <w:lang w:val="en-IE"/>
-        </w:rPr>
-        <w:t xml:space="preserve"> </w:t>
-      </w:r>
-      <w:r>
-        <w:rPr>
-          <w:lang w:val="en-IE"/>
-        </w:rPr>
-        <w:t>System</w:t>
-      </w:r>
-      <w:r>
-        <w:rPr>
-          <w:lang w:val="en-IE"/>
-        </w:rPr>
-        <w:t xml:space="preserve"> cannot connect to Firebase</w:t>
-      </w:r>
-    </w:p>
-    <w:p>
-      <w:pPr>
-        <w:pStyle w:val="A"/>
-        <w:numPr>
-          <w:ilvl w:val="0"/>
-          <w:numId w:val="9"/>
-        </w:numPr>
-        <w:rPr>
-          <w:lang w:val="en-IE"/>
-        </w:rPr>
-      </w:pPr>
-      <w:r>
-        <w:rPr>
-          <w:lang w:val="en-IE"/>
-        </w:rPr>
-        <w:t xml:space="preserve">The </w:t>
-      </w:r>
-      <w:r>
-        <w:rPr>
-          <w:lang w:val="en-IE"/>
-        </w:rPr>
-        <w:t>System</w:t>
-      </w:r>
-      <w:r>
-        <w:rPr>
-          <w:lang w:val="en-IE"/>
-        </w:rPr>
-        <w:t xml:space="preserve"> cannot connect to Firebase Authentication and Firebase Database.</w:t>
-      </w:r>
-    </w:p>
-    <w:p>
-      <w:pPr>
-        <w:pStyle w:val="A"/>
-        <w:numPr>
-          <w:ilvl w:val="0"/>
-          <w:numId w:val="9"/>
-        </w:numPr>
-        <w:rPr>
-          <w:lang w:val="en-IE"/>
-        </w:rPr>
-      </w:pPr>
-      <w:r>
-        <w:rPr>
-          <w:lang w:val="en-IE"/>
-        </w:rPr>
-        <w:t xml:space="preserve">The </w:t>
-      </w:r>
-      <w:r>
-        <w:rPr>
-          <w:lang w:val="en-IE"/>
-        </w:rPr>
-        <w:t>System</w:t>
-      </w:r>
-      <w:r>
-        <w:rPr>
-          <w:lang w:val="en-IE"/>
-        </w:rPr>
-        <w:t xml:space="preserve"> displays that technical difficulties are occurring.</w:t>
-      </w:r>
-    </w:p>
-    <w:p>
-      <w:pPr>
-        <w:pStyle w:val="A"/>
-        <w:numPr>
-          <w:ilvl w:val="0"/>
-          <w:numId w:val="9"/>
-        </w:numPr>
-        <w:rPr>
-          <w:lang w:val="en-IE"/>
-        </w:rPr>
-      </w:pPr>
-      <w:r>
-        <w:rPr>
-          <w:lang w:val="en-IE"/>
-        </w:rPr>
         <w:t>The System stores what happened into an error log.</w:t>
       </w:r>
     </w:p>
@@ -9665,12 +9854,11 @@
           <w:lang w:val="en-IE"/>
         </w:rPr>
       </w:pPr>
-      <w:bookmarkStart w:id="46" w:name="_Toc531533367"/>
-      <w:r>
-        <w:rPr>
-          <w:lang w:val="en-IE"/>
-        </w:rPr>
-        <w:lastRenderedPageBreak/>
+      <w:bookmarkStart w:id="47" w:name="_Toc531533367"/>
+      <w:r>
+        <w:rPr>
+          <w:lang w:val="en-IE"/>
+        </w:rPr>
         <w:t>Requirement 2</w:t>
       </w:r>
       <w:r>
@@ -9685,7 +9873,7 @@
         </w:rPr>
         <w:t>Upload/Delete media</w:t>
       </w:r>
-      <w:bookmarkEnd w:id="46"/>
+      <w:bookmarkEnd w:id="47"/>
     </w:p>
     <w:p>
       <w:pPr>
@@ -9846,6 +10034,7 @@
         <w:rPr>
           <w:lang w:val="en-IE"/>
         </w:rPr>
+        <w:lastRenderedPageBreak/>
         <w:t xml:space="preserve">The scope of this use case is to allow a </w:t>
       </w:r>
       <w:r>
@@ -10017,7 +10206,7 @@
           <w:lang w:val="en-IE" w:eastAsia="en-IE"/>
         </w:rPr>
         <w:pict>
-          <v:shape id="_x0000_i1241" type="#_x0000_t75" style="width:378pt;height:299.25pt">
+          <v:shape id="_x0000_i1027" type="#_x0000_t75" style="width:378pt;height:299.25pt">
             <v:imagedata r:id="rId18" o:title="use"/>
           </v:shape>
         </w:pict>
@@ -10052,208 +10241,208 @@
           <w:b/>
           <w:lang w:val="en-IE"/>
         </w:rPr>
+        <w:t>Precondition</w:t>
+      </w:r>
+    </w:p>
+    <w:p>
+      <w:pPr>
+        <w:pStyle w:val="ListParagraph"/>
+        <w:numPr>
+          <w:ilvl w:val="0"/>
+          <w:numId w:val="14"/>
+        </w:numPr>
+        <w:rPr>
+          <w:lang w:val="en-IE"/>
+        </w:rPr>
+      </w:pPr>
+      <w:r>
+        <w:rPr>
+          <w:lang w:val="en-IE"/>
+        </w:rPr>
+        <w:t xml:space="preserve">The </w:t>
+      </w:r>
+      <w:r>
+        <w:rPr>
+          <w:lang w:val="en-IE"/>
+        </w:rPr>
+        <w:t>System</w:t>
+      </w:r>
+      <w:r>
+        <w:rPr>
+          <w:lang w:val="en-IE"/>
+        </w:rPr>
+        <w:t xml:space="preserve"> is active and working correctly</w:t>
+      </w:r>
+    </w:p>
+    <w:p>
+      <w:pPr>
+        <w:pStyle w:val="ListParagraph"/>
+        <w:numPr>
+          <w:ilvl w:val="0"/>
+          <w:numId w:val="14"/>
+        </w:numPr>
+        <w:rPr>
+          <w:lang w:val="en-IE"/>
+        </w:rPr>
+      </w:pPr>
+      <w:r>
+        <w:rPr>
+          <w:lang w:val="en-IE"/>
+        </w:rPr>
+        <w:t xml:space="preserve">The </w:t>
+      </w:r>
+      <w:r>
+        <w:rPr>
+          <w:lang w:val="en-IE"/>
+        </w:rPr>
+        <w:t>User</w:t>
+      </w:r>
+      <w:r>
+        <w:rPr>
+          <w:lang w:val="en-IE"/>
+        </w:rPr>
+        <w:t xml:space="preserve"> has created an account through Facebook</w:t>
+      </w:r>
+      <w:r>
+        <w:rPr>
+          <w:lang w:val="en-IE"/>
+        </w:rPr>
+        <w:t xml:space="preserve"> or via email and password previously (See “Requirement 1: Create/Edit Profile” for how a </w:t>
+      </w:r>
+      <w:r>
+        <w:rPr>
+          <w:lang w:val="en-IE"/>
+        </w:rPr>
+        <w:t>User</w:t>
+      </w:r>
+      <w:r>
+        <w:rPr>
+          <w:lang w:val="en-IE"/>
+        </w:rPr>
+        <w:t xml:space="preserve"> creates an account or logs in. This is skipped in this section to avoid repetition)</w:t>
+      </w:r>
+    </w:p>
+    <w:p>
+      <w:pPr>
+        <w:pStyle w:val="ListParagraph"/>
+        <w:numPr>
+          <w:ilvl w:val="0"/>
+          <w:numId w:val="14"/>
+        </w:numPr>
+        <w:rPr>
+          <w:lang w:val="en-IE"/>
+        </w:rPr>
+      </w:pPr>
+      <w:r>
+        <w:rPr>
+          <w:lang w:val="en-IE"/>
+        </w:rPr>
+        <w:t>Google Firebase</w:t>
+      </w:r>
+      <w:r>
+        <w:rPr>
+          <w:lang w:val="en-IE"/>
+        </w:rPr>
+        <w:t xml:space="preserve"> is connecting correctly.</w:t>
+      </w:r>
+    </w:p>
+    <w:p>
+      <w:pPr>
+        <w:pStyle w:val="ListParagraph"/>
+        <w:numPr>
+          <w:ilvl w:val="0"/>
+          <w:numId w:val="14"/>
+        </w:numPr>
+        <w:rPr>
+          <w:lang w:val="en-IE"/>
+        </w:rPr>
+      </w:pPr>
+      <w:r>
+        <w:rPr>
+          <w:lang w:val="en-IE"/>
+        </w:rPr>
+        <w:t xml:space="preserve">The Main flow contains how to upload media while Alternative flow 1 (A1) explains how to delete media. </w:t>
+      </w:r>
+    </w:p>
+    <w:p>
+      <w:pPr>
+        <w:pStyle w:val="ListParagraph"/>
+        <w:numPr>
+          <w:ilvl w:val="0"/>
+          <w:numId w:val="14"/>
+        </w:numPr>
+        <w:rPr>
+          <w:lang w:val="en-IE"/>
+        </w:rPr>
+      </w:pPr>
+      <w:r>
+        <w:rPr>
+          <w:lang w:val="en-IE"/>
+        </w:rPr>
+        <w:t>An Error log file is stored within in the app.</w:t>
+      </w:r>
+    </w:p>
+    <w:p>
+      <w:pPr>
+        <w:rPr>
+          <w:b/>
+          <w:lang w:val="en-IE"/>
+        </w:rPr>
+      </w:pPr>
+      <w:r>
+        <w:rPr>
+          <w:b/>
+          <w:lang w:val="en-IE"/>
+        </w:rPr>
+        <w:t>Activation</w:t>
+      </w:r>
+    </w:p>
+    <w:p>
+      <w:pPr>
+        <w:ind w:left="576"/>
+        <w:rPr>
+          <w:lang w:val="en-IE"/>
+        </w:rPr>
+      </w:pPr>
+      <w:r>
+        <w:rPr>
+          <w:lang w:val="en-IE"/>
+        </w:rPr>
+        <w:t xml:space="preserve">This use case starts </w:t>
+      </w:r>
+      <w:r>
+        <w:rPr>
+          <w:lang w:val="en-IE"/>
+        </w:rPr>
+        <w:t xml:space="preserve">when the </w:t>
+      </w:r>
+      <w:r>
+        <w:rPr>
+          <w:lang w:val="en-IE"/>
+        </w:rPr>
+        <w:t>User</w:t>
+      </w:r>
+      <w:r>
+        <w:rPr>
+          <w:lang w:val="en-IE"/>
+        </w:rPr>
+        <w:t xml:space="preserve"> clicks on Upload Media. On their news feed after they have logged in. </w:t>
+      </w:r>
+    </w:p>
+    <w:p>
+      <w:pPr>
+        <w:ind w:left="576"/>
+        <w:rPr>
+          <w:b/>
+          <w:lang w:val="en-IE"/>
+        </w:rPr>
+      </w:pPr>
+      <w:r>
+        <w:rPr>
+          <w:b/>
+          <w:lang w:val="en-IE"/>
+        </w:rPr>
         <w:lastRenderedPageBreak/>
-        <w:t>Precondition</w:t>
-      </w:r>
-    </w:p>
-    <w:p>
-      <w:pPr>
-        <w:pStyle w:val="ListParagraph"/>
-        <w:numPr>
-          <w:ilvl w:val="0"/>
-          <w:numId w:val="14"/>
-        </w:numPr>
-        <w:rPr>
-          <w:lang w:val="en-IE"/>
-        </w:rPr>
-      </w:pPr>
-      <w:r>
-        <w:rPr>
-          <w:lang w:val="en-IE"/>
-        </w:rPr>
-        <w:t xml:space="preserve">The </w:t>
-      </w:r>
-      <w:r>
-        <w:rPr>
-          <w:lang w:val="en-IE"/>
-        </w:rPr>
-        <w:t>System</w:t>
-      </w:r>
-      <w:r>
-        <w:rPr>
-          <w:lang w:val="en-IE"/>
-        </w:rPr>
-        <w:t xml:space="preserve"> is active and working correctly</w:t>
-      </w:r>
-    </w:p>
-    <w:p>
-      <w:pPr>
-        <w:pStyle w:val="ListParagraph"/>
-        <w:numPr>
-          <w:ilvl w:val="0"/>
-          <w:numId w:val="14"/>
-        </w:numPr>
-        <w:rPr>
-          <w:lang w:val="en-IE"/>
-        </w:rPr>
-      </w:pPr>
-      <w:r>
-        <w:rPr>
-          <w:lang w:val="en-IE"/>
-        </w:rPr>
-        <w:t xml:space="preserve">The </w:t>
-      </w:r>
-      <w:r>
-        <w:rPr>
-          <w:lang w:val="en-IE"/>
-        </w:rPr>
-        <w:t>User</w:t>
-      </w:r>
-      <w:r>
-        <w:rPr>
-          <w:lang w:val="en-IE"/>
-        </w:rPr>
-        <w:t xml:space="preserve"> has created an account through Facebook</w:t>
-      </w:r>
-      <w:r>
-        <w:rPr>
-          <w:lang w:val="en-IE"/>
-        </w:rPr>
-        <w:t xml:space="preserve"> or via email and password previously (See “Requirement 1: Create/Edit Profile” for how a </w:t>
-      </w:r>
-      <w:r>
-        <w:rPr>
-          <w:lang w:val="en-IE"/>
-        </w:rPr>
-        <w:t>User</w:t>
-      </w:r>
-      <w:r>
-        <w:rPr>
-          <w:lang w:val="en-IE"/>
-        </w:rPr>
-        <w:t xml:space="preserve"> creates an account or logs in. This is skipped in this section to avoid repetition)</w:t>
-      </w:r>
-    </w:p>
-    <w:p>
-      <w:pPr>
-        <w:pStyle w:val="ListParagraph"/>
-        <w:numPr>
-          <w:ilvl w:val="0"/>
-          <w:numId w:val="14"/>
-        </w:numPr>
-        <w:rPr>
-          <w:lang w:val="en-IE"/>
-        </w:rPr>
-      </w:pPr>
-      <w:r>
-        <w:rPr>
-          <w:lang w:val="en-IE"/>
-        </w:rPr>
-        <w:t>Google Firebase</w:t>
-      </w:r>
-      <w:r>
-        <w:rPr>
-          <w:lang w:val="en-IE"/>
-        </w:rPr>
-        <w:t xml:space="preserve"> is connecting correctly.</w:t>
-      </w:r>
-    </w:p>
-    <w:p>
-      <w:pPr>
-        <w:pStyle w:val="ListParagraph"/>
-        <w:numPr>
-          <w:ilvl w:val="0"/>
-          <w:numId w:val="14"/>
-        </w:numPr>
-        <w:rPr>
-          <w:lang w:val="en-IE"/>
-        </w:rPr>
-      </w:pPr>
-      <w:r>
-        <w:rPr>
-          <w:lang w:val="en-IE"/>
-        </w:rPr>
-        <w:t xml:space="preserve">The Main flow contains how to upload media while Alternative flow 1 (A1) explains how to delete media. </w:t>
-      </w:r>
-    </w:p>
-    <w:p>
-      <w:pPr>
-        <w:pStyle w:val="ListParagraph"/>
-        <w:numPr>
-          <w:ilvl w:val="0"/>
-          <w:numId w:val="14"/>
-        </w:numPr>
-        <w:rPr>
-          <w:lang w:val="en-IE"/>
-        </w:rPr>
-      </w:pPr>
-      <w:r>
-        <w:rPr>
-          <w:lang w:val="en-IE"/>
-        </w:rPr>
-        <w:t>An Error log file is stored within in the app.</w:t>
-      </w:r>
-    </w:p>
-    <w:p>
-      <w:pPr>
-        <w:rPr>
-          <w:b/>
-          <w:lang w:val="en-IE"/>
-        </w:rPr>
-      </w:pPr>
-      <w:r>
-        <w:rPr>
-          <w:b/>
-          <w:lang w:val="en-IE"/>
-        </w:rPr>
-        <w:t>Activation</w:t>
-      </w:r>
-    </w:p>
-    <w:p>
-      <w:pPr>
-        <w:ind w:left="576"/>
-        <w:rPr>
-          <w:lang w:val="en-IE"/>
-        </w:rPr>
-      </w:pPr>
-      <w:r>
-        <w:rPr>
-          <w:lang w:val="en-IE"/>
-        </w:rPr>
-        <w:t xml:space="preserve">This use case starts </w:t>
-      </w:r>
-      <w:r>
-        <w:rPr>
-          <w:lang w:val="en-IE"/>
-        </w:rPr>
-        <w:t xml:space="preserve">when the </w:t>
-      </w:r>
-      <w:r>
-        <w:rPr>
-          <w:lang w:val="en-IE"/>
-        </w:rPr>
-        <w:t>User</w:t>
-      </w:r>
-      <w:r>
-        <w:rPr>
-          <w:lang w:val="en-IE"/>
-        </w:rPr>
-        <w:t xml:space="preserve"> clicks on Upload Media. On their news feed after they have logged in. </w:t>
-      </w:r>
-    </w:p>
-    <w:p>
-      <w:pPr>
-        <w:ind w:left="576"/>
-        <w:rPr>
-          <w:b/>
-          <w:lang w:val="en-IE"/>
-        </w:rPr>
-      </w:pPr>
-      <w:r>
-        <w:rPr>
-          <w:b/>
-          <w:lang w:val="en-IE"/>
-        </w:rPr>
         <w:t>Main flow</w:t>
       </w:r>
     </w:p>
@@ -11005,7 +11194,6 @@
         <w:rPr>
           <w:lang w:val="en-IE"/>
         </w:rPr>
-        <w:lastRenderedPageBreak/>
         <w:t xml:space="preserve">The System asks the </w:t>
       </w:r>
       <w:r>
@@ -11873,7 +12061,6 @@
         <w:rPr>
           <w:lang w:val="en-IE"/>
         </w:rPr>
-        <w:lastRenderedPageBreak/>
         <w:t xml:space="preserve">This Use Case is terminated when the </w:t>
       </w:r>
       <w:r>
@@ -11959,14 +12146,14 @@
           <w:lang w:val="en-IE"/>
         </w:rPr>
       </w:pPr>
-      <w:bookmarkStart w:id="47" w:name="_Toc531533368"/>
+      <w:bookmarkStart w:id="48" w:name="_Toc531533368"/>
       <w:r>
         <w:rPr>
           <w:lang w:val="en-IE"/>
         </w:rPr>
         <w:t>Requirement 3: Send message</w:t>
       </w:r>
-      <w:bookmarkEnd w:id="47"/>
+      <w:bookmarkEnd w:id="48"/>
     </w:p>
     <w:p>
       <w:pPr>
@@ -12109,6 +12296,7 @@
         <w:rPr>
           <w:lang w:val="en-IE"/>
         </w:rPr>
+        <w:lastRenderedPageBreak/>
         <w:t xml:space="preserve">The scope of this use case is to allow a </w:t>
       </w:r>
       <w:r>
@@ -12261,9 +12449,8 @@
           <w:noProof/>
           <w:lang w:val="en-IE" w:eastAsia="en-IE"/>
         </w:rPr>
-        <w:lastRenderedPageBreak/>
         <w:pict>
-          <v:shape id="_x0000_i1243" type="#_x0000_t75" style="width:358.5pt;height:283.5pt">
+          <v:shape id="_x0000_i1028" type="#_x0000_t75" style="width:358.5pt;height:283.5pt">
             <v:imagedata r:id="rId19" o:title="usecases"/>
           </v:shape>
         </w:pict>
@@ -12501,6 +12688,7 @@
         <w:rPr>
           <w:lang w:val="en-IE"/>
         </w:rPr>
+        <w:lastRenderedPageBreak/>
         <w:t xml:space="preserve">This use case starts </w:t>
       </w:r>
       <w:r>
@@ -12648,7 +12836,6 @@
         <w:rPr>
           <w:lang w:val="en-IE"/>
         </w:rPr>
-        <w:lastRenderedPageBreak/>
         <w:t xml:space="preserve">The </w:t>
       </w:r>
       <w:r>
@@ -13472,6 +13659,7 @@
         <w:rPr>
           <w:lang w:val="en-IE"/>
         </w:rPr>
+        <w:lastRenderedPageBreak/>
         <w:t>The System sends an email to the developer with the error report.</w:t>
       </w:r>
     </w:p>
@@ -13635,7 +13823,6 @@
           <w:b/>
           <w:lang w:val="en-IE"/>
         </w:rPr>
-        <w:lastRenderedPageBreak/>
         <w:t>Post condition</w:t>
       </w:r>
     </w:p>
@@ -13672,7 +13859,7 @@
           <w:lang w:val="en-IE"/>
         </w:rPr>
       </w:pPr>
-      <w:bookmarkStart w:id="48" w:name="_Toc531533369"/>
+      <w:bookmarkStart w:id="49" w:name="_Toc531533369"/>
       <w:r>
         <w:rPr>
           <w:lang w:val="en-IE"/>
@@ -13697,7 +13884,7 @@
         </w:rPr>
         <w:t>Group chat</w:t>
       </w:r>
-      <w:bookmarkEnd w:id="48"/>
+      <w:bookmarkEnd w:id="49"/>
     </w:p>
     <w:p>
       <w:pPr>
@@ -13939,8 +14126,9 @@
           <w:noProof/>
           <w:lang w:val="en-IE" w:eastAsia="en-IE"/>
         </w:rPr>
+        <w:lastRenderedPageBreak/>
         <w:pict>
-          <v:shape id="_x0000_i1244" type="#_x0000_t75" style="width:338.25pt;height:258.75pt">
+          <v:shape id="_x0000_i1029" type="#_x0000_t75" style="width:338.25pt;height:258.75pt">
             <v:imagedata r:id="rId20" o:title="usecases"/>
           </v:shape>
         </w:pict>
@@ -13993,7 +14181,6 @@
         <w:rPr>
           <w:lang w:val="en-IE"/>
         </w:rPr>
-        <w:lastRenderedPageBreak/>
         <w:t>The System is active and working correctly</w:t>
       </w:r>
     </w:p>
@@ -14349,6 +14536,7 @@
         <w:rPr>
           <w:lang w:val="en-IE"/>
         </w:rPr>
+        <w:lastRenderedPageBreak/>
         <w:t xml:space="preserve">The System logs the </w:t>
       </w:r>
       <w:r>
@@ -15169,6 +15357,7 @@
           <w:b/>
           <w:lang w:val="en-IE"/>
         </w:rPr>
+        <w:lastRenderedPageBreak/>
         <w:t>Post condition</w:t>
       </w:r>
     </w:p>
@@ -15205,14 +15394,14 @@
           <w:lang w:val="en-IE"/>
         </w:rPr>
       </w:pPr>
-      <w:bookmarkStart w:id="49" w:name="_Toc531533370"/>
+      <w:bookmarkStart w:id="50" w:name="_Toc531533370"/>
       <w:r>
         <w:rPr>
           <w:lang w:val="en-IE"/>
         </w:rPr>
         <w:t>Requirement 5: Chat with Chatbot</w:t>
       </w:r>
-      <w:bookmarkEnd w:id="49"/>
+      <w:bookmarkEnd w:id="50"/>
     </w:p>
     <w:p>
       <w:pPr>
@@ -15400,9 +15589,8 @@
           <w:noProof/>
           <w:lang w:val="en-IE" w:eastAsia="en-IE"/>
         </w:rPr>
-        <w:lastRenderedPageBreak/>
         <w:pict>
-          <v:shape id="_x0000_i1245" type="#_x0000_t75" style="width:338.25pt;height:258.75pt">
+          <v:shape id="_x0000_i1030" type="#_x0000_t75" style="width:338.25pt;height:258.75pt">
             <v:imagedata r:id="rId21" o:title="usecases"/>
           </v:shape>
         </w:pict>
@@ -15455,6 +15643,7 @@
         <w:rPr>
           <w:lang w:val="en-IE"/>
         </w:rPr>
+        <w:lastRenderedPageBreak/>
         <w:t>The System is active and working correctly</w:t>
       </w:r>
     </w:p>
@@ -15763,7 +15952,6 @@
         <w:rPr>
           <w:lang w:val="en-IE"/>
         </w:rPr>
-        <w:lastRenderedPageBreak/>
         <w:t>Chatbot ignores words less than 4 characters long.</w:t>
       </w:r>
     </w:p>
@@ -16134,6 +16322,7 @@
           <w:b/>
           <w:lang w:val="en-IE"/>
         </w:rPr>
+        <w:lastRenderedPageBreak/>
         <w:t>Exceptional flow</w:t>
       </w:r>
     </w:p>
@@ -16589,7 +16778,6 @@
         <w:rPr>
           <w:lang w:val="en-IE"/>
         </w:rPr>
-        <w:lastRenderedPageBreak/>
         <w:t xml:space="preserve">This Use Case is terminated when the User </w:t>
       </w:r>
       <w:r>
@@ -16657,14 +16845,14 @@
           <w:lang w:val="en-IE"/>
         </w:rPr>
       </w:pPr>
-      <w:bookmarkStart w:id="50" w:name="_Toc531533371"/>
+      <w:bookmarkStart w:id="51" w:name="_Toc531533371"/>
       <w:r>
         <w:rPr>
           <w:lang w:val="en-IE"/>
         </w:rPr>
         <w:t>Requirement 6: Rate tattoo shops.</w:t>
       </w:r>
-      <w:bookmarkEnd w:id="50"/>
+      <w:bookmarkEnd w:id="51"/>
     </w:p>
     <w:p>
       <w:pPr>
@@ -16757,6 +16945,7 @@
           <w:b/>
           <w:lang w:val="en-IE"/>
         </w:rPr>
+        <w:lastRenderedPageBreak/>
         <w:t>Scope</w:t>
       </w:r>
     </w:p>
@@ -16841,9 +17030,8 @@
           <w:noProof/>
           <w:lang w:val="en-IE" w:eastAsia="en-IE"/>
         </w:rPr>
-        <w:lastRenderedPageBreak/>
         <w:pict>
-          <v:shape id="_x0000_i1246" type="#_x0000_t75" style="width:352.5pt;height:269.25pt">
+          <v:shape id="_x0000_i1031" type="#_x0000_t75" style="width:352.5pt;height:269.25pt">
             <v:imagedata r:id="rId22" o:title="tattooshops"/>
           </v:shape>
         </w:pict>
@@ -17016,6 +17204,7 @@
           <w:b/>
           <w:lang w:val="en-IE"/>
         </w:rPr>
+        <w:lastRenderedPageBreak/>
         <w:t>Activation</w:t>
       </w:r>
     </w:p>
@@ -17177,7 +17366,6 @@
         <w:rPr>
           <w:lang w:val="en-IE"/>
         </w:rPr>
-        <w:lastRenderedPageBreak/>
         <w:t>The User gives the shop a rating from 1 to 10.</w:t>
       </w:r>
     </w:p>
@@ -17760,15 +17948,14 @@
           <w:lang w:val="en-IE"/>
         </w:rPr>
       </w:pPr>
-      <w:bookmarkStart w:id="51" w:name="_Toc531533372"/>
-      <w:r>
-        <w:rPr>
-          <w:lang w:val="en-IE"/>
-        </w:rPr>
-        <w:lastRenderedPageBreak/>
+      <w:bookmarkStart w:id="52" w:name="_Toc531533372"/>
+      <w:r>
+        <w:rPr>
+          <w:lang w:val="en-IE"/>
+        </w:rPr>
         <w:t>Non-Functional Requirements</w:t>
       </w:r>
-      <w:bookmarkEnd w:id="51"/>
+      <w:bookmarkEnd w:id="52"/>
     </w:p>
     <w:p>
       <w:pPr>
@@ -17808,7 +17995,7 @@
           <w:lang w:val="en-IE"/>
         </w:rPr>
       </w:pPr>
-      <w:bookmarkStart w:id="52" w:name="_Toc531533373"/>
+      <w:bookmarkStart w:id="53" w:name="_Toc531533373"/>
       <w:r>
         <w:rPr>
           <w:lang w:val="en-IE"/>
@@ -17827,7 +18014,7 @@
         </w:rPr>
         <w:t xml:space="preserve"> requirement</w:t>
       </w:r>
-      <w:bookmarkEnd w:id="52"/>
+      <w:bookmarkEnd w:id="53"/>
     </w:p>
     <w:p>
       <w:pPr>
@@ -17849,14 +18036,14 @@
           <w:lang w:val="en-IE"/>
         </w:rPr>
       </w:pPr>
-      <w:bookmarkStart w:id="53" w:name="_Toc531533374"/>
+      <w:bookmarkStart w:id="54" w:name="_Toc531533374"/>
       <w:r>
         <w:rPr>
           <w:lang w:val="en-IE"/>
         </w:rPr>
         <w:t>Availability requirement</w:t>
       </w:r>
-      <w:bookmarkEnd w:id="53"/>
+      <w:bookmarkEnd w:id="54"/>
     </w:p>
     <w:p>
       <w:pPr>
@@ -17878,14 +18065,14 @@
           <w:lang w:val="en-IE"/>
         </w:rPr>
       </w:pPr>
-      <w:bookmarkStart w:id="54" w:name="_Toc531533375"/>
+      <w:bookmarkStart w:id="55" w:name="_Toc531533375"/>
       <w:r>
         <w:rPr>
           <w:lang w:val="en-IE"/>
         </w:rPr>
         <w:t>Recover requirement</w:t>
       </w:r>
-      <w:bookmarkEnd w:id="54"/>
+      <w:bookmarkEnd w:id="55"/>
     </w:p>
     <w:p>
       <w:pPr>
@@ -17907,14 +18094,14 @@
           <w:lang w:val="en-IE"/>
         </w:rPr>
       </w:pPr>
-      <w:bookmarkStart w:id="55" w:name="_Toc531533376"/>
+      <w:bookmarkStart w:id="56" w:name="_Toc531533376"/>
       <w:r>
         <w:rPr>
           <w:lang w:val="en-IE"/>
         </w:rPr>
         <w:t>Security requirement</w:t>
       </w:r>
-      <w:bookmarkEnd w:id="55"/>
+      <w:bookmarkEnd w:id="56"/>
     </w:p>
     <w:p>
       <w:pPr>
@@ -17950,15 +18137,15 @@
           <w:lang w:val="en-IE"/>
         </w:rPr>
       </w:pPr>
-      <w:bookmarkStart w:id="56" w:name="_Toc239580633"/>
-      <w:bookmarkStart w:id="57" w:name="_Toc531533377"/>
+      <w:bookmarkStart w:id="57" w:name="_Toc239580633"/>
+      <w:bookmarkStart w:id="58" w:name="_Toc531533377"/>
       <w:r>
         <w:rPr>
           <w:lang w:val="en-IE"/>
         </w:rPr>
         <w:t>Interface requirements</w:t>
       </w:r>
-      <w:bookmarkEnd w:id="56"/>
+      <w:bookmarkEnd w:id="57"/>
       <w:r>
         <w:rPr>
           <w:lang w:val="en-IE"/>
@@ -17971,7 +18158,7 @@
         </w:rPr>
         <w:t>Application Programming Interfaces (API)</w:t>
       </w:r>
-      <w:bookmarkEnd w:id="57"/>
+      <w:bookmarkEnd w:id="58"/>
     </w:p>
     <w:p>
       <w:pPr>
@@ -18060,6 +18247,7 @@
         <w:rPr>
           <w:lang w:val="en-IE"/>
         </w:rPr>
+        <w:lastRenderedPageBreak/>
         <w:t>An example of how tables in the firebase database would be used is the Users tables. T</w:t>
       </w:r>
       <w:r>
@@ -18110,65 +18298,65 @@
         <w:rPr>
           <w:lang w:val="en-IE"/>
         </w:rPr>
+        <w:t>Similarly, connection to the Chatbot and the Group Chat Service will be using a similar API.</w:t>
+      </w:r>
+    </w:p>
+    <w:p>
+      <w:pPr>
+        <w:rPr>
+          <w:lang w:val="en-IE"/>
+        </w:rPr>
+      </w:pPr>
+      <w:r>
+        <w:rPr>
+          <w:lang w:val="en-IE"/>
+        </w:rPr>
+        <w:t>The API will be created by the developer.</w:t>
+      </w:r>
+    </w:p>
+    <w:p>
+      <w:pPr>
+        <w:pStyle w:val="Heading2"/>
+        <w:rPr>
+          <w:lang w:val="en-IE"/>
+        </w:rPr>
+      </w:pPr>
+      <w:bookmarkStart w:id="59" w:name="_Toc531533378"/>
+      <w:r>
+        <w:rPr>
+          <w:lang w:val="en-IE"/>
+        </w:rPr>
+        <w:t>GUI</w:t>
+      </w:r>
+      <w:bookmarkEnd w:id="59"/>
+    </w:p>
+    <w:p>
+      <w:pPr>
+        <w:rPr>
+          <w:lang w:val="en-IE"/>
+        </w:rPr>
+      </w:pPr>
+      <w:r>
+        <w:rPr>
+          <w:lang w:val="en-IE"/>
+        </w:rPr>
+        <w:t>These mock-ups show what Social Modifications would look like on an Android device. In the Web Application, it would look very similar.</w:t>
+      </w:r>
+    </w:p>
+    <w:p>
+      <w:pPr>
+        <w:ind w:firstLine="360"/>
+        <w:rPr>
+          <w:lang w:val="en-IE"/>
+        </w:rPr>
+      </w:pPr>
+      <w:r>
+        <w:rPr>
+          <w:lang w:val="en-IE"/>
+        </w:rPr>
         <w:lastRenderedPageBreak/>
-        <w:t>Similarly, connection to the Chatbot and the Group Chat Service will be using a similar API.</w:t>
-      </w:r>
-    </w:p>
-    <w:p>
-      <w:pPr>
-        <w:rPr>
-          <w:lang w:val="en-IE"/>
-        </w:rPr>
-      </w:pPr>
-      <w:r>
-        <w:rPr>
-          <w:lang w:val="en-IE"/>
-        </w:rPr>
-        <w:t>The API will be created by the developer.</w:t>
-      </w:r>
-    </w:p>
-    <w:p>
-      <w:pPr>
-        <w:pStyle w:val="Heading2"/>
-        <w:rPr>
-          <w:lang w:val="en-IE"/>
-        </w:rPr>
-      </w:pPr>
-      <w:bookmarkStart w:id="58" w:name="_Toc531533378"/>
-      <w:r>
-        <w:rPr>
-          <w:lang w:val="en-IE"/>
-        </w:rPr>
-        <w:t>GUI</w:t>
-      </w:r>
-      <w:bookmarkEnd w:id="58"/>
-    </w:p>
-    <w:p>
-      <w:pPr>
-        <w:rPr>
-          <w:lang w:val="en-IE"/>
-        </w:rPr>
-      </w:pPr>
-      <w:r>
-        <w:rPr>
-          <w:lang w:val="en-IE"/>
-        </w:rPr>
-        <w:t>These mock-ups show what Social Modifications would look like on an Android device. In the Web Application, it would look very similar.</w:t>
-      </w:r>
-    </w:p>
-    <w:p>
-      <w:pPr>
-        <w:ind w:firstLine="360"/>
-        <w:rPr>
-          <w:lang w:val="en-IE"/>
-        </w:rPr>
-      </w:pPr>
-      <w:r>
-        <w:rPr>
-          <w:lang w:val="en-IE"/>
-        </w:rPr>
         <w:pict>
-          <v:shape id="_x0000_i1248" type="#_x0000_t75" style="width:240.75pt;height:426.75pt">
+          <v:shape id="_x0000_i1032" type="#_x0000_t75" style="width:240.75pt;height:426.75pt">
             <v:imagedata r:id="rId23" o:title="1"/>
           </v:shape>
         </w:pict>
@@ -18212,7 +18400,7 @@
         </w:rPr>
         <w:lastRenderedPageBreak/>
         <w:pict>
-          <v:shape id="_x0000_i1249" type="#_x0000_t75" style="width:305.25pt;height:542.25pt">
+          <v:shape id="_x0000_i1033" type="#_x0000_t75" style="width:305.25pt;height:542.25pt">
             <v:imagedata r:id="rId24" o:title="2"/>
           </v:shape>
         </w:pict>
@@ -18256,7 +18444,7 @@
         </w:rPr>
         <w:lastRenderedPageBreak/>
         <w:pict>
-          <v:shape id="_x0000_i1250" type="#_x0000_t75" style="width:312.75pt;height:555pt">
+          <v:shape id="_x0000_i1034" type="#_x0000_t75" style="width:312.75pt;height:555pt">
             <v:imagedata r:id="rId25" o:title="3"/>
           </v:shape>
         </w:pict>
@@ -18298,8 +18486,9 @@
         <w:rPr>
           <w:lang w:val="en-IE"/>
         </w:rPr>
+        <w:lastRenderedPageBreak/>
         <w:pict>
-          <v:shape id="_x0000_i1251" type="#_x0000_t75" style="width:300.75pt;height:534pt">
+          <v:shape id="_x0000_i1035" type="#_x0000_t75" style="width:300.75pt;height:534pt">
             <v:imagedata r:id="rId26" o:title="4"/>
           </v:shape>
         </w:pict>
@@ -18336,7 +18525,7 @@
         </w:rPr>
         <w:lastRenderedPageBreak/>
         <w:pict>
-          <v:shape id="_x0000_i1252" type="#_x0000_t75" style="width:305.25pt;height:542.25pt">
+          <v:shape id="_x0000_i1036" type="#_x0000_t75" style="width:305.25pt;height:542.25pt">
             <v:imagedata r:id="rId27" o:title="5"/>
           </v:shape>
         </w:pict>
@@ -18380,7 +18569,7 @@
         </w:rPr>
         <w:lastRenderedPageBreak/>
         <w:pict>
-          <v:shape id="_x0000_i1253" type="#_x0000_t75" style="width:305.25pt;height:542.25pt">
+          <v:shape id="_x0000_i1037" type="#_x0000_t75" style="width:305.25pt;height:542.25pt">
             <v:imagedata r:id="rId28" o:title="6"/>
           </v:shape>
         </w:pict>
@@ -18424,7 +18613,7 @@
         </w:rPr>
         <w:lastRenderedPageBreak/>
         <w:pict>
-          <v:shape id="_x0000_i1254" type="#_x0000_t75" style="width:309pt;height:549pt">
+          <v:shape id="_x0000_i1038" type="#_x0000_t75" style="width:309pt;height:549pt">
             <v:imagedata r:id="rId29" o:title="7"/>
           </v:shape>
         </w:pict>
@@ -18468,7 +18657,7 @@
         </w:rPr>
         <w:lastRenderedPageBreak/>
         <w:pict>
-          <v:shape id="_x0000_i1255" type="#_x0000_t75" style="width:300.75pt;height:534pt">
+          <v:shape id="_x0000_i1039" type="#_x0000_t75" style="width:300.75pt;height:534pt">
             <v:imagedata r:id="rId30" o:title="8"/>
           </v:shape>
         </w:pict>
@@ -18535,7 +18724,7 @@
         </w:rPr>
         <w:lastRenderedPageBreak/>
         <w:pict>
-          <v:shape id="_x0000_i1256" type="#_x0000_t75" style="width:312.75pt;height:555.75pt">
+          <v:shape id="_x0000_i1040" type="#_x0000_t75" style="width:312.75pt;height:555.75pt">
             <v:imagedata r:id="rId31" o:title="9"/>
           </v:shape>
         </w:pict>
@@ -18572,7 +18761,7 @@
         </w:rPr>
         <w:lastRenderedPageBreak/>
         <w:pict>
-          <v:shape id="_x0000_i1257" type="#_x0000_t75" style="width:318pt;height:564.75pt">
+          <v:shape id="_x0000_i1041" type="#_x0000_t75" style="width:318pt;height:564.75pt">
             <v:imagedata r:id="rId32" o:title="10"/>
           </v:shape>
         </w:pict>
@@ -18609,7 +18798,7 @@
         </w:rPr>
         <w:lastRenderedPageBreak/>
         <w:pict>
-          <v:shape id="_x0000_i1258" type="#_x0000_t75" style="width:303pt;height:537.75pt">
+          <v:shape id="_x0000_i1042" type="#_x0000_t75" style="width:303pt;height:537.75pt">
             <v:imagedata r:id="rId33" o:title="11"/>
           </v:shape>
         </w:pict>
@@ -18661,7 +18850,7 @@
         </w:rPr>
         <w:lastRenderedPageBreak/>
         <w:pict>
-          <v:shape id="_x0000_i1259" type="#_x0000_t75" style="width:309.75pt;height:550.5pt">
+          <v:shape id="_x0000_i1043" type="#_x0000_t75" style="width:309.75pt;height:550.5pt">
             <v:imagedata r:id="rId34" o:title="12"/>
           </v:shape>
         </w:pict>
@@ -18699,7 +18888,7 @@
           <w:lang w:val="en-IE"/>
         </w:rPr>
       </w:pPr>
-      <w:bookmarkStart w:id="59" w:name="_Toc531533379"/>
+      <w:bookmarkStart w:id="60" w:name="_Toc531533379"/>
       <w:r>
         <w:rPr>
           <w:lang w:val="en-IE"/>
@@ -18713,7 +18902,7 @@
         </w:rPr>
         <w:t xml:space="preserve"> Architecture</w:t>
       </w:r>
-      <w:bookmarkEnd w:id="59"/>
+      <w:bookmarkEnd w:id="60"/>
     </w:p>
     <w:p>
       <w:pPr>
@@ -18726,7 +18915,7 @@
           <w:lang w:val="en-IE"/>
         </w:rPr>
         <w:pict>
-          <v:shape id="_x0000_i1247" type="#_x0000_t75" style="width:6in;height:421.5pt">
+          <v:shape id="_x0000_i1044" type="#_x0000_t75" style="width:6in;height:421.5pt">
             <v:imagedata r:id="rId35" o:title="social"/>
           </v:shape>
         </w:pict>
@@ -18789,7 +18978,7 @@
           <w:lang w:val="en-IE"/>
         </w:rPr>
       </w:pPr>
-      <w:bookmarkStart w:id="60" w:name="_Toc531533380"/>
+      <w:bookmarkStart w:id="61" w:name="_Toc531533380"/>
       <w:r>
         <w:rPr>
           <w:lang w:val="en-IE"/>
@@ -18814,27 +19003,19 @@
         </w:rPr>
         <w:t>volution</w:t>
       </w:r>
-      <w:bookmarkEnd w:id="60"/>
-    </w:p>
-    <w:p>
-      <w:pPr>
-        <w:rPr>
-          <w:lang w:val="en-IE"/>
-        </w:rPr>
-      </w:pPr>
-      <w:r>
-        <w:rPr>
-          <w:lang w:val="en-IE"/>
-        </w:rPr>
-        <w:t>Over time, Social Modifications could have the likes of video and phone calling. It would also be able to support a video</w:t>
-      </w:r>
-      <w:bookmarkStart w:id="61" w:name="_GoBack"/>
       <w:bookmarkEnd w:id="61"/>
-      <w:r>
-        <w:rPr>
-          <w:lang w:val="en-IE"/>
-        </w:rPr>
-        <w:t xml:space="preserve"> instead of an image on the profile picture. </w:t>
+    </w:p>
+    <w:p>
+      <w:pPr>
+        <w:rPr>
+          <w:lang w:val="en-IE"/>
+        </w:rPr>
+      </w:pPr>
+      <w:r>
+        <w:rPr>
+          <w:lang w:val="en-IE"/>
+        </w:rPr>
+        <w:t xml:space="preserve">Over time, Social Modifications could have the likes of video and phone calling. It would also be able to support a video instead of an image on the profile picture. </w:t>
       </w:r>
     </w:p>
     <w:p>
@@ -18893,9 +19074,9 @@
       <w:tblLook w:val="04A0" w:firstRow="1" w:lastRow="0" w:firstColumn="1" w:lastColumn="0" w:noHBand="0" w:noVBand="1"/>
     </w:tblPr>
     <w:tblGrid>
-      <w:gridCol w:w="3690"/>
-      <w:gridCol w:w="1260"/>
-      <w:gridCol w:w="3690"/>
+      <w:gridCol w:w="3768"/>
+      <w:gridCol w:w="1104"/>
+      <w:gridCol w:w="3768"/>
     </w:tblGrid>
     <w:tr>
       <w:trPr>
@@ -18964,7 +19145,7 @@
               <w:bCs/>
               <w:noProof/>
             </w:rPr>
-            <w:t>39</w:t>
+            <w:t>11</w:t>
           </w:r>
           <w:r>
             <w:rPr>
@@ -24136,6 +24317,17 @@
       <w:contextualSpacing/>
     </w:pPr>
   </w:style>
+  <w:style w:type="character" w:styleId="FollowedHyperlink">
+    <w:name w:val="FollowedHyperlink"/>
+    <w:basedOn w:val="DefaultParagraphFont"/>
+    <w:semiHidden/>
+    <w:unhideWhenUsed/>
+    <w:rsid w:val="00845076"/>
+    <w:rPr>
+      <w:color w:val="800080" w:themeColor="followedHyperlink"/>
+      <w:u w:val="single"/>
+    </w:rPr>
+  </w:style>
 </w:styles>
 </file>
 
@@ -24436,7 +24628,30 @@
 </file>
 
 <file path=customXml/item2.xml><?xml version="1.0" encoding="utf-8"?>
-<b:Sources xmlns:b="http://schemas.openxmlformats.org/officeDocument/2006/bibliography" xmlns="http://schemas.openxmlformats.org/officeDocument/2006/bibliography" SelectedStyle="\APASixthEditionOfficeOnline.xsl" StyleName="APA" Version="6"/>
+<b:Sources xmlns:b="http://schemas.openxmlformats.org/officeDocument/2006/bibliography" xmlns="http://schemas.openxmlformats.org/officeDocument/2006/bibliography" SelectedStyle="\HarvardAnglia2008OfficeOnline.xsl" StyleName="Harvard - Anglia" Version="2008">
+  <b:Source>
+    <b:Tag>Rac18</b:Tag>
+    <b:SourceType>InternetSite</b:SourceType>
+    <b:Guid>{DEA27D5C-2CD2-4239-AF96-4647BE2B1C20}</b:Guid>
+    <b:Author>
+      <b:Author>
+        <b:NameList>
+          <b:Person>
+            <b:Last>Krishna</b:Last>
+            <b:First>Rachael</b:First>
+          </b:Person>
+        </b:NameList>
+      </b:Author>
+    </b:Author>
+    <b:Title>TikTok users are complaining that in-app harassment and a general wave of dislike toward them are resulting in online bullying.</b:Title>
+    <b:Year>2018</b:Year>
+    <b:YearAccessed>2018</b:YearAccessed>
+    <b:MonthAccessed>December</b:MonthAccessed>
+    <b:DayAccessed>3</b:DayAccessed>
+    <b:URL>https://www.buzzfeednews.com/article/krishrach/tik-tok-users-bullying-abuse-complaints</b:URL>
+    <b:RefOrder>1</b:RefOrder>
+  </b:Source>
+</b:Sources>
 </file>
 
 <file path=customXml/itemProps1.xml><?xml version="1.0" encoding="utf-8"?>
@@ -24448,7 +24663,7 @@
 </file>
 
 <file path=customXml/itemProps2.xml><?xml version="1.0" encoding="utf-8"?>
-<ds:datastoreItem xmlns:ds="http://schemas.openxmlformats.org/officeDocument/2006/customXml" ds:itemID="{F99E390A-3DBA-4861-8490-F058263091AF}">
+<ds:datastoreItem xmlns:ds="http://schemas.openxmlformats.org/officeDocument/2006/customXml" ds:itemID="{3BEBFFE3-DF01-4B59-BD26-E8CE897B72D0}">
   <ds:schemaRefs>
     <ds:schemaRef ds:uri="http://schemas.openxmlformats.org/officeDocument/2006/bibliography"/>
   </ds:schemaRefs>

</xml_diff>

<commit_message>
Finished Req Spec & Technical Report
</commit_message>
<xml_diff>
--- a/Requirements Specification.docx
+++ b/Requirements Specification.docx
@@ -4521,6 +4521,45 @@
               <w:rPr>
                 <w:lang w:val="en-IE"/>
               </w:rPr>
+              <w:t>Firebase</w:t>
+            </w:r>
+          </w:p>
+        </w:tc>
+        <w:tc>
+          <w:tcPr>
+            <w:tcW w:w="5913" w:type="dxa"/>
+          </w:tcPr>
+          <w:p>
+            <w:pPr>
+              <w:jc w:val="left"/>
+              <w:rPr>
+                <w:lang w:val="en-IE"/>
+              </w:rPr>
+            </w:pPr>
+            <w:r>
+              <w:rPr>
+                <w:lang w:val="en-IE"/>
+              </w:rPr>
+              <w:t>Google Firebase. An online storage for web developers.</w:t>
+            </w:r>
+          </w:p>
+        </w:tc>
+      </w:tr>
+      <w:tr>
+        <w:tc>
+          <w:tcPr>
+            <w:tcW w:w="2943" w:type="dxa"/>
+          </w:tcPr>
+          <w:p>
+            <w:pPr>
+              <w:rPr>
+                <w:lang w:val="en-IE"/>
+              </w:rPr>
+            </w:pPr>
+            <w:r>
+              <w:rPr>
+                <w:lang w:val="en-IE"/>
+              </w:rPr>
               <w:t>Firebase Authentication</w:t>
             </w:r>
           </w:p>
@@ -4887,7 +4926,14 @@
         <w:rPr>
           <w:lang w:val="en-IE"/>
         </w:rPr>
-        <w:t xml:space="preserve">I created a form on Google Forms to see what people thought about social networking in general. As the form was being posted in Facebook Groups and Pages, I thought it would be best to stick with Facebook, as I could guarantee the participants know Facebook to some extent. </w:t>
+        <w:t xml:space="preserve">I created a form on Google Forms to see what people thought about social networking in general. As the form was being posted in Facebook Groups and </w:t>
+      </w:r>
+      <w:r>
+        <w:rPr>
+          <w:lang w:val="en-IE"/>
+        </w:rPr>
+        <w:lastRenderedPageBreak/>
+        <w:t xml:space="preserve">Pages, I thought it would be best to stick with Facebook, as I could guarantee the participants know Facebook to some extent. </w:t>
       </w:r>
     </w:p>
     <w:p>
@@ -4941,7 +4987,6 @@
           <w:noProof/>
           <w:lang w:val="en-IE" w:eastAsia="en-IE"/>
         </w:rPr>
-        <w:lastRenderedPageBreak/>
         <w:drawing>
           <wp:inline distT="0" distB="0" distL="0" distR="0" wp14:anchorId="2C823366" wp14:editId="19FA9F08">
             <wp:extent cx="5267325" cy="2757852"/>
@@ -5078,6 +5123,7 @@
           <w:noProof/>
           <w:lang w:val="en-IE" w:eastAsia="en-IE"/>
         </w:rPr>
+        <w:lastRenderedPageBreak/>
         <w:drawing>
           <wp:inline distT="0" distB="0" distL="0" distR="0" wp14:anchorId="3EB3BA9E" wp14:editId="100B0888">
             <wp:extent cx="5105400" cy="2673072"/>
@@ -5157,7 +5203,6 @@
         <w:rPr>
           <w:lang w:val="en-IE"/>
         </w:rPr>
-        <w:lastRenderedPageBreak/>
         <w:t xml:space="preserve">The </w:t>
       </w:r>
       <w:r>
@@ -5291,6 +5336,7 @@
           <w:noProof/>
           <w:lang w:val="en-IE" w:eastAsia="en-IE"/>
         </w:rPr>
+        <w:lastRenderedPageBreak/>
         <w:drawing>
           <wp:inline distT="0" distB="0" distL="0" distR="0" wp14:anchorId="1BE98494" wp14:editId="688FD936">
             <wp:extent cx="5334000" cy="2682196"/>
@@ -5433,7 +5479,6 @@
           <w:noProof/>
           <w:lang w:val="en-IE" w:eastAsia="en-IE"/>
         </w:rPr>
-        <w:lastRenderedPageBreak/>
         <w:drawing>
           <wp:inline distT="0" distB="0" distL="0" distR="0" wp14:anchorId="718CD657" wp14:editId="4307ACC2">
             <wp:extent cx="5248275" cy="2639090"/>
@@ -5507,6 +5552,7 @@
         <w:rPr>
           <w:lang w:val="en-IE"/>
         </w:rPr>
+        <w:lastRenderedPageBreak/>
         <w:t xml:space="preserve">The </w:t>
       </w:r>
       <w:r>
@@ -5641,7 +5687,6 @@
           <w:noProof/>
           <w:lang w:val="en-IE" w:eastAsia="en-IE"/>
         </w:rPr>
-        <w:lastRenderedPageBreak/>
         <w:drawing>
           <wp:inline distT="0" distB="0" distL="0" distR="0" wp14:anchorId="52FA953A" wp14:editId="723BA3E4">
             <wp:extent cx="5562600" cy="2797148"/>
@@ -5695,6 +5740,7 @@
         <w:rPr>
           <w:lang w:val="en-IE"/>
         </w:rPr>
+        <w:lastRenderedPageBreak/>
         <w:t>In SM, approval for new profiles, media, etc. seems to be important and will be implemented. The reviews on tattoo artists is a good idea, but I feel that would need to come from the likes of Google Maps, or Yelp or a similar source. I don’t think it would be beneficial to create a mini-rating site within SM on its initial release. Maybe on a future release.</w:t>
       </w:r>
     </w:p>
@@ -5933,8 +5979,6 @@
           <w:lang w:val="en-IE"/>
         </w:rPr>
       </w:pPr>
-      <w:bookmarkStart w:id="42" w:name="_GoBack"/>
-      <w:bookmarkEnd w:id="42"/>
     </w:p>
     <w:p>
       <w:pPr>
@@ -5943,7 +5987,7 @@
           <w:lang w:val="en-IE"/>
         </w:rPr>
       </w:pPr>
-      <w:bookmarkStart w:id="43" w:name="_Toc531533363"/>
+      <w:bookmarkStart w:id="42" w:name="_Toc531533363"/>
       <w:r>
         <w:rPr>
           <w:lang w:val="en-IE"/>
@@ -5957,7 +6001,7 @@
         </w:rPr>
         <w:t>pecification</w:t>
       </w:r>
-      <w:bookmarkEnd w:id="43"/>
+      <w:bookmarkEnd w:id="42"/>
     </w:p>
     <w:p>
       <w:pPr>
@@ -5970,14 +6014,14 @@
           <w:lang w:val="en-IE"/>
         </w:rPr>
       </w:pPr>
-      <w:bookmarkStart w:id="44" w:name="_Toc531533364"/>
+      <w:bookmarkStart w:id="43" w:name="_Toc531533364"/>
       <w:r>
         <w:rPr>
           <w:lang w:val="en-IE"/>
         </w:rPr>
         <w:t>Functional requirements</w:t>
       </w:r>
-      <w:bookmarkEnd w:id="44"/>
+      <w:bookmarkEnd w:id="43"/>
     </w:p>
     <w:p>
       <w:pPr>
@@ -6016,14 +6060,14 @@
           <w:lang w:val="en-IE"/>
         </w:rPr>
       </w:pPr>
-      <w:bookmarkStart w:id="45" w:name="_Toc531533365"/>
+      <w:bookmarkStart w:id="44" w:name="_Toc531533365"/>
       <w:r>
         <w:rPr>
           <w:lang w:val="en-IE"/>
         </w:rPr>
         <w:t>Use Case Diagram</w:t>
       </w:r>
-      <w:bookmarkEnd w:id="45"/>
+      <w:bookmarkEnd w:id="44"/>
     </w:p>
     <w:p>
       <w:pPr>
@@ -6086,7 +6130,7 @@
           <w:lang w:val="en-IE"/>
         </w:rPr>
       </w:pPr>
-      <w:bookmarkStart w:id="46" w:name="_Toc531533366"/>
+      <w:bookmarkStart w:id="45" w:name="_Toc531533366"/>
       <w:r>
         <w:rPr>
           <w:lang w:val="en-IE"/>
@@ -6105,7 +6149,7 @@
         </w:rPr>
         <w:t>Create/Edit Profile</w:t>
       </w:r>
-      <w:bookmarkEnd w:id="46"/>
+      <w:bookmarkEnd w:id="45"/>
     </w:p>
     <w:p>
       <w:pPr>
@@ -6201,73 +6245,65 @@
         <w:rPr>
           <w:lang w:val="en-IE"/>
         </w:rPr>
+        <w:t xml:space="preserve">Use Case </w:t>
+      </w:r>
+    </w:p>
+    <w:p>
+      <w:pPr>
+        <w:ind w:left="576"/>
+        <w:rPr>
+          <w:lang w:val="en-IE"/>
+        </w:rPr>
+      </w:pPr>
+      <w:r>
+        <w:rPr>
+          <w:b/>
+          <w:lang w:val="en-IE"/>
+        </w:rPr>
+        <w:t>Unique ID</w:t>
+      </w:r>
+      <w:r>
+        <w:rPr>
+          <w:b/>
+          <w:lang w:val="en-IE"/>
+        </w:rPr>
+        <w:t>:</w:t>
+      </w:r>
+      <w:r>
+        <w:rPr>
+          <w:lang w:val="en-IE"/>
+        </w:rPr>
+        <w:t xml:space="preserve"> editProfile</w:t>
+      </w:r>
+    </w:p>
+    <w:p>
+      <w:pPr>
+        <w:ind w:left="576"/>
+        <w:rPr>
+          <w:b/>
+          <w:lang w:val="en-IE"/>
+        </w:rPr>
+      </w:pPr>
+      <w:r>
+        <w:rPr>
+          <w:b/>
+          <w:lang w:val="en-IE"/>
+        </w:rPr>
+        <w:t>Scope</w:t>
+      </w:r>
+    </w:p>
+    <w:p>
+      <w:pPr>
+        <w:ind w:left="576"/>
+        <w:rPr>
+          <w:lang w:val="en-IE"/>
+        </w:rPr>
+      </w:pPr>
+      <w:r>
+        <w:rPr>
+          <w:lang w:val="en-IE"/>
+        </w:rPr>
         <w:lastRenderedPageBreak/>
-        <w:t xml:space="preserve">Use Case </w:t>
-      </w:r>
-    </w:p>
-    <w:p>
-      <w:pPr>
-        <w:ind w:left="576"/>
-        <w:rPr>
-          <w:lang w:val="en-IE"/>
-        </w:rPr>
-      </w:pPr>
-      <w:r>
-        <w:rPr>
-          <w:b/>
-          <w:lang w:val="en-IE"/>
-        </w:rPr>
-        <w:t>Unique ID</w:t>
-      </w:r>
-      <w:r>
-        <w:rPr>
-          <w:b/>
-          <w:lang w:val="en-IE"/>
-        </w:rPr>
-        <w:t>:</w:t>
-      </w:r>
-      <w:r>
-        <w:rPr>
-          <w:lang w:val="en-IE"/>
-        </w:rPr>
-        <w:t xml:space="preserve"> </w:t>
-      </w:r>
-      <w:proofErr w:type="spellStart"/>
-      <w:r>
-        <w:rPr>
-          <w:lang w:val="en-IE"/>
-        </w:rPr>
-        <w:t>editProfile</w:t>
-      </w:r>
-      <w:proofErr w:type="spellEnd"/>
-    </w:p>
-    <w:p>
-      <w:pPr>
-        <w:ind w:left="576"/>
-        <w:rPr>
-          <w:b/>
-          <w:lang w:val="en-IE"/>
-        </w:rPr>
-      </w:pPr>
-      <w:r>
-        <w:rPr>
-          <w:b/>
-          <w:lang w:val="en-IE"/>
-        </w:rPr>
-        <w:t>Scope</w:t>
-      </w:r>
-    </w:p>
-    <w:p>
-      <w:pPr>
-        <w:ind w:left="576"/>
-        <w:rPr>
-          <w:lang w:val="en-IE"/>
-        </w:rPr>
-      </w:pPr>
-      <w:r>
-        <w:rPr>
-          <w:lang w:val="en-IE"/>
-        </w:rPr>
         <w:t>The scope of this use case is to</w:t>
       </w:r>
       <w:r>
@@ -6437,8 +6473,8 @@
           <w:lang w:val="en-IE" w:eastAsia="en-IE"/>
         </w:rPr>
         <w:pict>
-          <v:shape id="_x0000_i1026" type="#_x0000_t75" style="width:360.75pt;height:285.75pt">
-            <v:imagedata r:id="rId17" o:title="use"/>
+          <v:shape id="_x0000_i1026" type="#_x0000_t75" style="width:378pt;height:221.25pt">
+            <v:imagedata r:id="rId17" o:title="usecase"/>
           </v:shape>
         </w:pict>
       </w:r>
@@ -6670,7 +6706,6 @@
         <w:rPr>
           <w:lang w:val="en-IE"/>
         </w:rPr>
-        <w:lastRenderedPageBreak/>
         <w:t xml:space="preserve">A token and unique </w:t>
       </w:r>
       <w:r>
@@ -6788,6 +6823,7 @@
         <w:rPr>
           <w:lang w:val="en-IE"/>
         </w:rPr>
+        <w:lastRenderedPageBreak/>
         <w:t xml:space="preserve">The use case starts when a </w:t>
       </w:r>
       <w:r>
@@ -7499,21 +7535,7 @@
         <w:rPr>
           <w:lang w:val="en-IE"/>
         </w:rPr>
-        <w:t>A</w:t>
-      </w:r>
-      <w:proofErr w:type="gramStart"/>
-      <w:r>
-        <w:rPr>
-          <w:lang w:val="en-IE"/>
-        </w:rPr>
-        <w:t>1 :</w:t>
-      </w:r>
-      <w:proofErr w:type="gramEnd"/>
-      <w:r>
-        <w:rPr>
-          <w:lang w:val="en-IE"/>
-        </w:rPr>
-        <w:t xml:space="preserve"> </w:t>
+        <w:t xml:space="preserve">A1 : </w:t>
       </w:r>
       <w:r>
         <w:rPr>
@@ -7758,21 +7780,7 @@
         <w:rPr>
           <w:lang w:val="en-IE"/>
         </w:rPr>
-        <w:t>A</w:t>
-      </w:r>
-      <w:proofErr w:type="gramStart"/>
-      <w:r>
-        <w:rPr>
-          <w:lang w:val="en-IE"/>
-        </w:rPr>
-        <w:t>2 :</w:t>
-      </w:r>
-      <w:proofErr w:type="gramEnd"/>
-      <w:r>
-        <w:rPr>
-          <w:lang w:val="en-IE"/>
-        </w:rPr>
-        <w:t xml:space="preserve"> </w:t>
+        <w:t xml:space="preserve">A2 : </w:t>
       </w:r>
       <w:r>
         <w:rPr>
@@ -7896,6 +7904,191 @@
         <w:rPr>
           <w:lang w:val="en-IE"/>
         </w:rPr>
+        <w:t xml:space="preserve">The </w:t>
+      </w:r>
+      <w:r>
+        <w:rPr>
+          <w:lang w:val="en-IE"/>
+        </w:rPr>
+        <w:t>User</w:t>
+      </w:r>
+      <w:r>
+        <w:rPr>
+          <w:lang w:val="en-IE"/>
+        </w:rPr>
+        <w:t xml:space="preserve"> has not entered the correct details.</w:t>
+      </w:r>
+    </w:p>
+    <w:p>
+      <w:pPr>
+        <w:pStyle w:val="A"/>
+        <w:numPr>
+          <w:ilvl w:val="0"/>
+          <w:numId w:val="5"/>
+        </w:numPr>
+        <w:ind w:left="1296"/>
+        <w:rPr>
+          <w:lang w:val="en-IE"/>
+        </w:rPr>
+      </w:pPr>
+      <w:r>
+        <w:rPr>
+          <w:lang w:val="en-IE"/>
+        </w:rPr>
+        <w:t xml:space="preserve">The </w:t>
+      </w:r>
+      <w:r>
+        <w:rPr>
+          <w:lang w:val="en-IE"/>
+        </w:rPr>
+        <w:t>User</w:t>
+      </w:r>
+      <w:r>
+        <w:rPr>
+          <w:lang w:val="en-IE"/>
+        </w:rPr>
+        <w:t xml:space="preserve"> clicks on Back</w:t>
+      </w:r>
+      <w:r>
+        <w:rPr>
+          <w:lang w:val="en-IE"/>
+        </w:rPr>
+        <w:t>.</w:t>
+      </w:r>
+    </w:p>
+    <w:p>
+      <w:pPr>
+        <w:pStyle w:val="A"/>
+        <w:numPr>
+          <w:ilvl w:val="0"/>
+          <w:numId w:val="0"/>
+        </w:numPr>
+        <w:ind w:left="1296"/>
+        <w:rPr>
+          <w:lang w:val="en-IE"/>
+        </w:rPr>
+      </w:pPr>
+      <w:r>
+        <w:rPr>
+          <w:lang w:val="en-IE"/>
+        </w:rPr>
+        <w:t>&lt;Returns to number 1 in Main Flow&gt;</w:t>
+      </w:r>
+    </w:p>
+    <w:p>
+      <w:pPr>
+        <w:pStyle w:val="A"/>
+        <w:numPr>
+          <w:ilvl w:val="0"/>
+          <w:numId w:val="0"/>
+        </w:numPr>
+        <w:ind w:left="1296"/>
+        <w:rPr>
+          <w:lang w:val="en-IE"/>
+        </w:rPr>
+      </w:pPr>
+    </w:p>
+    <w:p>
+      <w:pPr>
+        <w:pStyle w:val="A"/>
+        <w:numPr>
+          <w:ilvl w:val="0"/>
+          <w:numId w:val="0"/>
+        </w:numPr>
+        <w:ind w:left="933" w:hanging="357"/>
+        <w:rPr>
+          <w:lang w:val="en-IE"/>
+        </w:rPr>
+      </w:pPr>
+      <w:r>
+        <w:rPr>
+          <w:lang w:val="en-IE"/>
+        </w:rPr>
+        <w:t xml:space="preserve">A3 : </w:t>
+      </w:r>
+      <w:r>
+        <w:rPr>
+          <w:lang w:val="en-IE"/>
+        </w:rPr>
+        <w:t>User</w:t>
+      </w:r>
+      <w:r>
+        <w:rPr>
+          <w:lang w:val="en-IE"/>
+        </w:rPr>
+        <w:t xml:space="preserve"> uses Facebook to login – </w:t>
+      </w:r>
+      <w:r>
+        <w:rPr>
+          <w:lang w:val="en-IE"/>
+        </w:rPr>
+        <w:t>User</w:t>
+      </w:r>
+      <w:r>
+        <w:rPr>
+          <w:lang w:val="en-IE"/>
+        </w:rPr>
+        <w:t xml:space="preserve"> </w:t>
+      </w:r>
+      <w:r>
+        <w:rPr>
+          <w:lang w:val="en-IE"/>
+        </w:rPr>
+        <w:t>is already logged in on</w:t>
+      </w:r>
+      <w:r>
+        <w:rPr>
+          <w:lang w:val="en-IE"/>
+        </w:rPr>
+        <w:t xml:space="preserve"> Facebook</w:t>
+      </w:r>
+    </w:p>
+    <w:p>
+      <w:pPr>
+        <w:numPr>
+          <w:ilvl w:val="0"/>
+          <w:numId w:val="6"/>
+        </w:numPr>
+        <w:spacing w:before="0" w:after="0"/>
+        <w:jc w:val="left"/>
+        <w:rPr>
+          <w:lang w:val="en-IE"/>
+        </w:rPr>
+      </w:pPr>
+      <w:r>
+        <w:rPr>
+          <w:lang w:val="en-IE"/>
+        </w:rPr>
+        <w:t xml:space="preserve">The </w:t>
+      </w:r>
+      <w:r>
+        <w:rPr>
+          <w:lang w:val="en-IE"/>
+        </w:rPr>
+        <w:t>User</w:t>
+      </w:r>
+      <w:r>
+        <w:rPr>
+          <w:lang w:val="en-IE"/>
+        </w:rPr>
+        <w:t xml:space="preserve"> clicks on “Facebook Login”</w:t>
+      </w:r>
+    </w:p>
+    <w:p>
+      <w:pPr>
+        <w:pStyle w:val="A"/>
+        <w:numPr>
+          <w:ilvl w:val="0"/>
+          <w:numId w:val="6"/>
+        </w:numPr>
+        <w:rPr>
+          <w:lang w:val="en-IE"/>
+        </w:rPr>
+      </w:pPr>
+      <w:r>
+        <w:rPr>
+          <w:lang w:val="en-IE"/>
+        </w:rPr>
         <w:lastRenderedPageBreak/>
         <w:t xml:space="preserve">The </w:t>
       </w:r>
@@ -7909,7 +8102,7 @@
         <w:rPr>
           <w:lang w:val="en-IE"/>
         </w:rPr>
-        <w:t xml:space="preserve"> has not entered the correct details.</w:t>
+        <w:t xml:space="preserve"> is prompted by Facebook if they want to login to Social Modifications.</w:t>
       </w:r>
     </w:p>
     <w:p>
@@ -7917,9 +8110,8 @@
         <w:pStyle w:val="A"/>
         <w:numPr>
           <w:ilvl w:val="0"/>
-          <w:numId w:val="5"/>
-        </w:numPr>
-        <w:ind w:left="1296"/>
+          <w:numId w:val="6"/>
+        </w:numPr>
         <w:rPr>
           <w:lang w:val="en-IE"/>
         </w:rPr>
@@ -7940,13 +8132,13 @@
         <w:rPr>
           <w:lang w:val="en-IE"/>
         </w:rPr>
-        <w:t xml:space="preserve"> clicks on Back</w:t>
-      </w:r>
-      <w:r>
-        <w:rPr>
-          <w:lang w:val="en-IE"/>
-        </w:rPr>
-        <w:t>.</w:t>
+        <w:t xml:space="preserve"> selects “Login”.</w:t>
+      </w:r>
+      <w:r>
+        <w:rPr>
+          <w:lang w:val="en-IE"/>
+        </w:rPr>
+        <w:t xml:space="preserve"> </w:t>
       </w:r>
     </w:p>
     <w:p>
@@ -7956,16 +8148,16 @@
           <w:ilvl w:val="0"/>
           <w:numId w:val="0"/>
         </w:numPr>
-        <w:ind w:left="1296"/>
-        <w:rPr>
-          <w:lang w:val="en-IE"/>
-        </w:rPr>
-      </w:pPr>
-      <w:r>
-        <w:rPr>
-          <w:lang w:val="en-IE"/>
-        </w:rPr>
-        <w:t>&lt;Returns to number 1 in Main Flow&gt;</w:t>
+        <w:ind w:left="1293"/>
+        <w:rPr>
+          <w:lang w:val="en-IE"/>
+        </w:rPr>
+      </w:pPr>
+      <w:r>
+        <w:rPr>
+          <w:lang w:val="en-IE"/>
+        </w:rPr>
+        <w:t>&lt;Returns to number 6 in Main Flow&gt;</w:t>
       </w:r>
     </w:p>
     <w:p>
@@ -7975,7 +8167,7 @@
           <w:ilvl w:val="0"/>
           <w:numId w:val="0"/>
         </w:numPr>
-        <w:ind w:left="1296"/>
+        <w:ind w:left="1293"/>
         <w:rPr>
           <w:lang w:val="en-IE"/>
         </w:rPr>
@@ -7997,21 +8189,7 @@
         <w:rPr>
           <w:lang w:val="en-IE"/>
         </w:rPr>
-        <w:t>A</w:t>
-      </w:r>
-      <w:proofErr w:type="gramStart"/>
-      <w:r>
-        <w:rPr>
-          <w:lang w:val="en-IE"/>
-        </w:rPr>
-        <w:t>3 :</w:t>
-      </w:r>
-      <w:proofErr w:type="gramEnd"/>
-      <w:r>
-        <w:rPr>
-          <w:lang w:val="en-IE"/>
-        </w:rPr>
-        <w:t xml:space="preserve"> </w:t>
+        <w:t xml:space="preserve">A4 : </w:t>
       </w:r>
       <w:r>
         <w:rPr>
@@ -8023,38 +8201,14 @@
         <w:rPr>
           <w:lang w:val="en-IE"/>
         </w:rPr>
-        <w:t xml:space="preserve"> uses Facebook to login – </w:t>
-      </w:r>
-      <w:r>
-        <w:rPr>
-          <w:lang w:val="en-IE"/>
-        </w:rPr>
-        <w:t>User</w:t>
-      </w:r>
-      <w:r>
-        <w:rPr>
-          <w:lang w:val="en-IE"/>
-        </w:rPr>
-        <w:t xml:space="preserve"> </w:t>
-      </w:r>
-      <w:r>
-        <w:rPr>
-          <w:lang w:val="en-IE"/>
-        </w:rPr>
-        <w:t>is already logged in on</w:t>
-      </w:r>
-      <w:r>
-        <w:rPr>
-          <w:lang w:val="en-IE"/>
-        </w:rPr>
-        <w:t xml:space="preserve"> Facebook</w:t>
-      </w:r>
-    </w:p>
-    <w:p>
-      <w:pPr>
-        <w:numPr>
-          <w:ilvl w:val="0"/>
-          <w:numId w:val="6"/>
+        <w:t xml:space="preserve"> registers - Database</w:t>
+      </w:r>
+    </w:p>
+    <w:p>
+      <w:pPr>
+        <w:numPr>
+          <w:ilvl w:val="0"/>
+          <w:numId w:val="7"/>
         </w:numPr>
         <w:spacing w:before="0" w:after="0"/>
         <w:jc w:val="left"/>
@@ -8078,7 +8232,7 @@
         <w:rPr>
           <w:lang w:val="en-IE"/>
         </w:rPr>
-        <w:t xml:space="preserve"> clicks on “Facebook Login”</w:t>
+        <w:t xml:space="preserve"> clicks on “Register”</w:t>
       </w:r>
     </w:p>
     <w:p>
@@ -8086,7 +8240,7 @@
         <w:pStyle w:val="A"/>
         <w:numPr>
           <w:ilvl w:val="0"/>
-          <w:numId w:val="6"/>
+          <w:numId w:val="7"/>
         </w:numPr>
         <w:rPr>
           <w:lang w:val="en-IE"/>
@@ -8108,7 +8262,13 @@
         <w:rPr>
           <w:lang w:val="en-IE"/>
         </w:rPr>
-        <w:t xml:space="preserve"> is prompted by Facebook if they want to login to Social Modifications.</w:t>
+        <w:t xml:space="preserve"> inputs their email address</w:t>
+      </w:r>
+      <w:r>
+        <w:rPr>
+          <w:lang w:val="en-IE"/>
+        </w:rPr>
+        <w:t xml:space="preserve"> &lt;See A7&gt;</w:t>
       </w:r>
     </w:p>
     <w:p>
@@ -8116,7 +8276,7 @@
         <w:pStyle w:val="A"/>
         <w:numPr>
           <w:ilvl w:val="0"/>
-          <w:numId w:val="6"/>
+          <w:numId w:val="7"/>
         </w:numPr>
         <w:rPr>
           <w:lang w:val="en-IE"/>
@@ -8138,13 +8298,7 @@
         <w:rPr>
           <w:lang w:val="en-IE"/>
         </w:rPr>
-        <w:t xml:space="preserve"> selects “Login”.</w:t>
-      </w:r>
-      <w:r>
-        <w:rPr>
-          <w:lang w:val="en-IE"/>
-        </w:rPr>
-        <w:t xml:space="preserve"> </w:t>
+        <w:t xml:space="preserve"> inputs their password</w:t>
       </w:r>
     </w:p>
     <w:p>
@@ -8152,6 +8306,222 @@
         <w:pStyle w:val="A"/>
         <w:numPr>
           <w:ilvl w:val="0"/>
+          <w:numId w:val="7"/>
+        </w:numPr>
+        <w:rPr>
+          <w:lang w:val="en-IE"/>
+        </w:rPr>
+      </w:pPr>
+      <w:r>
+        <w:rPr>
+          <w:lang w:val="en-IE"/>
+        </w:rPr>
+        <w:t xml:space="preserve">The </w:t>
+      </w:r>
+      <w:r>
+        <w:rPr>
+          <w:lang w:val="en-IE"/>
+        </w:rPr>
+        <w:t>User</w:t>
+      </w:r>
+      <w:r>
+        <w:rPr>
+          <w:lang w:val="en-IE"/>
+        </w:rPr>
+        <w:t xml:space="preserve"> inputs their password again &lt;See E</w:t>
+      </w:r>
+      <w:r>
+        <w:rPr>
+          <w:lang w:val="en-IE"/>
+        </w:rPr>
+        <w:t>3</w:t>
+      </w:r>
+      <w:r>
+        <w:rPr>
+          <w:lang w:val="en-IE"/>
+        </w:rPr>
+        <w:t>&gt;</w:t>
+      </w:r>
+    </w:p>
+    <w:p>
+      <w:pPr>
+        <w:pStyle w:val="A"/>
+        <w:numPr>
+          <w:ilvl w:val="0"/>
+          <w:numId w:val="7"/>
+        </w:numPr>
+        <w:rPr>
+          <w:lang w:val="en-IE"/>
+        </w:rPr>
+      </w:pPr>
+      <w:r>
+        <w:rPr>
+          <w:lang w:val="en-IE"/>
+        </w:rPr>
+        <w:t xml:space="preserve">The </w:t>
+      </w:r>
+      <w:r>
+        <w:rPr>
+          <w:lang w:val="en-IE"/>
+        </w:rPr>
+        <w:t>User</w:t>
+      </w:r>
+      <w:r>
+        <w:rPr>
+          <w:lang w:val="en-IE"/>
+        </w:rPr>
+        <w:t xml:space="preserve"> enters in their name (or screen name)</w:t>
+      </w:r>
+    </w:p>
+    <w:p>
+      <w:pPr>
+        <w:pStyle w:val="A"/>
+        <w:numPr>
+          <w:ilvl w:val="0"/>
+          <w:numId w:val="7"/>
+        </w:numPr>
+        <w:rPr>
+          <w:lang w:val="en-IE"/>
+        </w:rPr>
+      </w:pPr>
+      <w:r>
+        <w:rPr>
+          <w:lang w:val="en-IE"/>
+        </w:rPr>
+        <w:t>User</w:t>
+      </w:r>
+      <w:r>
+        <w:rPr>
+          <w:lang w:val="en-IE"/>
+        </w:rPr>
+        <w:t xml:space="preserve"> enters their date of birth &lt;See E</w:t>
+      </w:r>
+      <w:r>
+        <w:rPr>
+          <w:lang w:val="en-IE"/>
+        </w:rPr>
+        <w:t>4</w:t>
+      </w:r>
+      <w:r>
+        <w:rPr>
+          <w:lang w:val="en-IE"/>
+        </w:rPr>
+        <w:t>&gt;</w:t>
+      </w:r>
+    </w:p>
+    <w:p>
+      <w:pPr>
+        <w:pStyle w:val="A"/>
+        <w:numPr>
+          <w:ilvl w:val="0"/>
+          <w:numId w:val="7"/>
+        </w:numPr>
+        <w:rPr>
+          <w:lang w:val="en-IE"/>
+        </w:rPr>
+      </w:pPr>
+      <w:r>
+        <w:rPr>
+          <w:lang w:val="en-IE"/>
+        </w:rPr>
+        <w:t xml:space="preserve">The </w:t>
+      </w:r>
+      <w:r>
+        <w:rPr>
+          <w:lang w:val="en-IE"/>
+        </w:rPr>
+        <w:t>System</w:t>
+      </w:r>
+      <w:r>
+        <w:rPr>
+          <w:lang w:val="en-IE"/>
+        </w:rPr>
+        <w:t xml:space="preserve"> creates a connection to Firebase Authentication and Firebase Database.</w:t>
+      </w:r>
+    </w:p>
+    <w:p>
+      <w:pPr>
+        <w:pStyle w:val="A"/>
+        <w:numPr>
+          <w:ilvl w:val="0"/>
+          <w:numId w:val="7"/>
+        </w:numPr>
+        <w:rPr>
+          <w:lang w:val="en-IE"/>
+        </w:rPr>
+      </w:pPr>
+      <w:r>
+        <w:rPr>
+          <w:lang w:val="en-IE"/>
+        </w:rPr>
+        <w:t xml:space="preserve">The </w:t>
+      </w:r>
+      <w:r>
+        <w:rPr>
+          <w:lang w:val="en-IE"/>
+        </w:rPr>
+        <w:t>System</w:t>
+      </w:r>
+      <w:r>
+        <w:rPr>
+          <w:lang w:val="en-IE"/>
+        </w:rPr>
+        <w:t xml:space="preserve"> encrypts the password using AES.</w:t>
+      </w:r>
+    </w:p>
+    <w:p>
+      <w:pPr>
+        <w:pStyle w:val="A"/>
+        <w:numPr>
+          <w:ilvl w:val="0"/>
+          <w:numId w:val="7"/>
+        </w:numPr>
+        <w:rPr>
+          <w:lang w:val="en-IE"/>
+        </w:rPr>
+      </w:pPr>
+      <w:r>
+        <w:rPr>
+          <w:lang w:val="en-IE"/>
+        </w:rPr>
+        <w:t xml:space="preserve">The </w:t>
+      </w:r>
+      <w:r>
+        <w:rPr>
+          <w:lang w:val="en-IE"/>
+        </w:rPr>
+        <w:t>System</w:t>
+      </w:r>
+      <w:r>
+        <w:rPr>
+          <w:lang w:val="en-IE"/>
+        </w:rPr>
+        <w:t xml:space="preserve"> inputs the details into the </w:t>
+      </w:r>
+      <w:r>
+        <w:rPr>
+          <w:lang w:val="en-IE"/>
+        </w:rPr>
+        <w:t>User</w:t>
+      </w:r>
+      <w:r>
+        <w:rPr>
+          <w:lang w:val="en-IE"/>
+        </w:rPr>
+        <w:t>s</w:t>
+      </w:r>
+      <w:r>
+        <w:rPr>
+          <w:lang w:val="en-IE"/>
+        </w:rPr>
+        <w:t xml:space="preserve"> table.</w:t>
+      </w:r>
+    </w:p>
+    <w:p>
+      <w:pPr>
+        <w:pStyle w:val="A"/>
+        <w:numPr>
+          <w:ilvl w:val="0"/>
           <w:numId w:val="0"/>
         </w:numPr>
         <w:ind w:left="1293"/>
@@ -8195,21 +8565,7 @@
         <w:rPr>
           <w:lang w:val="en-IE"/>
         </w:rPr>
-        <w:t>A</w:t>
-      </w:r>
-      <w:proofErr w:type="gramStart"/>
-      <w:r>
-        <w:rPr>
-          <w:lang w:val="en-IE"/>
-        </w:rPr>
-        <w:t>4 :</w:t>
-      </w:r>
-      <w:proofErr w:type="gramEnd"/>
-      <w:r>
-        <w:rPr>
-          <w:lang w:val="en-IE"/>
-        </w:rPr>
-        <w:t xml:space="preserve"> </w:t>
+        <w:t xml:space="preserve">A5 : </w:t>
       </w:r>
       <w:r>
         <w:rPr>
@@ -8221,14 +8577,14 @@
         <w:rPr>
           <w:lang w:val="en-IE"/>
         </w:rPr>
-        <w:t xml:space="preserve"> registers - Database</w:t>
-      </w:r>
-    </w:p>
-    <w:p>
-      <w:pPr>
-        <w:numPr>
-          <w:ilvl w:val="0"/>
-          <w:numId w:val="7"/>
+        <w:t xml:space="preserve"> registers - Facebook</w:t>
+      </w:r>
+    </w:p>
+    <w:p>
+      <w:pPr>
+        <w:numPr>
+          <w:ilvl w:val="0"/>
+          <w:numId w:val="8"/>
         </w:numPr>
         <w:spacing w:before="0" w:after="0"/>
         <w:jc w:val="left"/>
@@ -8257,365 +8613,6 @@
     </w:p>
     <w:p>
       <w:pPr>
-        <w:pStyle w:val="A"/>
-        <w:numPr>
-          <w:ilvl w:val="0"/>
-          <w:numId w:val="7"/>
-        </w:numPr>
-        <w:rPr>
-          <w:lang w:val="en-IE"/>
-        </w:rPr>
-      </w:pPr>
-      <w:r>
-        <w:rPr>
-          <w:lang w:val="en-IE"/>
-        </w:rPr>
-        <w:t xml:space="preserve">The </w:t>
-      </w:r>
-      <w:r>
-        <w:rPr>
-          <w:lang w:val="en-IE"/>
-        </w:rPr>
-        <w:t>User</w:t>
-      </w:r>
-      <w:r>
-        <w:rPr>
-          <w:lang w:val="en-IE"/>
-        </w:rPr>
-        <w:t xml:space="preserve"> inputs their email address</w:t>
-      </w:r>
-      <w:r>
-        <w:rPr>
-          <w:lang w:val="en-IE"/>
-        </w:rPr>
-        <w:t xml:space="preserve"> &lt;See A7&gt;</w:t>
-      </w:r>
-    </w:p>
-    <w:p>
-      <w:pPr>
-        <w:pStyle w:val="A"/>
-        <w:numPr>
-          <w:ilvl w:val="0"/>
-          <w:numId w:val="7"/>
-        </w:numPr>
-        <w:rPr>
-          <w:lang w:val="en-IE"/>
-        </w:rPr>
-      </w:pPr>
-      <w:r>
-        <w:rPr>
-          <w:lang w:val="en-IE"/>
-        </w:rPr>
-        <w:t xml:space="preserve">The </w:t>
-      </w:r>
-      <w:r>
-        <w:rPr>
-          <w:lang w:val="en-IE"/>
-        </w:rPr>
-        <w:t>User</w:t>
-      </w:r>
-      <w:r>
-        <w:rPr>
-          <w:lang w:val="en-IE"/>
-        </w:rPr>
-        <w:t xml:space="preserve"> inputs their password</w:t>
-      </w:r>
-    </w:p>
-    <w:p>
-      <w:pPr>
-        <w:pStyle w:val="A"/>
-        <w:numPr>
-          <w:ilvl w:val="0"/>
-          <w:numId w:val="7"/>
-        </w:numPr>
-        <w:rPr>
-          <w:lang w:val="en-IE"/>
-        </w:rPr>
-      </w:pPr>
-      <w:r>
-        <w:rPr>
-          <w:lang w:val="en-IE"/>
-        </w:rPr>
-        <w:t xml:space="preserve">The </w:t>
-      </w:r>
-      <w:r>
-        <w:rPr>
-          <w:lang w:val="en-IE"/>
-        </w:rPr>
-        <w:t>User</w:t>
-      </w:r>
-      <w:r>
-        <w:rPr>
-          <w:lang w:val="en-IE"/>
-        </w:rPr>
-        <w:t xml:space="preserve"> inputs their password again &lt;See E</w:t>
-      </w:r>
-      <w:r>
-        <w:rPr>
-          <w:lang w:val="en-IE"/>
-        </w:rPr>
-        <w:t>3</w:t>
-      </w:r>
-      <w:r>
-        <w:rPr>
-          <w:lang w:val="en-IE"/>
-        </w:rPr>
-        <w:t>&gt;</w:t>
-      </w:r>
-    </w:p>
-    <w:p>
-      <w:pPr>
-        <w:pStyle w:val="A"/>
-        <w:numPr>
-          <w:ilvl w:val="0"/>
-          <w:numId w:val="7"/>
-        </w:numPr>
-        <w:rPr>
-          <w:lang w:val="en-IE"/>
-        </w:rPr>
-      </w:pPr>
-      <w:r>
-        <w:rPr>
-          <w:lang w:val="en-IE"/>
-        </w:rPr>
-        <w:t xml:space="preserve">The </w:t>
-      </w:r>
-      <w:r>
-        <w:rPr>
-          <w:lang w:val="en-IE"/>
-        </w:rPr>
-        <w:t>User</w:t>
-      </w:r>
-      <w:r>
-        <w:rPr>
-          <w:lang w:val="en-IE"/>
-        </w:rPr>
-        <w:t xml:space="preserve"> enters in their name (or screen name)</w:t>
-      </w:r>
-    </w:p>
-    <w:p>
-      <w:pPr>
-        <w:pStyle w:val="A"/>
-        <w:numPr>
-          <w:ilvl w:val="0"/>
-          <w:numId w:val="7"/>
-        </w:numPr>
-        <w:rPr>
-          <w:lang w:val="en-IE"/>
-        </w:rPr>
-      </w:pPr>
-      <w:r>
-        <w:rPr>
-          <w:lang w:val="en-IE"/>
-        </w:rPr>
-        <w:t>User</w:t>
-      </w:r>
-      <w:r>
-        <w:rPr>
-          <w:lang w:val="en-IE"/>
-        </w:rPr>
-        <w:t xml:space="preserve"> enters their date of birth &lt;See E</w:t>
-      </w:r>
-      <w:r>
-        <w:rPr>
-          <w:lang w:val="en-IE"/>
-        </w:rPr>
-        <w:t>4</w:t>
-      </w:r>
-      <w:r>
-        <w:rPr>
-          <w:lang w:val="en-IE"/>
-        </w:rPr>
-        <w:t>&gt;</w:t>
-      </w:r>
-    </w:p>
-    <w:p>
-      <w:pPr>
-        <w:pStyle w:val="A"/>
-        <w:numPr>
-          <w:ilvl w:val="0"/>
-          <w:numId w:val="7"/>
-        </w:numPr>
-        <w:rPr>
-          <w:lang w:val="en-IE"/>
-        </w:rPr>
-      </w:pPr>
-      <w:r>
-        <w:rPr>
-          <w:lang w:val="en-IE"/>
-        </w:rPr>
-        <w:t xml:space="preserve">The </w:t>
-      </w:r>
-      <w:r>
-        <w:rPr>
-          <w:lang w:val="en-IE"/>
-        </w:rPr>
-        <w:t>System</w:t>
-      </w:r>
-      <w:r>
-        <w:rPr>
-          <w:lang w:val="en-IE"/>
-        </w:rPr>
-        <w:t xml:space="preserve"> creates a connection to Firebase Authentication and Firebase Database.</w:t>
-      </w:r>
-    </w:p>
-    <w:p>
-      <w:pPr>
-        <w:pStyle w:val="A"/>
-        <w:numPr>
-          <w:ilvl w:val="0"/>
-          <w:numId w:val="7"/>
-        </w:numPr>
-        <w:rPr>
-          <w:lang w:val="en-IE"/>
-        </w:rPr>
-      </w:pPr>
-      <w:r>
-        <w:rPr>
-          <w:lang w:val="en-IE"/>
-        </w:rPr>
-        <w:t xml:space="preserve">The </w:t>
-      </w:r>
-      <w:r>
-        <w:rPr>
-          <w:lang w:val="en-IE"/>
-        </w:rPr>
-        <w:t>System</w:t>
-      </w:r>
-      <w:r>
-        <w:rPr>
-          <w:lang w:val="en-IE"/>
-        </w:rPr>
-        <w:t xml:space="preserve"> encrypts the password using AES.</w:t>
-      </w:r>
-    </w:p>
-    <w:p>
-      <w:pPr>
-        <w:pStyle w:val="A"/>
-        <w:numPr>
-          <w:ilvl w:val="0"/>
-          <w:numId w:val="7"/>
-        </w:numPr>
-        <w:rPr>
-          <w:lang w:val="en-IE"/>
-        </w:rPr>
-      </w:pPr>
-      <w:r>
-        <w:rPr>
-          <w:lang w:val="en-IE"/>
-        </w:rPr>
-        <w:t xml:space="preserve">The </w:t>
-      </w:r>
-      <w:r>
-        <w:rPr>
-          <w:lang w:val="en-IE"/>
-        </w:rPr>
-        <w:t>System</w:t>
-      </w:r>
-      <w:r>
-        <w:rPr>
-          <w:lang w:val="en-IE"/>
-        </w:rPr>
-        <w:t xml:space="preserve"> inputs the details into the </w:t>
-      </w:r>
-      <w:r>
-        <w:rPr>
-          <w:lang w:val="en-IE"/>
-        </w:rPr>
-        <w:t>User</w:t>
-      </w:r>
-      <w:r>
-        <w:rPr>
-          <w:lang w:val="en-IE"/>
-        </w:rPr>
-        <w:t>s</w:t>
-      </w:r>
-      <w:r>
-        <w:rPr>
-          <w:lang w:val="en-IE"/>
-        </w:rPr>
-        <w:t xml:space="preserve"> table.</w:t>
-      </w:r>
-    </w:p>
-    <w:p>
-      <w:pPr>
-        <w:pStyle w:val="A"/>
-        <w:numPr>
-          <w:ilvl w:val="0"/>
-          <w:numId w:val="0"/>
-        </w:numPr>
-        <w:ind w:left="1293"/>
-        <w:rPr>
-          <w:lang w:val="en-IE"/>
-        </w:rPr>
-      </w:pPr>
-      <w:r>
-        <w:rPr>
-          <w:lang w:val="en-IE"/>
-        </w:rPr>
-        <w:t>&lt;Returns to number 6 in Main Flow&gt;</w:t>
-      </w:r>
-    </w:p>
-    <w:p>
-      <w:pPr>
-        <w:pStyle w:val="A"/>
-        <w:numPr>
-          <w:ilvl w:val="0"/>
-          <w:numId w:val="0"/>
-        </w:numPr>
-        <w:ind w:left="1293"/>
-        <w:rPr>
-          <w:lang w:val="en-IE"/>
-        </w:rPr>
-      </w:pPr>
-    </w:p>
-    <w:p>
-      <w:pPr>
-        <w:pStyle w:val="A"/>
-        <w:numPr>
-          <w:ilvl w:val="0"/>
-          <w:numId w:val="0"/>
-        </w:numPr>
-        <w:ind w:left="933" w:hanging="357"/>
-        <w:rPr>
-          <w:lang w:val="en-IE"/>
-        </w:rPr>
-      </w:pPr>
-      <w:r>
-        <w:rPr>
-          <w:lang w:val="en-IE"/>
-        </w:rPr>
-        <w:t>A</w:t>
-      </w:r>
-      <w:proofErr w:type="gramStart"/>
-      <w:r>
-        <w:rPr>
-          <w:lang w:val="en-IE"/>
-        </w:rPr>
-        <w:t>5 :</w:t>
-      </w:r>
-      <w:proofErr w:type="gramEnd"/>
-      <w:r>
-        <w:rPr>
-          <w:lang w:val="en-IE"/>
-        </w:rPr>
-        <w:t xml:space="preserve"> </w:t>
-      </w:r>
-      <w:r>
-        <w:rPr>
-          <w:lang w:val="en-IE"/>
-        </w:rPr>
-        <w:t>User</w:t>
-      </w:r>
-      <w:r>
-        <w:rPr>
-          <w:lang w:val="en-IE"/>
-        </w:rPr>
-        <w:t xml:space="preserve"> registers - Facebook</w:t>
-      </w:r>
-    </w:p>
-    <w:p>
-      <w:pPr>
         <w:numPr>
           <w:ilvl w:val="0"/>
           <w:numId w:val="8"/>
@@ -8642,14 +8639,171 @@
         <w:rPr>
           <w:lang w:val="en-IE"/>
         </w:rPr>
-        <w:t xml:space="preserve"> clicks on “Register”</w:t>
-      </w:r>
-    </w:p>
-    <w:p>
-      <w:pPr>
-        <w:numPr>
-          <w:ilvl w:val="0"/>
-          <w:numId w:val="8"/>
+        <w:t xml:space="preserve"> clicks on “Facebook login”</w:t>
+      </w:r>
+    </w:p>
+    <w:p>
+      <w:pPr>
+        <w:pStyle w:val="A"/>
+        <w:numPr>
+          <w:ilvl w:val="0"/>
+          <w:numId w:val="0"/>
+        </w:numPr>
+        <w:ind w:left="930" w:firstLine="363"/>
+        <w:rPr>
+          <w:lang w:val="en-IE"/>
+        </w:rPr>
+      </w:pPr>
+      <w:r>
+        <w:rPr>
+          <w:lang w:val="en-IE"/>
+        </w:rPr>
+        <w:t>&lt;Returns to number 2 in A1&gt;</w:t>
+      </w:r>
+    </w:p>
+    <w:p>
+      <w:pPr>
+        <w:pStyle w:val="A"/>
+        <w:numPr>
+          <w:ilvl w:val="0"/>
+          <w:numId w:val="0"/>
+        </w:numPr>
+        <w:ind w:left="930" w:firstLine="363"/>
+        <w:rPr>
+          <w:lang w:val="en-IE"/>
+        </w:rPr>
+      </w:pPr>
+    </w:p>
+    <w:p>
+      <w:pPr>
+        <w:pStyle w:val="A"/>
+        <w:numPr>
+          <w:ilvl w:val="0"/>
+          <w:numId w:val="0"/>
+        </w:numPr>
+        <w:ind w:left="933" w:hanging="357"/>
+        <w:rPr>
+          <w:lang w:val="en-IE"/>
+        </w:rPr>
+      </w:pPr>
+      <w:r>
+        <w:rPr>
+          <w:lang w:val="en-IE"/>
+        </w:rPr>
+        <w:t xml:space="preserve">A6 : </w:t>
+      </w:r>
+      <w:r>
+        <w:rPr>
+          <w:lang w:val="en-IE"/>
+        </w:rPr>
+        <w:t>User</w:t>
+      </w:r>
+      <w:r>
+        <w:rPr>
+          <w:lang w:val="en-IE"/>
+        </w:rPr>
+        <w:t xml:space="preserve"> decides not to edit profile.</w:t>
+      </w:r>
+    </w:p>
+    <w:p>
+      <w:pPr>
+        <w:pStyle w:val="A"/>
+        <w:numPr>
+          <w:ilvl w:val="0"/>
+          <w:numId w:val="0"/>
+        </w:numPr>
+        <w:ind w:left="930" w:firstLine="363"/>
+        <w:rPr>
+          <w:lang w:val="en-IE"/>
+        </w:rPr>
+      </w:pPr>
+      <w:r>
+        <w:rPr>
+          <w:lang w:val="en-IE"/>
+        </w:rPr>
+        <w:t>&lt;Returns to number 14 in Main flow&gt;</w:t>
+      </w:r>
+    </w:p>
+    <w:p>
+      <w:pPr>
+        <w:pStyle w:val="A"/>
+        <w:numPr>
+          <w:ilvl w:val="0"/>
+          <w:numId w:val="0"/>
+        </w:numPr>
+        <w:ind w:left="930" w:firstLine="363"/>
+        <w:rPr>
+          <w:lang w:val="en-IE"/>
+        </w:rPr>
+      </w:pPr>
+    </w:p>
+    <w:p>
+      <w:pPr>
+        <w:pStyle w:val="A"/>
+        <w:numPr>
+          <w:ilvl w:val="0"/>
+          <w:numId w:val="0"/>
+        </w:numPr>
+        <w:ind w:left="933" w:hanging="357"/>
+        <w:rPr>
+          <w:lang w:val="en-IE"/>
+        </w:rPr>
+      </w:pPr>
+      <w:r>
+        <w:rPr>
+          <w:lang w:val="en-IE"/>
+        </w:rPr>
+        <w:t xml:space="preserve">A7 : </w:t>
+      </w:r>
+      <w:r>
+        <w:rPr>
+          <w:lang w:val="en-IE"/>
+        </w:rPr>
+        <w:t>User</w:t>
+      </w:r>
+      <w:r>
+        <w:rPr>
+          <w:lang w:val="en-IE"/>
+        </w:rPr>
+        <w:t xml:space="preserve"> created account with Facebook. – Sets password.</w:t>
+      </w:r>
+    </w:p>
+    <w:p>
+      <w:pPr>
+        <w:pStyle w:val="A"/>
+        <w:numPr>
+          <w:ilvl w:val="0"/>
+          <w:numId w:val="0"/>
+        </w:numPr>
+        <w:ind w:left="930" w:firstLine="363"/>
+        <w:rPr>
+          <w:lang w:val="en-IE"/>
+        </w:rPr>
+      </w:pPr>
+      <w:r>
+        <w:rPr>
+          <w:lang w:val="en-IE"/>
+        </w:rPr>
+        <w:t>&lt;</w:t>
+      </w:r>
+      <w:r>
+        <w:rPr>
+          <w:lang w:val="en-IE"/>
+        </w:rPr>
+        <w:t>User</w:t>
+      </w:r>
+      <w:r>
+        <w:rPr>
+          <w:lang w:val="en-IE"/>
+        </w:rPr>
+        <w:t xml:space="preserve"> completes A1&gt;</w:t>
+      </w:r>
+    </w:p>
+    <w:p>
+      <w:pPr>
+        <w:numPr>
+          <w:ilvl w:val="0"/>
+          <w:numId w:val="15"/>
         </w:numPr>
         <w:spacing w:before="0" w:after="0"/>
         <w:jc w:val="left"/>
@@ -8667,198 +8821,25 @@
         <w:rPr>
           <w:lang w:val="en-IE"/>
         </w:rPr>
+        <w:t>System</w:t>
+      </w:r>
+      <w:r>
+        <w:rPr>
+          <w:lang w:val="en-IE"/>
+        </w:rPr>
+        <w:t xml:space="preserve"> takes the </w:t>
+      </w:r>
+      <w:r>
+        <w:rPr>
+          <w:lang w:val="en-IE"/>
+        </w:rPr>
         <w:t>User</w:t>
       </w:r>
       <w:r>
         <w:rPr>
           <w:lang w:val="en-IE"/>
         </w:rPr>
-        <w:t xml:space="preserve"> clicks on “Facebook login”</w:t>
-      </w:r>
-    </w:p>
-    <w:p>
-      <w:pPr>
-        <w:pStyle w:val="A"/>
-        <w:numPr>
-          <w:ilvl w:val="0"/>
-          <w:numId w:val="0"/>
-        </w:numPr>
-        <w:ind w:left="930" w:firstLine="363"/>
-        <w:rPr>
-          <w:lang w:val="en-IE"/>
-        </w:rPr>
-      </w:pPr>
-      <w:r>
-        <w:rPr>
-          <w:lang w:val="en-IE"/>
-        </w:rPr>
-        <w:t>&lt;Returns to number 2 in A1&gt;</w:t>
-      </w:r>
-    </w:p>
-    <w:p>
-      <w:pPr>
-        <w:pStyle w:val="A"/>
-        <w:numPr>
-          <w:ilvl w:val="0"/>
-          <w:numId w:val="0"/>
-        </w:numPr>
-        <w:ind w:left="930" w:firstLine="363"/>
-        <w:rPr>
-          <w:lang w:val="en-IE"/>
-        </w:rPr>
-      </w:pPr>
-    </w:p>
-    <w:p>
-      <w:pPr>
-        <w:pStyle w:val="A"/>
-        <w:numPr>
-          <w:ilvl w:val="0"/>
-          <w:numId w:val="0"/>
-        </w:numPr>
-        <w:ind w:left="933" w:hanging="357"/>
-        <w:rPr>
-          <w:lang w:val="en-IE"/>
-        </w:rPr>
-      </w:pPr>
-      <w:r>
-        <w:rPr>
-          <w:lang w:val="en-IE"/>
-        </w:rPr>
-        <w:t>A</w:t>
-      </w:r>
-      <w:proofErr w:type="gramStart"/>
-      <w:r>
-        <w:rPr>
-          <w:lang w:val="en-IE"/>
-        </w:rPr>
-        <w:t>6 :</w:t>
-      </w:r>
-      <w:proofErr w:type="gramEnd"/>
-      <w:r>
-        <w:rPr>
-          <w:lang w:val="en-IE"/>
-        </w:rPr>
-        <w:t xml:space="preserve"> </w:t>
-      </w:r>
-      <w:r>
-        <w:rPr>
-          <w:lang w:val="en-IE"/>
-        </w:rPr>
-        <w:t>User</w:t>
-      </w:r>
-      <w:r>
-        <w:rPr>
-          <w:lang w:val="en-IE"/>
-        </w:rPr>
-        <w:t xml:space="preserve"> decides not to edit profile.</w:t>
-      </w:r>
-    </w:p>
-    <w:p>
-      <w:pPr>
-        <w:pStyle w:val="A"/>
-        <w:numPr>
-          <w:ilvl w:val="0"/>
-          <w:numId w:val="0"/>
-        </w:numPr>
-        <w:ind w:left="930" w:firstLine="363"/>
-        <w:rPr>
-          <w:lang w:val="en-IE"/>
-        </w:rPr>
-      </w:pPr>
-      <w:r>
-        <w:rPr>
-          <w:lang w:val="en-IE"/>
-        </w:rPr>
-        <w:t>&lt;Returns to number 14 in Main flow&gt;</w:t>
-      </w:r>
-    </w:p>
-    <w:p>
-      <w:pPr>
-        <w:pStyle w:val="A"/>
-        <w:numPr>
-          <w:ilvl w:val="0"/>
-          <w:numId w:val="0"/>
-        </w:numPr>
-        <w:ind w:left="930" w:firstLine="363"/>
-        <w:rPr>
-          <w:lang w:val="en-IE"/>
-        </w:rPr>
-      </w:pPr>
-    </w:p>
-    <w:p>
-      <w:pPr>
-        <w:pStyle w:val="A"/>
-        <w:numPr>
-          <w:ilvl w:val="0"/>
-          <w:numId w:val="0"/>
-        </w:numPr>
-        <w:ind w:left="933" w:hanging="357"/>
-        <w:rPr>
-          <w:lang w:val="en-IE"/>
-        </w:rPr>
-      </w:pPr>
-      <w:r>
-        <w:rPr>
-          <w:lang w:val="en-IE"/>
-        </w:rPr>
-        <w:t>A</w:t>
-      </w:r>
-      <w:proofErr w:type="gramStart"/>
-      <w:r>
-        <w:rPr>
-          <w:lang w:val="en-IE"/>
-        </w:rPr>
-        <w:t>7 :</w:t>
-      </w:r>
-      <w:proofErr w:type="gramEnd"/>
-      <w:r>
-        <w:rPr>
-          <w:lang w:val="en-IE"/>
-        </w:rPr>
-        <w:t xml:space="preserve"> </w:t>
-      </w:r>
-      <w:r>
-        <w:rPr>
-          <w:lang w:val="en-IE"/>
-        </w:rPr>
-        <w:t>User</w:t>
-      </w:r>
-      <w:r>
-        <w:rPr>
-          <w:lang w:val="en-IE"/>
-        </w:rPr>
-        <w:t xml:space="preserve"> created account with Facebook. – Sets password.</w:t>
-      </w:r>
-    </w:p>
-    <w:p>
-      <w:pPr>
-        <w:pStyle w:val="A"/>
-        <w:numPr>
-          <w:ilvl w:val="0"/>
-          <w:numId w:val="0"/>
-        </w:numPr>
-        <w:ind w:left="930" w:firstLine="363"/>
-        <w:rPr>
-          <w:lang w:val="en-IE"/>
-        </w:rPr>
-      </w:pPr>
-      <w:r>
-        <w:rPr>
-          <w:lang w:val="en-IE"/>
-        </w:rPr>
-        <w:t>&lt;</w:t>
-      </w:r>
-      <w:r>
-        <w:rPr>
-          <w:lang w:val="en-IE"/>
-        </w:rPr>
-        <w:t>User</w:t>
-      </w:r>
-      <w:r>
-        <w:rPr>
-          <w:lang w:val="en-IE"/>
-        </w:rPr>
-        <w:t xml:space="preserve"> completes A1&gt;</w:t>
+        <w:t xml:space="preserve"> to the Add Password page.</w:t>
       </w:r>
     </w:p>
     <w:p>
@@ -8883,25 +8864,13 @@
         <w:rPr>
           <w:lang w:val="en-IE"/>
         </w:rPr>
-        <w:t>System</w:t>
-      </w:r>
-      <w:r>
-        <w:rPr>
-          <w:lang w:val="en-IE"/>
-        </w:rPr>
-        <w:t xml:space="preserve"> takes the </w:t>
-      </w:r>
-      <w:r>
-        <w:rPr>
-          <w:lang w:val="en-IE"/>
-        </w:rPr>
         <w:t>User</w:t>
       </w:r>
       <w:r>
         <w:rPr>
           <w:lang w:val="en-IE"/>
         </w:rPr>
-        <w:t xml:space="preserve"> to the Add Password page.</w:t>
+        <w:t xml:space="preserve"> inputs new password.</w:t>
       </w:r>
     </w:p>
     <w:p>
@@ -8932,7 +8901,7 @@
         <w:rPr>
           <w:lang w:val="en-IE"/>
         </w:rPr>
-        <w:t xml:space="preserve"> inputs new password.</w:t>
+        <w:t xml:space="preserve"> confirms new password</w:t>
       </w:r>
     </w:p>
     <w:p>
@@ -8963,17 +8932,119 @@
         <w:rPr>
           <w:lang w:val="en-IE"/>
         </w:rPr>
-        <w:t xml:space="preserve"> confirms new password</w:t>
-      </w:r>
-    </w:p>
-    <w:p>
-      <w:pPr>
-        <w:numPr>
-          <w:ilvl w:val="0"/>
-          <w:numId w:val="15"/>
-        </w:numPr>
-        <w:spacing w:before="0" w:after="0"/>
-        <w:jc w:val="left"/>
+        <w:t xml:space="preserve"> selects continue.</w:t>
+      </w:r>
+    </w:p>
+    <w:p>
+      <w:pPr>
+        <w:pStyle w:val="A"/>
+        <w:numPr>
+          <w:ilvl w:val="0"/>
+          <w:numId w:val="0"/>
+        </w:numPr>
+        <w:ind w:left="930" w:firstLine="363"/>
+        <w:rPr>
+          <w:lang w:val="en-IE"/>
+        </w:rPr>
+      </w:pPr>
+      <w:r>
+        <w:rPr>
+          <w:lang w:val="en-IE"/>
+        </w:rPr>
+        <w:t xml:space="preserve">&lt;Returns to number </w:t>
+      </w:r>
+      <w:r>
+        <w:rPr>
+          <w:lang w:val="en-IE"/>
+        </w:rPr>
+        <w:t>7</w:t>
+      </w:r>
+      <w:r>
+        <w:rPr>
+          <w:lang w:val="en-IE"/>
+        </w:rPr>
+        <w:t xml:space="preserve"> in </w:t>
+      </w:r>
+      <w:r>
+        <w:rPr>
+          <w:lang w:val="en-IE"/>
+        </w:rPr>
+        <w:t>Main flow</w:t>
+      </w:r>
+      <w:r>
+        <w:rPr>
+          <w:lang w:val="en-IE"/>
+        </w:rPr>
+        <w:t>&gt;</w:t>
+      </w:r>
+    </w:p>
+    <w:p>
+      <w:pPr>
+        <w:pStyle w:val="A"/>
+        <w:numPr>
+          <w:ilvl w:val="0"/>
+          <w:numId w:val="0"/>
+        </w:numPr>
+        <w:ind w:left="930" w:firstLine="363"/>
+        <w:rPr>
+          <w:lang w:val="en-IE"/>
+        </w:rPr>
+      </w:pPr>
+    </w:p>
+    <w:p>
+      <w:pPr>
+        <w:ind w:left="576"/>
+        <w:rPr>
+          <w:b/>
+          <w:lang w:val="en-IE"/>
+        </w:rPr>
+      </w:pPr>
+      <w:r>
+        <w:rPr>
+          <w:b/>
+          <w:lang w:val="en-IE"/>
+        </w:rPr>
+        <w:t>Exceptional flow</w:t>
+      </w:r>
+    </w:p>
+    <w:p>
+      <w:pPr>
+        <w:pStyle w:val="A"/>
+        <w:numPr>
+          <w:ilvl w:val="0"/>
+          <w:numId w:val="0"/>
+        </w:numPr>
+        <w:ind w:left="933" w:hanging="357"/>
+        <w:rPr>
+          <w:lang w:val="en-IE"/>
+        </w:rPr>
+      </w:pPr>
+      <w:r>
+        <w:rPr>
+          <w:lang w:val="en-IE"/>
+        </w:rPr>
+        <w:t xml:space="preserve">E1 : </w:t>
+      </w:r>
+      <w:r>
+        <w:rPr>
+          <w:lang w:val="en-IE"/>
+        </w:rPr>
+        <w:t>System</w:t>
+      </w:r>
+      <w:r>
+        <w:rPr>
+          <w:lang w:val="en-IE"/>
+        </w:rPr>
+        <w:t xml:space="preserve"> cannot connect to Firebase</w:t>
+      </w:r>
+    </w:p>
+    <w:p>
+      <w:pPr>
+        <w:pStyle w:val="A"/>
+        <w:numPr>
+          <w:ilvl w:val="0"/>
+          <w:numId w:val="9"/>
+        </w:numPr>
         <w:rPr>
           <w:lang w:val="en-IE"/>
         </w:rPr>
@@ -8988,13 +9059,91 @@
         <w:rPr>
           <w:lang w:val="en-IE"/>
         </w:rPr>
+        <w:t>System</w:t>
+      </w:r>
+      <w:r>
+        <w:rPr>
+          <w:lang w:val="en-IE"/>
+        </w:rPr>
+        <w:t xml:space="preserve"> cannot connect to Firebase Authentication and Firebase Database.</w:t>
+      </w:r>
+    </w:p>
+    <w:p>
+      <w:pPr>
+        <w:pStyle w:val="A"/>
+        <w:numPr>
+          <w:ilvl w:val="0"/>
+          <w:numId w:val="9"/>
+        </w:numPr>
+        <w:rPr>
+          <w:lang w:val="en-IE"/>
+        </w:rPr>
+      </w:pPr>
+      <w:r>
+        <w:rPr>
+          <w:lang w:val="en-IE"/>
+        </w:rPr>
+        <w:t xml:space="preserve">The </w:t>
+      </w:r>
+      <w:r>
+        <w:rPr>
+          <w:lang w:val="en-IE"/>
+        </w:rPr>
+        <w:t>System</w:t>
+      </w:r>
+      <w:r>
+        <w:rPr>
+          <w:lang w:val="en-IE"/>
+        </w:rPr>
+        <w:t xml:space="preserve"> displays that technical difficulties are occurring.</w:t>
+      </w:r>
+    </w:p>
+    <w:p>
+      <w:pPr>
+        <w:pStyle w:val="A"/>
+        <w:numPr>
+          <w:ilvl w:val="0"/>
+          <w:numId w:val="9"/>
+        </w:numPr>
+        <w:rPr>
+          <w:lang w:val="en-IE"/>
+        </w:rPr>
+      </w:pPr>
+      <w:r>
+        <w:rPr>
+          <w:lang w:val="en-IE"/>
+        </w:rPr>
+        <w:t>The System stores what happened into an error log.</w:t>
+      </w:r>
+    </w:p>
+    <w:p>
+      <w:pPr>
+        <w:pStyle w:val="A"/>
+        <w:numPr>
+          <w:ilvl w:val="0"/>
+          <w:numId w:val="9"/>
+        </w:numPr>
+        <w:rPr>
+          <w:lang w:val="en-IE"/>
+        </w:rPr>
+      </w:pPr>
+      <w:r>
+        <w:rPr>
+          <w:lang w:val="en-IE"/>
+        </w:rPr>
+        <w:t xml:space="preserve">The System asks the </w:t>
+      </w:r>
+      <w:r>
+        <w:rPr>
+          <w:lang w:val="en-IE"/>
+        </w:rPr>
         <w:t>User</w:t>
       </w:r>
       <w:r>
         <w:rPr>
           <w:lang w:val="en-IE"/>
         </w:rPr>
-        <w:t xml:space="preserve"> selects continue.</w:t>
+        <w:t xml:space="preserve"> if they would like to report this error</w:t>
       </w:r>
     </w:p>
     <w:p>
@@ -9002,185 +9151,57 @@
         <w:pStyle w:val="A"/>
         <w:numPr>
           <w:ilvl w:val="0"/>
+          <w:numId w:val="9"/>
+        </w:numPr>
+        <w:rPr>
+          <w:lang w:val="en-IE"/>
+        </w:rPr>
+      </w:pPr>
+      <w:r>
+        <w:rPr>
+          <w:lang w:val="en-IE"/>
+        </w:rPr>
+        <w:t xml:space="preserve">The </w:t>
+      </w:r>
+      <w:r>
+        <w:rPr>
+          <w:lang w:val="en-IE"/>
+        </w:rPr>
+        <w:t>User</w:t>
+      </w:r>
+      <w:r>
+        <w:rPr>
+          <w:lang w:val="en-IE"/>
+        </w:rPr>
+        <w:t xml:space="preserve"> selects “Yes”</w:t>
+      </w:r>
+    </w:p>
+    <w:p>
+      <w:pPr>
+        <w:pStyle w:val="A"/>
+        <w:numPr>
+          <w:ilvl w:val="0"/>
+          <w:numId w:val="9"/>
+        </w:numPr>
+        <w:rPr>
+          <w:lang w:val="en-IE"/>
+        </w:rPr>
+      </w:pPr>
+      <w:r>
+        <w:rPr>
+          <w:lang w:val="en-IE"/>
+        </w:rPr>
+        <w:t>The System sends an email to the developer with the error report.</w:t>
+      </w:r>
+    </w:p>
+    <w:p>
+      <w:pPr>
+        <w:pStyle w:val="A"/>
+        <w:numPr>
+          <w:ilvl w:val="0"/>
           <w:numId w:val="0"/>
         </w:numPr>
-        <w:ind w:left="930" w:firstLine="363"/>
-        <w:rPr>
-          <w:lang w:val="en-IE"/>
-        </w:rPr>
-      </w:pPr>
-      <w:r>
-        <w:rPr>
-          <w:lang w:val="en-IE"/>
-        </w:rPr>
-        <w:t xml:space="preserve">&lt;Returns to number </w:t>
-      </w:r>
-      <w:r>
-        <w:rPr>
-          <w:lang w:val="en-IE"/>
-        </w:rPr>
-        <w:t>7</w:t>
-      </w:r>
-      <w:r>
-        <w:rPr>
-          <w:lang w:val="en-IE"/>
-        </w:rPr>
-        <w:t xml:space="preserve"> in </w:t>
-      </w:r>
-      <w:r>
-        <w:rPr>
-          <w:lang w:val="en-IE"/>
-        </w:rPr>
-        <w:t>Main flow</w:t>
-      </w:r>
-      <w:r>
-        <w:rPr>
-          <w:lang w:val="en-IE"/>
-        </w:rPr>
-        <w:t>&gt;</w:t>
-      </w:r>
-    </w:p>
-    <w:p>
-      <w:pPr>
-        <w:pStyle w:val="A"/>
-        <w:numPr>
-          <w:ilvl w:val="0"/>
-          <w:numId w:val="0"/>
-        </w:numPr>
-        <w:ind w:left="930" w:firstLine="363"/>
-        <w:rPr>
-          <w:lang w:val="en-IE"/>
-        </w:rPr>
-      </w:pPr>
-    </w:p>
-    <w:p>
-      <w:pPr>
-        <w:ind w:left="576"/>
-        <w:rPr>
-          <w:b/>
-          <w:lang w:val="en-IE"/>
-        </w:rPr>
-      </w:pPr>
-      <w:r>
-        <w:rPr>
-          <w:b/>
-          <w:lang w:val="en-IE"/>
-        </w:rPr>
-        <w:t>Exceptional flow</w:t>
-      </w:r>
-    </w:p>
-    <w:p>
-      <w:pPr>
-        <w:pStyle w:val="A"/>
-        <w:numPr>
-          <w:ilvl w:val="0"/>
-          <w:numId w:val="0"/>
-        </w:numPr>
-        <w:ind w:left="933" w:hanging="357"/>
-        <w:rPr>
-          <w:lang w:val="en-IE"/>
-        </w:rPr>
-      </w:pPr>
-      <w:r>
-        <w:rPr>
-          <w:lang w:val="en-IE"/>
-        </w:rPr>
-        <w:t>E</w:t>
-      </w:r>
-      <w:proofErr w:type="gramStart"/>
-      <w:r>
-        <w:rPr>
-          <w:lang w:val="en-IE"/>
-        </w:rPr>
-        <w:t>1 :</w:t>
-      </w:r>
-      <w:proofErr w:type="gramEnd"/>
-      <w:r>
-        <w:rPr>
-          <w:lang w:val="en-IE"/>
-        </w:rPr>
-        <w:t xml:space="preserve"> </w:t>
-      </w:r>
-      <w:r>
-        <w:rPr>
-          <w:lang w:val="en-IE"/>
-        </w:rPr>
-        <w:t>System</w:t>
-      </w:r>
-      <w:r>
-        <w:rPr>
-          <w:lang w:val="en-IE"/>
-        </w:rPr>
-        <w:t xml:space="preserve"> cannot connect to Firebase</w:t>
-      </w:r>
-    </w:p>
-    <w:p>
-      <w:pPr>
-        <w:pStyle w:val="A"/>
-        <w:numPr>
-          <w:ilvl w:val="0"/>
-          <w:numId w:val="9"/>
-        </w:numPr>
-        <w:rPr>
-          <w:lang w:val="en-IE"/>
-        </w:rPr>
-      </w:pPr>
-      <w:r>
-        <w:rPr>
-          <w:lang w:val="en-IE"/>
-        </w:rPr>
-        <w:t xml:space="preserve">The </w:t>
-      </w:r>
-      <w:r>
-        <w:rPr>
-          <w:lang w:val="en-IE"/>
-        </w:rPr>
-        <w:t>System</w:t>
-      </w:r>
-      <w:r>
-        <w:rPr>
-          <w:lang w:val="en-IE"/>
-        </w:rPr>
-        <w:t xml:space="preserve"> cannot connect to Firebase Authentication and Firebase Database.</w:t>
-      </w:r>
-    </w:p>
-    <w:p>
-      <w:pPr>
-        <w:pStyle w:val="A"/>
-        <w:numPr>
-          <w:ilvl w:val="0"/>
-          <w:numId w:val="9"/>
-        </w:numPr>
-        <w:rPr>
-          <w:lang w:val="en-IE"/>
-        </w:rPr>
-      </w:pPr>
-      <w:r>
-        <w:rPr>
-          <w:lang w:val="en-IE"/>
-        </w:rPr>
-        <w:t xml:space="preserve">The </w:t>
-      </w:r>
-      <w:r>
-        <w:rPr>
-          <w:lang w:val="en-IE"/>
-        </w:rPr>
-        <w:t>System</w:t>
-      </w:r>
-      <w:r>
-        <w:rPr>
-          <w:lang w:val="en-IE"/>
-        </w:rPr>
-        <w:t xml:space="preserve"> displays that technical difficulties are occurring.</w:t>
-      </w:r>
-    </w:p>
-    <w:p>
-      <w:pPr>
-        <w:pStyle w:val="A"/>
-        <w:numPr>
-          <w:ilvl w:val="0"/>
-          <w:numId w:val="9"/>
-        </w:numPr>
+        <w:ind w:left="1293"/>
         <w:rPr>
           <w:lang w:val="en-IE"/>
         </w:rPr>
@@ -9190,103 +9211,6 @@
           <w:lang w:val="en-IE"/>
         </w:rPr>
         <w:lastRenderedPageBreak/>
-        <w:t>The System stores what happened into an error log.</w:t>
-      </w:r>
-    </w:p>
-    <w:p>
-      <w:pPr>
-        <w:pStyle w:val="A"/>
-        <w:numPr>
-          <w:ilvl w:val="0"/>
-          <w:numId w:val="9"/>
-        </w:numPr>
-        <w:rPr>
-          <w:lang w:val="en-IE"/>
-        </w:rPr>
-      </w:pPr>
-      <w:r>
-        <w:rPr>
-          <w:lang w:val="en-IE"/>
-        </w:rPr>
-        <w:t xml:space="preserve">The System asks the </w:t>
-      </w:r>
-      <w:r>
-        <w:rPr>
-          <w:lang w:val="en-IE"/>
-        </w:rPr>
-        <w:t>User</w:t>
-      </w:r>
-      <w:r>
-        <w:rPr>
-          <w:lang w:val="en-IE"/>
-        </w:rPr>
-        <w:t xml:space="preserve"> if they would like to report this error</w:t>
-      </w:r>
-    </w:p>
-    <w:p>
-      <w:pPr>
-        <w:pStyle w:val="A"/>
-        <w:numPr>
-          <w:ilvl w:val="0"/>
-          <w:numId w:val="9"/>
-        </w:numPr>
-        <w:rPr>
-          <w:lang w:val="en-IE"/>
-        </w:rPr>
-      </w:pPr>
-      <w:r>
-        <w:rPr>
-          <w:lang w:val="en-IE"/>
-        </w:rPr>
-        <w:t xml:space="preserve">The </w:t>
-      </w:r>
-      <w:r>
-        <w:rPr>
-          <w:lang w:val="en-IE"/>
-        </w:rPr>
-        <w:t>User</w:t>
-      </w:r>
-      <w:r>
-        <w:rPr>
-          <w:lang w:val="en-IE"/>
-        </w:rPr>
-        <w:t xml:space="preserve"> selects “Yes”</w:t>
-      </w:r>
-    </w:p>
-    <w:p>
-      <w:pPr>
-        <w:pStyle w:val="A"/>
-        <w:numPr>
-          <w:ilvl w:val="0"/>
-          <w:numId w:val="9"/>
-        </w:numPr>
-        <w:rPr>
-          <w:lang w:val="en-IE"/>
-        </w:rPr>
-      </w:pPr>
-      <w:r>
-        <w:rPr>
-          <w:lang w:val="en-IE"/>
-        </w:rPr>
-        <w:t>The System sends an email to the developer with the error report.</w:t>
-      </w:r>
-    </w:p>
-    <w:p>
-      <w:pPr>
-        <w:pStyle w:val="A"/>
-        <w:numPr>
-          <w:ilvl w:val="0"/>
-          <w:numId w:val="0"/>
-        </w:numPr>
-        <w:ind w:left="1293"/>
-        <w:rPr>
-          <w:lang w:val="en-IE"/>
-        </w:rPr>
-      </w:pPr>
-      <w:r>
-        <w:rPr>
-          <w:lang w:val="en-IE"/>
-        </w:rPr>
         <w:t xml:space="preserve">&lt;Number 6 is skipped if </w:t>
       </w:r>
       <w:r>
@@ -9854,7 +9778,7 @@
           <w:lang w:val="en-IE"/>
         </w:rPr>
       </w:pPr>
-      <w:bookmarkStart w:id="47" w:name="_Toc531533367"/>
+      <w:bookmarkStart w:id="46" w:name="_Toc531533367"/>
       <w:r>
         <w:rPr>
           <w:lang w:val="en-IE"/>
@@ -9873,7 +9797,7 @@
         </w:rPr>
         <w:t>Upload/Delete media</w:t>
       </w:r>
-      <w:bookmarkEnd w:id="47"/>
+      <w:bookmarkEnd w:id="46"/>
     </w:p>
     <w:p>
       <w:pPr>
@@ -9998,14 +9922,12 @@
         </w:rPr>
         <w:t xml:space="preserve"> </w:t>
       </w:r>
-      <w:proofErr w:type="spellStart"/>
       <w:r>
         <w:rPr>
           <w:lang w:val="en-IE"/>
         </w:rPr>
         <w:t>uploadMedia</w:t>
       </w:r>
-      <w:proofErr w:type="spellEnd"/>
     </w:p>
     <w:p>
       <w:pPr>
@@ -10034,60 +9956,60 @@
         <w:rPr>
           <w:lang w:val="en-IE"/>
         </w:rPr>
+        <w:t xml:space="preserve">The scope of this use case is to allow a </w:t>
+      </w:r>
+      <w:r>
+        <w:rPr>
+          <w:lang w:val="en-IE"/>
+        </w:rPr>
+        <w:t>User</w:t>
+      </w:r>
+      <w:r>
+        <w:rPr>
+          <w:lang w:val="en-IE"/>
+        </w:rPr>
+        <w:t xml:space="preserve"> t</w:t>
+      </w:r>
+      <w:r>
+        <w:rPr>
+          <w:lang w:val="en-IE"/>
+        </w:rPr>
+        <w:t>o upload or delete media (videos and photos) to/from an album.</w:t>
+      </w:r>
+      <w:r>
+        <w:rPr>
+          <w:lang w:val="en-IE"/>
+        </w:rPr>
+        <w:t xml:space="preserve"> </w:t>
+      </w:r>
+    </w:p>
+    <w:p>
+      <w:pPr>
+        <w:ind w:left="576"/>
+        <w:rPr>
+          <w:lang w:val="en-IE"/>
+        </w:rPr>
+      </w:pPr>
+      <w:r>
+        <w:rPr>
+          <w:b/>
+          <w:lang w:val="en-IE"/>
+        </w:rPr>
+        <w:t>Description</w:t>
+      </w:r>
+    </w:p>
+    <w:p>
+      <w:pPr>
+        <w:ind w:left="576"/>
+        <w:rPr>
+          <w:lang w:val="en-IE"/>
+        </w:rPr>
+      </w:pPr>
+      <w:r>
+        <w:rPr>
+          <w:lang w:val="en-IE"/>
+        </w:rPr>
         <w:lastRenderedPageBreak/>
-        <w:t xml:space="preserve">The scope of this use case is to allow a </w:t>
-      </w:r>
-      <w:r>
-        <w:rPr>
-          <w:lang w:val="en-IE"/>
-        </w:rPr>
-        <w:t>User</w:t>
-      </w:r>
-      <w:r>
-        <w:rPr>
-          <w:lang w:val="en-IE"/>
-        </w:rPr>
-        <w:t xml:space="preserve"> t</w:t>
-      </w:r>
-      <w:r>
-        <w:rPr>
-          <w:lang w:val="en-IE"/>
-        </w:rPr>
-        <w:t>o upload or delete media (videos and photos) to/from an album.</w:t>
-      </w:r>
-      <w:r>
-        <w:rPr>
-          <w:lang w:val="en-IE"/>
-        </w:rPr>
-        <w:t xml:space="preserve"> </w:t>
-      </w:r>
-    </w:p>
-    <w:p>
-      <w:pPr>
-        <w:ind w:left="576"/>
-        <w:rPr>
-          <w:lang w:val="en-IE"/>
-        </w:rPr>
-      </w:pPr>
-      <w:r>
-        <w:rPr>
-          <w:b/>
-          <w:lang w:val="en-IE"/>
-        </w:rPr>
-        <w:t>Description</w:t>
-      </w:r>
-    </w:p>
-    <w:p>
-      <w:pPr>
-        <w:ind w:left="576"/>
-        <w:rPr>
-          <w:lang w:val="en-IE"/>
-        </w:rPr>
-      </w:pPr>
-      <w:r>
-        <w:rPr>
-          <w:lang w:val="en-IE"/>
-        </w:rPr>
         <w:t>Thi</w:t>
       </w:r>
       <w:r>
@@ -10206,8 +10128,8 @@
           <w:lang w:val="en-IE" w:eastAsia="en-IE"/>
         </w:rPr>
         <w:pict>
-          <v:shape id="_x0000_i1027" type="#_x0000_t75" style="width:378pt;height:299.25pt">
-            <v:imagedata r:id="rId18" o:title="use"/>
+          <v:shape id="_x0000_i1047" type="#_x0000_t75" style="width:411.75pt;height:222.75pt">
+            <v:imagedata r:id="rId18" o:title="usecase"/>
           </v:shape>
         </w:pict>
       </w:r>
@@ -10442,7 +10364,6 @@
           <w:b/>
           <w:lang w:val="en-IE"/>
         </w:rPr>
-        <w:lastRenderedPageBreak/>
         <w:t>Main flow</w:t>
       </w:r>
     </w:p>
@@ -10555,6 +10476,7 @@
         <w:rPr>
           <w:lang w:val="en-IE"/>
         </w:rPr>
+        <w:lastRenderedPageBreak/>
         <w:t>The System identifies that the file is a photo or video file (i.e. allowed file types)</w:t>
       </w:r>
     </w:p>
@@ -10936,21 +10858,7 @@
         <w:rPr>
           <w:lang w:val="en-IE"/>
         </w:rPr>
-        <w:t>A</w:t>
-      </w:r>
-      <w:proofErr w:type="gramStart"/>
-      <w:r>
-        <w:rPr>
-          <w:lang w:val="en-IE"/>
-        </w:rPr>
-        <w:t>1 :</w:t>
-      </w:r>
-      <w:proofErr w:type="gramEnd"/>
-      <w:r>
-        <w:rPr>
-          <w:lang w:val="en-IE"/>
-        </w:rPr>
-        <w:t xml:space="preserve"> &lt;</w:t>
+        <w:t>A1 : &lt;</w:t>
       </w:r>
       <w:r>
         <w:rPr>
@@ -11130,21 +11038,7 @@
         <w:rPr>
           <w:lang w:val="en-IE"/>
         </w:rPr>
-        <w:t>The System plays/views the file and displays options at the bottom of the file, “</w:t>
-      </w:r>
-      <w:proofErr w:type="spellStart"/>
-      <w:r>
-        <w:rPr>
-          <w:lang w:val="en-IE"/>
-        </w:rPr>
-        <w:t>Prev</w:t>
-      </w:r>
-      <w:proofErr w:type="spellEnd"/>
-      <w:r>
-        <w:rPr>
-          <w:lang w:val="en-IE"/>
-        </w:rPr>
-        <w:t>”, “Next” and “Delete”</w:t>
+        <w:t>The System plays/views the file and displays options at the bottom of the file, “Prev”, “Next” and “Delete”</w:t>
       </w:r>
     </w:p>
     <w:p>
@@ -11344,21 +11238,7 @@
         <w:rPr>
           <w:lang w:val="en-IE"/>
         </w:rPr>
-        <w:t>A</w:t>
-      </w:r>
-      <w:proofErr w:type="gramStart"/>
-      <w:r>
-        <w:rPr>
-          <w:lang w:val="en-IE"/>
-        </w:rPr>
-        <w:t>2 :</w:t>
-      </w:r>
-      <w:proofErr w:type="gramEnd"/>
-      <w:r>
-        <w:rPr>
-          <w:lang w:val="en-IE"/>
-        </w:rPr>
-        <w:t xml:space="preserve"> &lt;Albums already created by </w:t>
+        <w:t xml:space="preserve">A2 : &lt;Albums already created by </w:t>
       </w:r>
       <w:r>
         <w:rPr>
@@ -11514,21 +11394,7 @@
         <w:rPr>
           <w:lang w:val="en-IE"/>
         </w:rPr>
-        <w:t>A</w:t>
-      </w:r>
-      <w:proofErr w:type="gramStart"/>
-      <w:r>
-        <w:rPr>
-          <w:lang w:val="en-IE"/>
-        </w:rPr>
-        <w:t>3 :</w:t>
-      </w:r>
-      <w:proofErr w:type="gramEnd"/>
-      <w:r>
-        <w:rPr>
-          <w:lang w:val="en-IE"/>
-        </w:rPr>
-        <w:t xml:space="preserve"> &lt;Albums already exist</w:t>
+        <w:t>A3 : &lt;Albums already exist</w:t>
       </w:r>
       <w:r>
         <w:rPr>
@@ -11631,6 +11497,7 @@
         <w:rPr>
           <w:lang w:val="en-IE"/>
         </w:rPr>
+        <w:lastRenderedPageBreak/>
         <w:t xml:space="preserve">The </w:t>
       </w:r>
       <w:r>
@@ -11803,21 +11670,7 @@
         <w:rPr>
           <w:lang w:val="en-IE"/>
         </w:rPr>
-        <w:t>E</w:t>
-      </w:r>
-      <w:proofErr w:type="gramStart"/>
-      <w:r>
-        <w:rPr>
-          <w:lang w:val="en-IE"/>
-        </w:rPr>
-        <w:t>1 :</w:t>
-      </w:r>
-      <w:proofErr w:type="gramEnd"/>
-      <w:r>
-        <w:rPr>
-          <w:lang w:val="en-IE"/>
-        </w:rPr>
-        <w:t xml:space="preserve"> &lt;</w:t>
+        <w:t>E1 : &lt;</w:t>
       </w:r>
       <w:r>
         <w:rPr>
@@ -12146,14 +11999,14 @@
           <w:lang w:val="en-IE"/>
         </w:rPr>
       </w:pPr>
-      <w:bookmarkStart w:id="48" w:name="_Toc531533368"/>
+      <w:bookmarkStart w:id="47" w:name="_Toc531533368"/>
       <w:r>
         <w:rPr>
           <w:lang w:val="en-IE"/>
         </w:rPr>
         <w:t>Requirement 3: Send message</w:t>
       </w:r>
-      <w:bookmarkEnd w:id="48"/>
+      <w:bookmarkEnd w:id="47"/>
     </w:p>
     <w:p>
       <w:pPr>
@@ -12252,14 +12105,7 @@
         <w:rPr>
           <w:lang w:val="en-IE"/>
         </w:rPr>
-        <w:t xml:space="preserve"> </w:t>
-      </w:r>
-      <w:proofErr w:type="spellStart"/>
-      <w:r>
-        <w:rPr>
-          <w:lang w:val="en-IE"/>
-        </w:rPr>
-        <w:t>send</w:t>
+        <w:t xml:space="preserve"> send</w:t>
       </w:r>
       <w:r>
         <w:rPr>
@@ -12267,7 +12113,6 @@
         </w:rPr>
         <w:t>Mesage</w:t>
       </w:r>
-      <w:proofErr w:type="spellEnd"/>
     </w:p>
     <w:p>
       <w:pPr>
@@ -12450,8 +12295,8 @@
           <w:lang w:val="en-IE" w:eastAsia="en-IE"/>
         </w:rPr>
         <w:pict>
-          <v:shape id="_x0000_i1028" type="#_x0000_t75" style="width:358.5pt;height:283.5pt">
-            <v:imagedata r:id="rId19" o:title="usecases"/>
+          <v:shape id="_x0000_i1050" type="#_x0000_t75" style="width:393pt;height:212.25pt">
+            <v:imagedata r:id="rId19" o:title="usecase"/>
           </v:shape>
         </w:pict>
       </w:r>
@@ -12688,7 +12533,6 @@
         <w:rPr>
           <w:lang w:val="en-IE"/>
         </w:rPr>
-        <w:lastRenderedPageBreak/>
         <w:t xml:space="preserve">This use case starts </w:t>
       </w:r>
       <w:r>
@@ -12730,6 +12574,7 @@
         <w:rPr>
           <w:lang w:val="en-IE"/>
         </w:rPr>
+        <w:lastRenderedPageBreak/>
         <w:t xml:space="preserve">The </w:t>
       </w:r>
       <w:r>
@@ -12744,19 +12589,11 @@
         </w:rPr>
         <w:t xml:space="preserve"> </w:t>
       </w:r>
-      <w:proofErr w:type="gramStart"/>
-      <w:r>
-        <w:rPr>
-          <w:lang w:val="en-IE"/>
-        </w:rPr>
-        <w:t>selects</w:t>
-      </w:r>
-      <w:proofErr w:type="gramEnd"/>
-      <w:r>
-        <w:rPr>
-          <w:lang w:val="en-IE"/>
-        </w:rPr>
-        <w:t xml:space="preserve"> Messaging from their News Feed.</w:t>
+      <w:r>
+        <w:rPr>
+          <w:lang w:val="en-IE"/>
+        </w:rPr>
+        <w:t>selects Messaging from their News Feed.</w:t>
       </w:r>
     </w:p>
     <w:p>
@@ -12848,21 +12685,7 @@
         <w:rPr>
           <w:lang w:val="en-IE"/>
         </w:rPr>
-        <w:t xml:space="preserve"> </w:t>
-      </w:r>
-      <w:proofErr w:type="gramStart"/>
-      <w:r>
-        <w:rPr>
-          <w:lang w:val="en-IE"/>
-        </w:rPr>
-        <w:t>selects</w:t>
-      </w:r>
-      <w:proofErr w:type="gramEnd"/>
-      <w:r>
-        <w:rPr>
-          <w:lang w:val="en-IE"/>
-        </w:rPr>
-        <w:t xml:space="preserve"> Send Message.</w:t>
+        <w:t xml:space="preserve"> selects Send Message.</w:t>
       </w:r>
     </w:p>
     <w:p>
@@ -13091,21 +12914,7 @@
         <w:rPr>
           <w:lang w:val="en-IE"/>
         </w:rPr>
-        <w:t xml:space="preserve"> </w:t>
-      </w:r>
-      <w:proofErr w:type="gramStart"/>
-      <w:r>
-        <w:rPr>
-          <w:lang w:val="en-IE"/>
-        </w:rPr>
-        <w:t>selects</w:t>
-      </w:r>
-      <w:proofErr w:type="gramEnd"/>
-      <w:r>
-        <w:rPr>
-          <w:lang w:val="en-IE"/>
-        </w:rPr>
-        <w:t xml:space="preserve"> </w:t>
+        <w:t xml:space="preserve"> selects </w:t>
       </w:r>
       <w:r>
         <w:rPr>
@@ -13392,21 +13201,7 @@
         <w:rPr>
           <w:lang w:val="en-IE"/>
         </w:rPr>
-        <w:t>A</w:t>
-      </w:r>
-      <w:proofErr w:type="gramStart"/>
-      <w:r>
-        <w:rPr>
-          <w:lang w:val="en-IE"/>
-        </w:rPr>
-        <w:t>1 :</w:t>
-      </w:r>
-      <w:proofErr w:type="gramEnd"/>
-      <w:r>
-        <w:rPr>
-          <w:lang w:val="en-IE"/>
-        </w:rPr>
-        <w:t xml:space="preserve"> &lt;</w:t>
+        <w:t>A1 : &lt;</w:t>
       </w:r>
       <w:r>
         <w:rPr>
@@ -13518,21 +13313,7 @@
         <w:rPr>
           <w:lang w:val="en-IE"/>
         </w:rPr>
-        <w:t>E</w:t>
-      </w:r>
-      <w:proofErr w:type="gramStart"/>
-      <w:r>
-        <w:rPr>
-          <w:lang w:val="en-IE"/>
-        </w:rPr>
-        <w:t>1 :</w:t>
-      </w:r>
-      <w:proofErr w:type="gramEnd"/>
-      <w:r>
-        <w:rPr>
-          <w:lang w:val="en-IE"/>
-        </w:rPr>
-        <w:t xml:space="preserve"> &lt;Firebase </w:t>
+        <w:t xml:space="preserve">E1 : &lt;Firebase </w:t>
       </w:r>
       <w:r>
         <w:rPr>
@@ -13659,7 +13440,6 @@
         <w:rPr>
           <w:lang w:val="en-IE"/>
         </w:rPr>
-        <w:lastRenderedPageBreak/>
         <w:t>The System sends an email to the developer with the error report.</w:t>
       </w:r>
     </w:p>
@@ -13762,6 +13542,7 @@
         <w:rPr>
           <w:lang w:val="en-IE"/>
         </w:rPr>
+        <w:lastRenderedPageBreak/>
         <w:t xml:space="preserve">This Use Case is terminated when the </w:t>
       </w:r>
       <w:r>
@@ -13859,7 +13640,7 @@
           <w:lang w:val="en-IE"/>
         </w:rPr>
       </w:pPr>
-      <w:bookmarkStart w:id="49" w:name="_Toc531533369"/>
+      <w:bookmarkStart w:id="48" w:name="_Toc531533369"/>
       <w:r>
         <w:rPr>
           <w:lang w:val="en-IE"/>
@@ -13884,7 +13665,7 @@
         </w:rPr>
         <w:t>Group chat</w:t>
       </w:r>
-      <w:bookmarkEnd w:id="49"/>
+      <w:bookmarkEnd w:id="48"/>
     </w:p>
     <w:p>
       <w:pPr>
@@ -13985,14 +13766,12 @@
         </w:rPr>
         <w:t xml:space="preserve"> </w:t>
       </w:r>
-      <w:proofErr w:type="spellStart"/>
       <w:r>
         <w:rPr>
           <w:lang w:val="en-IE"/>
         </w:rPr>
         <w:t>groupChat</w:t>
       </w:r>
-      <w:proofErr w:type="spellEnd"/>
     </w:p>
     <w:p>
       <w:pPr>
@@ -14126,10 +13905,9 @@
           <w:noProof/>
           <w:lang w:val="en-IE" w:eastAsia="en-IE"/>
         </w:rPr>
-        <w:lastRenderedPageBreak/>
         <w:pict>
-          <v:shape id="_x0000_i1029" type="#_x0000_t75" style="width:338.25pt;height:258.75pt">
-            <v:imagedata r:id="rId20" o:title="usecases"/>
+          <v:shape id="_x0000_i1053" type="#_x0000_t75" style="width:369pt;height:199.5pt">
+            <v:imagedata r:id="rId20" o:title="usecase"/>
           </v:shape>
         </w:pict>
       </w:r>
@@ -14181,6 +13959,7 @@
         <w:rPr>
           <w:lang w:val="en-IE"/>
         </w:rPr>
+        <w:lastRenderedPageBreak/>
         <w:t>The System is active and working correctly</w:t>
       </w:r>
     </w:p>
@@ -14536,7 +14315,6 @@
         <w:rPr>
           <w:lang w:val="en-IE"/>
         </w:rPr>
-        <w:lastRenderedPageBreak/>
         <w:t xml:space="preserve">The System logs the </w:t>
       </w:r>
       <w:r>
@@ -14668,21 +14446,7 @@
         <w:rPr>
           <w:lang w:val="en-IE"/>
         </w:rPr>
-        <w:t>A</w:t>
-      </w:r>
-      <w:proofErr w:type="gramStart"/>
-      <w:r>
-        <w:rPr>
-          <w:lang w:val="en-IE"/>
-        </w:rPr>
-        <w:t>1 :</w:t>
-      </w:r>
-      <w:proofErr w:type="gramEnd"/>
-      <w:r>
-        <w:rPr>
-          <w:lang w:val="en-IE"/>
-        </w:rPr>
-        <w:t xml:space="preserve"> &lt;</w:t>
+        <w:t>A1 : &lt;</w:t>
       </w:r>
       <w:r>
         <w:rPr>
@@ -14848,21 +14612,7 @@
         <w:rPr>
           <w:lang w:val="en-IE"/>
         </w:rPr>
-        <w:t>E</w:t>
-      </w:r>
-      <w:proofErr w:type="gramStart"/>
-      <w:r>
-        <w:rPr>
-          <w:lang w:val="en-IE"/>
-        </w:rPr>
-        <w:t>1 :</w:t>
-      </w:r>
-      <w:proofErr w:type="gramEnd"/>
-      <w:r>
-        <w:rPr>
-          <w:lang w:val="en-IE"/>
-        </w:rPr>
-        <w:t xml:space="preserve"> &lt;Firebase Database cannot be connected&gt;</w:t>
+        <w:t>E1 : &lt;Firebase Database cannot be connected&gt;</w:t>
       </w:r>
     </w:p>
     <w:p>
@@ -15066,21 +14816,7 @@
         <w:rPr>
           <w:lang w:val="en-IE"/>
         </w:rPr>
-        <w:t>E</w:t>
-      </w:r>
-      <w:proofErr w:type="gramStart"/>
-      <w:r>
-        <w:rPr>
-          <w:lang w:val="en-IE"/>
-        </w:rPr>
-        <w:t>2 :</w:t>
-      </w:r>
-      <w:proofErr w:type="gramEnd"/>
-      <w:r>
-        <w:rPr>
-          <w:lang w:val="en-IE"/>
-        </w:rPr>
-        <w:t xml:space="preserve"> &lt;Group Chat </w:t>
+        <w:t xml:space="preserve">E2 : &lt;Group Chat </w:t>
       </w:r>
       <w:r>
         <w:rPr>
@@ -15357,7 +15093,6 @@
           <w:b/>
           <w:lang w:val="en-IE"/>
         </w:rPr>
-        <w:lastRenderedPageBreak/>
         <w:t>Post condition</w:t>
       </w:r>
     </w:p>
@@ -15394,14 +15129,14 @@
           <w:lang w:val="en-IE"/>
         </w:rPr>
       </w:pPr>
-      <w:bookmarkStart w:id="50" w:name="_Toc531533370"/>
+      <w:bookmarkStart w:id="49" w:name="_Toc531533370"/>
       <w:r>
         <w:rPr>
           <w:lang w:val="en-IE"/>
         </w:rPr>
         <w:t>Requirement 5: Chat with Chatbot</w:t>
       </w:r>
-      <w:bookmarkEnd w:id="50"/>
+      <w:bookmarkEnd w:id="49"/>
     </w:p>
     <w:p>
       <w:pPr>
@@ -15476,16 +15211,8 @@
         <w:rPr>
           <w:lang w:val="en-IE"/>
         </w:rPr>
-        <w:t xml:space="preserve"> </w:t>
-      </w:r>
-      <w:proofErr w:type="spellStart"/>
-      <w:r>
-        <w:rPr>
-          <w:lang w:val="en-IE"/>
-        </w:rPr>
-        <w:t>chatbot</w:t>
-      </w:r>
-      <w:proofErr w:type="spellEnd"/>
+        <w:t xml:space="preserve"> chatbot</w:t>
+      </w:r>
     </w:p>
     <w:p>
       <w:pPr>
@@ -15589,9 +15316,10 @@
           <w:noProof/>
           <w:lang w:val="en-IE" w:eastAsia="en-IE"/>
         </w:rPr>
+        <w:lastRenderedPageBreak/>
         <w:pict>
-          <v:shape id="_x0000_i1030" type="#_x0000_t75" style="width:338.25pt;height:258.75pt">
-            <v:imagedata r:id="rId21" o:title="usecases"/>
+          <v:shape id="_x0000_i1056" type="#_x0000_t75" style="width:397.5pt;height:215.25pt">
+            <v:imagedata r:id="rId21" o:title="usecase"/>
           </v:shape>
         </w:pict>
       </w:r>
@@ -15643,7 +15371,6 @@
         <w:rPr>
           <w:lang w:val="en-IE"/>
         </w:rPr>
-        <w:lastRenderedPageBreak/>
         <w:t>The System is active and working correctly</w:t>
       </w:r>
     </w:p>
@@ -15825,21 +15552,7 @@
         <w:rPr>
           <w:lang w:val="en-IE"/>
         </w:rPr>
-        <w:t xml:space="preserve">The User </w:t>
-      </w:r>
-      <w:proofErr w:type="gramStart"/>
-      <w:r>
-        <w:rPr>
-          <w:lang w:val="en-IE"/>
-        </w:rPr>
-        <w:t>selects</w:t>
-      </w:r>
-      <w:proofErr w:type="gramEnd"/>
-      <w:r>
-        <w:rPr>
-          <w:lang w:val="en-IE"/>
-        </w:rPr>
-        <w:t xml:space="preserve"> </w:t>
+        <w:t xml:space="preserve">The User selects </w:t>
       </w:r>
       <w:r>
         <w:rPr>
@@ -16009,6 +15722,7 @@
         <w:rPr>
           <w:lang w:val="en-IE"/>
         </w:rPr>
+        <w:lastRenderedPageBreak/>
         <w:t>Chatbot displays the article to the User.</w:t>
       </w:r>
     </w:p>
@@ -16092,21 +15806,7 @@
         <w:rPr>
           <w:lang w:val="en-IE"/>
         </w:rPr>
-        <w:t>A</w:t>
-      </w:r>
-      <w:proofErr w:type="gramStart"/>
-      <w:r>
-        <w:rPr>
-          <w:lang w:val="en-IE"/>
-        </w:rPr>
-        <w:t>1 :</w:t>
-      </w:r>
-      <w:proofErr w:type="gramEnd"/>
-      <w:r>
-        <w:rPr>
-          <w:lang w:val="en-IE"/>
-        </w:rPr>
-        <w:t xml:space="preserve"> &lt;User </w:t>
+        <w:t xml:space="preserve">A1 : &lt;User </w:t>
       </w:r>
       <w:r>
         <w:rPr>
@@ -16217,21 +15917,7 @@
         <w:rPr>
           <w:lang w:val="en-IE"/>
         </w:rPr>
-        <w:t>A</w:t>
-      </w:r>
-      <w:proofErr w:type="gramStart"/>
-      <w:r>
-        <w:rPr>
-          <w:lang w:val="en-IE"/>
-        </w:rPr>
-        <w:t>2 :</w:t>
-      </w:r>
-      <w:proofErr w:type="gramEnd"/>
-      <w:r>
-        <w:rPr>
-          <w:lang w:val="en-IE"/>
-        </w:rPr>
-        <w:t xml:space="preserve"> &lt;Chatbot cannot find any relevant article&gt;</w:t>
+        <w:t>A2 : &lt;Chatbot cannot find any relevant article&gt;</w:t>
       </w:r>
     </w:p>
     <w:p>
@@ -16322,7 +16008,6 @@
           <w:b/>
           <w:lang w:val="en-IE"/>
         </w:rPr>
-        <w:lastRenderedPageBreak/>
         <w:t>Exceptional flow</w:t>
       </w:r>
     </w:p>
@@ -16342,21 +16027,7 @@
         <w:rPr>
           <w:lang w:val="en-IE"/>
         </w:rPr>
-        <w:t>E</w:t>
-      </w:r>
-      <w:proofErr w:type="gramStart"/>
-      <w:r>
-        <w:rPr>
-          <w:lang w:val="en-IE"/>
-        </w:rPr>
-        <w:t>1 :</w:t>
-      </w:r>
-      <w:proofErr w:type="gramEnd"/>
-      <w:r>
-        <w:rPr>
-          <w:lang w:val="en-IE"/>
-        </w:rPr>
-        <w:t xml:space="preserve"> &lt;Firebase Database</w:t>
+        <w:t>E1 : &lt;Firebase Database</w:t>
       </w:r>
       <w:r>
         <w:rPr>
@@ -16548,21 +16219,7 @@
         <w:rPr>
           <w:lang w:val="en-IE"/>
         </w:rPr>
-        <w:t>E</w:t>
-      </w:r>
-      <w:proofErr w:type="gramStart"/>
-      <w:r>
-        <w:rPr>
-          <w:lang w:val="en-IE"/>
-        </w:rPr>
-        <w:t>2 :</w:t>
-      </w:r>
-      <w:proofErr w:type="gramEnd"/>
-      <w:r>
-        <w:rPr>
-          <w:lang w:val="en-IE"/>
-        </w:rPr>
-        <w:t xml:space="preserve"> &lt;</w:t>
+        <w:t>E2 : &lt;</w:t>
       </w:r>
       <w:r>
         <w:rPr>
@@ -16845,14 +16502,14 @@
           <w:lang w:val="en-IE"/>
         </w:rPr>
       </w:pPr>
-      <w:bookmarkStart w:id="51" w:name="_Toc531533371"/>
+      <w:bookmarkStart w:id="50" w:name="_Toc531533371"/>
       <w:r>
         <w:rPr>
           <w:lang w:val="en-IE"/>
         </w:rPr>
         <w:t>Requirement 6: Rate tattoo shops.</w:t>
       </w:r>
-      <w:bookmarkEnd w:id="51"/>
+      <w:bookmarkEnd w:id="50"/>
     </w:p>
     <w:p>
       <w:pPr>
@@ -16921,16 +16578,8 @@
         <w:rPr>
           <w:lang w:val="en-IE"/>
         </w:rPr>
-        <w:t xml:space="preserve"> </w:t>
-      </w:r>
-      <w:proofErr w:type="spellStart"/>
-      <w:r>
-        <w:rPr>
-          <w:lang w:val="en-IE"/>
-        </w:rPr>
-        <w:t>rateShop</w:t>
-      </w:r>
-      <w:proofErr w:type="spellEnd"/>
+        <w:t xml:space="preserve"> rateShop</w:t>
+      </w:r>
     </w:p>
     <w:p>
       <w:pPr>
@@ -16945,7 +16594,6 @@
           <w:b/>
           <w:lang w:val="en-IE"/>
         </w:rPr>
-        <w:lastRenderedPageBreak/>
         <w:t>Scope</w:t>
       </w:r>
     </w:p>
@@ -17031,8 +16679,8 @@
           <w:lang w:val="en-IE" w:eastAsia="en-IE"/>
         </w:rPr>
         <w:pict>
-          <v:shape id="_x0000_i1031" type="#_x0000_t75" style="width:352.5pt;height:269.25pt">
-            <v:imagedata r:id="rId22" o:title="tattooshops"/>
+          <v:shape id="_x0000_i1059" type="#_x0000_t75" style="width:396pt;height:213.75pt">
+            <v:imagedata r:id="rId22" o:title="usecase"/>
           </v:shape>
         </w:pict>
       </w:r>
@@ -17050,6 +16698,7 @@
           <w:b/>
           <w:lang w:val="en-IE"/>
         </w:rPr>
+        <w:lastRenderedPageBreak/>
         <w:t>Flow Description</w:t>
       </w:r>
     </w:p>
@@ -17204,7 +16853,6 @@
           <w:b/>
           <w:lang w:val="en-IE"/>
         </w:rPr>
-        <w:lastRenderedPageBreak/>
         <w:t>Activation</w:t>
       </w:r>
     </w:p>
@@ -17404,21 +17052,7 @@
         <w:rPr>
           <w:lang w:val="en-IE"/>
         </w:rPr>
-        <w:t xml:space="preserve">The User </w:t>
-      </w:r>
-      <w:proofErr w:type="gramStart"/>
-      <w:r>
-        <w:rPr>
-          <w:lang w:val="en-IE"/>
-        </w:rPr>
-        <w:t>selects</w:t>
-      </w:r>
-      <w:proofErr w:type="gramEnd"/>
-      <w:r>
-        <w:rPr>
-          <w:lang w:val="en-IE"/>
-        </w:rPr>
-        <w:t xml:space="preserve"> Submit.</w:t>
+        <w:t>The User selects Submit.</w:t>
       </w:r>
     </w:p>
     <w:p>
@@ -17510,21 +17144,7 @@
         <w:rPr>
           <w:lang w:val="en-IE"/>
         </w:rPr>
-        <w:t>A</w:t>
-      </w:r>
-      <w:proofErr w:type="gramStart"/>
-      <w:r>
-        <w:rPr>
-          <w:lang w:val="en-IE"/>
-        </w:rPr>
-        <w:t>1 :</w:t>
-      </w:r>
-      <w:proofErr w:type="gramEnd"/>
-      <w:r>
-        <w:rPr>
-          <w:lang w:val="en-IE"/>
-        </w:rPr>
-        <w:t xml:space="preserve"> &lt;User </w:t>
+        <w:t xml:space="preserve">A1 : &lt;User </w:t>
       </w:r>
       <w:r>
         <w:rPr>
@@ -17683,21 +17303,7 @@
         <w:rPr>
           <w:lang w:val="en-IE"/>
         </w:rPr>
-        <w:t>E</w:t>
-      </w:r>
-      <w:proofErr w:type="gramStart"/>
-      <w:r>
-        <w:rPr>
-          <w:lang w:val="en-IE"/>
-        </w:rPr>
-        <w:t>1 :</w:t>
-      </w:r>
-      <w:proofErr w:type="gramEnd"/>
-      <w:r>
-        <w:rPr>
-          <w:lang w:val="en-IE"/>
-        </w:rPr>
-        <w:t xml:space="preserve"> &lt;Firebase Database cannot be connected&gt;</w:t>
+        <w:t>E1 : &lt;Firebase Database cannot be connected&gt;</w:t>
       </w:r>
     </w:p>
     <w:p>
@@ -17716,6 +17322,7 @@
         <w:rPr>
           <w:lang w:val="en-IE"/>
         </w:rPr>
+        <w:lastRenderedPageBreak/>
         <w:t>The System tries to connect to the Firebase Database and fails.</w:t>
       </w:r>
     </w:p>
@@ -17948,13 +17555,72 @@
           <w:lang w:val="en-IE"/>
         </w:rPr>
       </w:pPr>
-      <w:bookmarkStart w:id="52" w:name="_Toc531533372"/>
+      <w:bookmarkStart w:id="51" w:name="_Toc531533372"/>
       <w:r>
         <w:rPr>
           <w:lang w:val="en-IE"/>
         </w:rPr>
         <w:t>Non-Functional Requirements</w:t>
       </w:r>
+      <w:bookmarkEnd w:id="51"/>
+    </w:p>
+    <w:p>
+      <w:pPr>
+        <w:rPr>
+          <w:lang w:val="en-IE"/>
+        </w:rPr>
+      </w:pPr>
+      <w:r>
+        <w:rPr>
+          <w:lang w:val="en-IE"/>
+        </w:rPr>
+        <w:t>This section specifies other</w:t>
+      </w:r>
+      <w:r>
+        <w:rPr>
+          <w:lang w:val="en-IE"/>
+        </w:rPr>
+        <w:t xml:space="preserve"> particular non-functional attributes required by the </w:t>
+      </w:r>
+      <w:r>
+        <w:rPr>
+          <w:lang w:val="en-IE"/>
+        </w:rPr>
+        <w:t>System</w:t>
+      </w:r>
+      <w:r>
+        <w:rPr>
+          <w:lang w:val="en-IE"/>
+        </w:rPr>
+        <w:t>. Examples are provided below</w:t>
+      </w:r>
+    </w:p>
+    <w:p>
+      <w:pPr>
+        <w:pStyle w:val="Heading3"/>
+        <w:rPr>
+          <w:lang w:val="en-IE"/>
+        </w:rPr>
+      </w:pPr>
+      <w:bookmarkStart w:id="52" w:name="_Toc531533373"/>
+      <w:r>
+        <w:rPr>
+          <w:lang w:val="en-IE"/>
+        </w:rPr>
+        <w:t>Performance</w:t>
+      </w:r>
+      <w:r>
+        <w:rPr>
+          <w:lang w:val="en-IE"/>
+        </w:rPr>
+        <w:t>/Response time</w:t>
+      </w:r>
+      <w:r>
+        <w:rPr>
+          <w:lang w:val="en-IE"/>
+        </w:rPr>
+        <w:t xml:space="preserve"> requirement</w:t>
+      </w:r>
       <w:bookmarkEnd w:id="52"/>
     </w:p>
     <w:p>
@@ -17967,25 +17633,7 @@
         <w:rPr>
           <w:lang w:val="en-IE"/>
         </w:rPr>
-        <w:t>This section specifies other</w:t>
-      </w:r>
-      <w:r>
-        <w:rPr>
-          <w:lang w:val="en-IE"/>
-        </w:rPr>
-        <w:t xml:space="preserve"> particular non-functional attributes required by the </w:t>
-      </w:r>
-      <w:r>
-        <w:rPr>
-          <w:lang w:val="en-IE"/>
-        </w:rPr>
-        <w:t>System</w:t>
-      </w:r>
-      <w:r>
-        <w:rPr>
-          <w:lang w:val="en-IE"/>
-        </w:rPr>
-        <w:t>. Examples are provided below</w:t>
+        <w:t>The System must be able to provide a response to the User in less than 2 seconds. When the System cannot connection to Firebase or the Group Chat Service, a response to the User must be presented in 6 seconds of less.</w:t>
       </w:r>
     </w:p>
     <w:p>
@@ -17995,24 +17643,12 @@
           <w:lang w:val="en-IE"/>
         </w:rPr>
       </w:pPr>
-      <w:bookmarkStart w:id="53" w:name="_Toc531533373"/>
-      <w:r>
-        <w:rPr>
-          <w:lang w:val="en-IE"/>
-        </w:rPr>
-        <w:t>Performance</w:t>
-      </w:r>
-      <w:r>
-        <w:rPr>
-          <w:lang w:val="en-IE"/>
-        </w:rPr>
-        <w:t>/Response time</w:t>
-      </w:r>
-      <w:r>
-        <w:rPr>
-          <w:lang w:val="en-IE"/>
-        </w:rPr>
-        <w:t xml:space="preserve"> requirement</w:t>
+      <w:bookmarkStart w:id="53" w:name="_Toc531533374"/>
+      <w:r>
+        <w:rPr>
+          <w:lang w:val="en-IE"/>
+        </w:rPr>
+        <w:t>Availability requirement</w:t>
       </w:r>
       <w:bookmarkEnd w:id="53"/>
     </w:p>
@@ -18026,7 +17662,7 @@
         <w:rPr>
           <w:lang w:val="en-IE"/>
         </w:rPr>
-        <w:t>The System must be able to provide a response to the User in less than 2 seconds. When the System cannot connection to Firebase or the Group Chat Service, a response to the User must be presented in 6 seconds of less.</w:t>
+        <w:t>Social Modifications must be available 24/7. To ensure this is the case, 2 back-up connections to Firebase will be developed.</w:t>
       </w:r>
     </w:p>
     <w:p>
@@ -18036,12 +17672,12 @@
           <w:lang w:val="en-IE"/>
         </w:rPr>
       </w:pPr>
-      <w:bookmarkStart w:id="54" w:name="_Toc531533374"/>
-      <w:r>
-        <w:rPr>
-          <w:lang w:val="en-IE"/>
-        </w:rPr>
-        <w:t>Availability requirement</w:t>
+      <w:bookmarkStart w:id="54" w:name="_Toc531533375"/>
+      <w:r>
+        <w:rPr>
+          <w:lang w:val="en-IE"/>
+        </w:rPr>
+        <w:t>Recover requirement</w:t>
       </w:r>
       <w:bookmarkEnd w:id="54"/>
     </w:p>
@@ -18055,7 +17691,31 @@
         <w:rPr>
           <w:lang w:val="en-IE"/>
         </w:rPr>
-        <w:t>Social Modifications must be available 24/7. To ensure this is the case, 2 back-up connections to Firebase will be developed.</w:t>
+        <w:t xml:space="preserve">At least 2 backups in separate physical locations must be available. If Firebase or Group Chat Service is </w:t>
+      </w:r>
+      <w:r>
+        <w:rPr>
+          <w:lang w:val="en-IE"/>
+        </w:rPr>
+        <w:t>un</w:t>
+      </w:r>
+      <w:r>
+        <w:rPr>
+          <w:lang w:val="en-IE"/>
+        </w:rPr>
+        <w:t>able to connect to the System, the system will identify the admin/developer at once</w:t>
+      </w:r>
+      <w:r>
+        <w:rPr>
+          <w:lang w:val="en-IE"/>
+        </w:rPr>
+        <w:t xml:space="preserve"> in the forms of email</w:t>
+      </w:r>
+      <w:r>
+        <w:rPr>
+          <w:lang w:val="en-IE"/>
+        </w:rPr>
+        <w:t>.</w:t>
       </w:r>
     </w:p>
     <w:p>
@@ -18065,43 +17725,15 @@
           <w:lang w:val="en-IE"/>
         </w:rPr>
       </w:pPr>
-      <w:bookmarkStart w:id="55" w:name="_Toc531533375"/>
-      <w:r>
-        <w:rPr>
-          <w:lang w:val="en-IE"/>
-        </w:rPr>
-        <w:t>Recover requirement</w:t>
+      <w:bookmarkStart w:id="55" w:name="_Toc531533376"/>
+      <w:r>
+        <w:rPr>
+          <w:lang w:val="en-IE"/>
+        </w:rPr>
+        <w:lastRenderedPageBreak/>
+        <w:t>Security requirement</w:t>
       </w:r>
       <w:bookmarkEnd w:id="55"/>
-    </w:p>
-    <w:p>
-      <w:pPr>
-        <w:rPr>
-          <w:lang w:val="en-IE"/>
-        </w:rPr>
-      </w:pPr>
-      <w:r>
-        <w:rPr>
-          <w:lang w:val="en-IE"/>
-        </w:rPr>
-        <w:t>At least 2 backups in separate physical locations must be available. If Firebase or Group Chat Service is able to connect to the System, the system will identify the admin/developer at once.</w:t>
-      </w:r>
-    </w:p>
-    <w:p>
-      <w:pPr>
-        <w:pStyle w:val="Heading3"/>
-        <w:rPr>
-          <w:lang w:val="en-IE"/>
-        </w:rPr>
-      </w:pPr>
-      <w:bookmarkStart w:id="56" w:name="_Toc531533376"/>
-      <w:r>
-        <w:rPr>
-          <w:lang w:val="en-IE"/>
-        </w:rPr>
-        <w:t>Security requirement</w:t>
-      </w:r>
-      <w:bookmarkEnd w:id="56"/>
     </w:p>
     <w:p>
       <w:pPr>
@@ -18137,198 +17769,189 @@
           <w:lang w:val="en-IE"/>
         </w:rPr>
       </w:pPr>
-      <w:bookmarkStart w:id="57" w:name="_Toc239580633"/>
-      <w:bookmarkStart w:id="58" w:name="_Toc531533377"/>
+      <w:bookmarkStart w:id="56" w:name="_Toc239580633"/>
+      <w:bookmarkStart w:id="57" w:name="_Toc531533377"/>
       <w:r>
         <w:rPr>
           <w:lang w:val="en-IE"/>
         </w:rPr>
         <w:t>Interface requirements</w:t>
       </w:r>
+      <w:bookmarkEnd w:id="56"/>
+      <w:r>
+        <w:rPr>
+          <w:lang w:val="en-IE"/>
+        </w:rPr>
+        <w:t xml:space="preserve"> / </w:t>
+      </w:r>
+      <w:r>
+        <w:rPr>
+          <w:lang w:val="en-IE"/>
+        </w:rPr>
+        <w:t>Application Programming Interfaces (API)</w:t>
+      </w:r>
       <w:bookmarkEnd w:id="57"/>
-      <w:r>
-        <w:rPr>
-          <w:lang w:val="en-IE"/>
-        </w:rPr>
-        <w:t xml:space="preserve"> / </w:t>
-      </w:r>
-      <w:r>
-        <w:rPr>
-          <w:lang w:val="en-IE"/>
-        </w:rPr>
-        <w:t>Application Programming Interfaces (API)</w:t>
+    </w:p>
+    <w:p>
+      <w:pPr>
+        <w:rPr>
+          <w:u w:val="single"/>
+          <w:lang w:val="en-IE"/>
+        </w:rPr>
+      </w:pPr>
+      <w:r>
+        <w:rPr>
+          <w:u w:val="single"/>
+          <w:lang w:val="en-IE"/>
+        </w:rPr>
+        <w:t>Input</w:t>
+      </w:r>
+      <w:r>
+        <w:rPr>
+          <w:u w:val="single"/>
+          <w:lang w:val="en-IE"/>
+        </w:rPr>
+        <w:t xml:space="preserve"> from User</w:t>
+      </w:r>
+    </w:p>
+    <w:p>
+      <w:pPr>
+        <w:rPr>
+          <w:lang w:val="en-IE"/>
+        </w:rPr>
+      </w:pPr>
+      <w:r>
+        <w:rPr>
+          <w:lang w:val="en-IE"/>
+        </w:rPr>
+        <w:t>When the user is inputting text, a text field will be used. This is recognised by the</w:t>
+      </w:r>
+      <w:r>
+        <w:rPr>
+          <w:lang w:val="en-IE"/>
+        </w:rPr>
+        <w:t xml:space="preserve"> System using the variable nam</w:t>
+      </w:r>
+      <w:r>
+        <w:rPr>
+          <w:lang w:val="en-IE"/>
+        </w:rPr>
+        <w:t>e.</w:t>
+      </w:r>
+    </w:p>
+    <w:p>
+      <w:pPr>
+        <w:rPr>
+          <w:u w:val="single"/>
+          <w:lang w:val="en-IE"/>
+        </w:rPr>
+      </w:pPr>
+      <w:r>
+        <w:rPr>
+          <w:u w:val="single"/>
+          <w:lang w:val="en-IE"/>
+        </w:rPr>
+        <w:t>Firebase Connection</w:t>
+      </w:r>
+      <w:r>
+        <w:rPr>
+          <w:u w:val="single"/>
+          <w:lang w:val="en-IE"/>
+        </w:rPr>
+        <w:t xml:space="preserve"> / API</w:t>
+      </w:r>
+    </w:p>
+    <w:p>
+      <w:pPr>
+        <w:rPr>
+          <w:lang w:val="en-IE"/>
+        </w:rPr>
+      </w:pPr>
+      <w:r>
+        <w:rPr>
+          <w:lang w:val="en-IE"/>
+        </w:rPr>
+        <w:t>An example of how tables in the firebase database would be used is the Users tables. T</w:t>
+      </w:r>
+      <w:r>
+        <w:rPr>
+          <w:lang w:val="en-IE"/>
+        </w:rPr>
+        <w:t>ables related to the Users in the Firebase Database are Profile, Messages,</w:t>
+      </w:r>
+      <w:r>
+        <w:rPr>
+          <w:lang w:val="en-IE"/>
+        </w:rPr>
+        <w:t xml:space="preserve"> Albums and Friends.</w:t>
+      </w:r>
+    </w:p>
+    <w:p>
+      <w:pPr>
+        <w:rPr>
+          <w:lang w:val="en-IE"/>
+        </w:rPr>
+      </w:pPr>
+      <w:r>
+        <w:rPr>
+          <w:lang w:val="en-IE"/>
+        </w:rPr>
+        <w:t xml:space="preserve">For the user to see their profile, the System will read this information using </w:t>
+      </w:r>
+      <w:r>
+        <w:rPr>
+          <w:lang w:val="en-IE"/>
+        </w:rPr>
+        <w:t>a connection to the server using API</w:t>
+      </w:r>
+      <w:r>
+        <w:rPr>
+          <w:lang w:val="en-IE"/>
+        </w:rPr>
+        <w:t xml:space="preserve"> and JSON (a machine-readable format). This ensures (e.g.) all profile layouts are the same for each User.</w:t>
+      </w:r>
+    </w:p>
+    <w:p>
+      <w:pPr>
+        <w:rPr>
+          <w:lang w:val="en-IE"/>
+        </w:rPr>
+      </w:pPr>
+      <w:r>
+        <w:rPr>
+          <w:lang w:val="en-IE"/>
+        </w:rPr>
+        <w:t>Similarly, connection to the Chatbot and the Group Chat Service will be using a similar API.</w:t>
+      </w:r>
+    </w:p>
+    <w:p>
+      <w:pPr>
+        <w:rPr>
+          <w:lang w:val="en-IE"/>
+        </w:rPr>
+      </w:pPr>
+      <w:r>
+        <w:rPr>
+          <w:lang w:val="en-IE"/>
+        </w:rPr>
+        <w:t>The API will be created by the developer.</w:t>
+      </w:r>
+    </w:p>
+    <w:p>
+      <w:pPr>
+        <w:pStyle w:val="Heading2"/>
+        <w:rPr>
+          <w:lang w:val="en-IE"/>
+        </w:rPr>
+      </w:pPr>
+      <w:bookmarkStart w:id="58" w:name="_Toc531533378"/>
+      <w:r>
+        <w:rPr>
+          <w:lang w:val="en-IE"/>
+        </w:rPr>
+        <w:t>GUI</w:t>
       </w:r>
       <w:bookmarkEnd w:id="58"/>
-    </w:p>
-    <w:p>
-      <w:pPr>
-        <w:rPr>
-          <w:u w:val="single"/>
-          <w:lang w:val="en-IE"/>
-        </w:rPr>
-      </w:pPr>
-      <w:r>
-        <w:rPr>
-          <w:u w:val="single"/>
-          <w:lang w:val="en-IE"/>
-        </w:rPr>
-        <w:t>Input</w:t>
-      </w:r>
-      <w:r>
-        <w:rPr>
-          <w:u w:val="single"/>
-          <w:lang w:val="en-IE"/>
-        </w:rPr>
-        <w:t xml:space="preserve"> from User</w:t>
-      </w:r>
-    </w:p>
-    <w:p>
-      <w:pPr>
-        <w:rPr>
-          <w:lang w:val="en-IE"/>
-        </w:rPr>
-      </w:pPr>
-      <w:r>
-        <w:rPr>
-          <w:lang w:val="en-IE"/>
-        </w:rPr>
-        <w:t>When the user is inputting text, a text field will be used. This is recognised by the</w:t>
-      </w:r>
-      <w:r>
-        <w:rPr>
-          <w:lang w:val="en-IE"/>
-        </w:rPr>
-        <w:t xml:space="preserve"> System using the variable </w:t>
-      </w:r>
-      <w:proofErr w:type="spellStart"/>
-      <w:r>
-        <w:rPr>
-          <w:lang w:val="en-IE"/>
-        </w:rPr>
-        <w:t>nam</w:t>
-      </w:r>
-      <w:r>
-        <w:rPr>
-          <w:lang w:val="en-IE"/>
-        </w:rPr>
-        <w:t>e.test</w:t>
-      </w:r>
-      <w:proofErr w:type="spellEnd"/>
-    </w:p>
-    <w:p>
-      <w:pPr>
-        <w:rPr>
-          <w:u w:val="single"/>
-          <w:lang w:val="en-IE"/>
-        </w:rPr>
-      </w:pPr>
-      <w:r>
-        <w:rPr>
-          <w:u w:val="single"/>
-          <w:lang w:val="en-IE"/>
-        </w:rPr>
-        <w:t>Firebase Connection</w:t>
-      </w:r>
-      <w:r>
-        <w:rPr>
-          <w:u w:val="single"/>
-          <w:lang w:val="en-IE"/>
-        </w:rPr>
-        <w:t xml:space="preserve"> / API</w:t>
-      </w:r>
-    </w:p>
-    <w:p>
-      <w:pPr>
-        <w:rPr>
-          <w:lang w:val="en-IE"/>
-        </w:rPr>
-      </w:pPr>
-      <w:r>
-        <w:rPr>
-          <w:lang w:val="en-IE"/>
-        </w:rPr>
-        <w:lastRenderedPageBreak/>
-        <w:t>An example of how tables in the firebase database would be used is the Users tables. T</w:t>
-      </w:r>
-      <w:r>
-        <w:rPr>
-          <w:lang w:val="en-IE"/>
-        </w:rPr>
-        <w:t>ables related to the Users in the Firebase Database are Profile, Messages,</w:t>
-      </w:r>
-      <w:r>
-        <w:rPr>
-          <w:lang w:val="en-IE"/>
-        </w:rPr>
-        <w:t xml:space="preserve"> Albums and Friends.</w:t>
-      </w:r>
-    </w:p>
-    <w:p>
-      <w:pPr>
-        <w:rPr>
-          <w:lang w:val="en-IE"/>
-        </w:rPr>
-      </w:pPr>
-      <w:r>
-        <w:rPr>
-          <w:lang w:val="en-IE"/>
-        </w:rPr>
-        <w:t xml:space="preserve">For the user to see their profile, the System will read this information using </w:t>
-      </w:r>
-      <w:r>
-        <w:rPr>
-          <w:lang w:val="en-IE"/>
-        </w:rPr>
-        <w:t>a connection to the server using API</w:t>
-      </w:r>
-      <w:r>
-        <w:rPr>
-          <w:lang w:val="en-IE"/>
-        </w:rPr>
-        <w:t xml:space="preserve"> and JSON (a machine-readable format). This ensures (e.g.) all profile layouts are the same for each User.</w:t>
-      </w:r>
-    </w:p>
-    <w:p>
-      <w:pPr>
-        <w:rPr>
-          <w:lang w:val="en-IE"/>
-        </w:rPr>
-      </w:pPr>
-      <w:r>
-        <w:rPr>
-          <w:lang w:val="en-IE"/>
-        </w:rPr>
-        <w:t>Similarly, connection to the Chatbot and the Group Chat Service will be using a similar API.</w:t>
-      </w:r>
-    </w:p>
-    <w:p>
-      <w:pPr>
-        <w:rPr>
-          <w:lang w:val="en-IE"/>
-        </w:rPr>
-      </w:pPr>
-      <w:r>
-        <w:rPr>
-          <w:lang w:val="en-IE"/>
-        </w:rPr>
-        <w:t>The API will be created by the developer.</w:t>
-      </w:r>
-    </w:p>
-    <w:p>
-      <w:pPr>
-        <w:pStyle w:val="Heading2"/>
-        <w:rPr>
-          <w:lang w:val="en-IE"/>
-        </w:rPr>
-      </w:pPr>
-      <w:bookmarkStart w:id="59" w:name="_Toc531533378"/>
-      <w:r>
-        <w:rPr>
-          <w:lang w:val="en-IE"/>
-        </w:rPr>
-        <w:t>GUI</w:t>
-      </w:r>
-      <w:bookmarkEnd w:id="59"/>
     </w:p>
     <w:p>
       <w:pPr>
@@ -18356,7 +17979,7 @@
         </w:rPr>
         <w:lastRenderedPageBreak/>
         <w:pict>
-          <v:shape id="_x0000_i1032" type="#_x0000_t75" style="width:240.75pt;height:426.75pt">
+          <v:shape id="_x0000_i1032" type="#_x0000_t75" style="width:299.25pt;height:530.25pt">
             <v:imagedata r:id="rId23" o:title="1"/>
           </v:shape>
         </w:pict>
@@ -18486,7 +18109,6 @@
         <w:rPr>
           <w:lang w:val="en-IE"/>
         </w:rPr>
-        <w:lastRenderedPageBreak/>
         <w:pict>
           <v:shape id="_x0000_i1035" type="#_x0000_t75" style="width:300.75pt;height:534pt">
             <v:imagedata r:id="rId26" o:title="4"/>
@@ -18745,7 +18367,21 @@
         <w:rPr>
           <w:lang w:val="en-IE"/>
         </w:rPr>
-        <w:t>When the User selects “Group Chat”, the User would be shown this before the System logs the User into the Group Chat Service.</w:t>
+        <w:t xml:space="preserve">When the User selects “Group Chat”, the User would be shown this before the System logs the User into the </w:t>
+      </w:r>
+      <w:r>
+        <w:rPr>
+          <w:lang w:val="en-IE"/>
+        </w:rPr>
+        <w:t xml:space="preserve">external </w:t>
+      </w:r>
+      <w:bookmarkStart w:id="59" w:name="_GoBack"/>
+      <w:bookmarkEnd w:id="59"/>
+      <w:r>
+        <w:rPr>
+          <w:lang w:val="en-IE"/>
+        </w:rPr>
+        <w:t>Group Chat Service.</w:t>
       </w:r>
     </w:p>
     <w:p>
@@ -18894,15 +18530,8 @@
           <w:lang w:val="en-IE"/>
         </w:rPr>
         <w:lastRenderedPageBreak/>
-        <w:t>System</w:t>
-      </w:r>
-      <w:r>
-        <w:rPr>
-          <w:lang w:val="en-IE"/>
-        </w:rPr>
-        <w:t xml:space="preserve"> Architecture</w:t>
-      </w:r>
-      <w:bookmarkEnd w:id="60"/>
+        <w:t xml:space="preserve">System Architecture </w:t>
+      </w:r>
     </w:p>
     <w:p>
       <w:pPr>
@@ -18915,14 +18544,53 @@
           <w:lang w:val="en-IE"/>
         </w:rPr>
         <w:pict>
-          <v:shape id="_x0000_i1044" type="#_x0000_t75" style="width:6in;height:421.5pt">
-            <v:imagedata r:id="rId35" o:title="social"/>
+          <v:shape id="_x0000_i1044" type="#_x0000_t75" style="width:451.5pt;height:349.5pt">
+            <v:imagedata r:id="rId35" o:title="poop"/>
           </v:shape>
         </w:pict>
       </w:r>
     </w:p>
     <w:p>
       <w:pPr>
+        <w:pStyle w:val="Heading1"/>
+        <w:rPr>
+          <w:lang w:val="en-IE"/>
+        </w:rPr>
+      </w:pPr>
+      <w:r>
+        <w:rPr>
+          <w:lang w:val="en-IE"/>
+        </w:rPr>
+        <w:lastRenderedPageBreak/>
+        <w:t>Google Firebase Database</w:t>
+      </w:r>
+      <w:r>
+        <w:rPr>
+          <w:lang w:val="en-IE"/>
+        </w:rPr>
+        <w:t xml:space="preserve"> Architecture</w:t>
+      </w:r>
+      <w:bookmarkEnd w:id="60"/>
+    </w:p>
+    <w:p>
+      <w:pPr>
+        <w:rPr>
+          <w:lang w:val="en-IE"/>
+        </w:rPr>
+      </w:pPr>
+      <w:r>
+        <w:rPr>
+          <w:lang w:val="en-IE"/>
+        </w:rPr>
+        <w:pict>
+          <v:shape id="_x0000_i1045" type="#_x0000_t75" style="width:6in;height:421.5pt">
+            <v:imagedata r:id="rId36" o:title="social"/>
+          </v:shape>
+        </w:pict>
+      </w:r>
+    </w:p>
+    <w:p>
+      <w:pPr>
         <w:rPr>
           <w:lang w:val="en-IE"/>
         </w:rPr>
@@ -19033,8 +18701,8 @@
       </w:pPr>
     </w:p>
     <w:sectPr>
-      <w:headerReference w:type="default" r:id="rId36"/>
-      <w:footerReference w:type="default" r:id="rId37"/>
+      <w:headerReference w:type="default" r:id="rId37"/>
+      <w:footerReference w:type="default" r:id="rId38"/>
       <w:pgSz w:w="12240" w:h="15840"/>
       <w:pgMar w:top="1440" w:right="1800" w:bottom="1440" w:left="1800" w:header="720" w:footer="720" w:gutter="0"/>
       <w:pgNumType w:start="0"/>
@@ -19145,7 +18813,7 @@
               <w:bCs/>
               <w:noProof/>
             </w:rPr>
-            <w:t>11</w:t>
+            <w:t>37</w:t>
           </w:r>
           <w:r>
             <w:rPr>
@@ -24663,7 +24331,7 @@
 </file>
 
 <file path=customXml/itemProps2.xml><?xml version="1.0" encoding="utf-8"?>
-<ds:datastoreItem xmlns:ds="http://schemas.openxmlformats.org/officeDocument/2006/customXml" ds:itemID="{3BEBFFE3-DF01-4B59-BD26-E8CE897B72D0}">
+<ds:datastoreItem xmlns:ds="http://schemas.openxmlformats.org/officeDocument/2006/customXml" ds:itemID="{975B3255-F5C3-41CA-B3DF-206F7CAD8490}">
   <ds:schemaRefs>
     <ds:schemaRef ds:uri="http://schemas.openxmlformats.org/officeDocument/2006/bibliography"/>
   </ds:schemaRefs>

</xml_diff>